<commit_message>
BL2 - Documentos - Manual do Usuário 1.2.0
</commit_message>
<xml_diff>
--- a/BASELINE2/Documentos/Manual do Usuário.docx
+++ b/BASELINE2/Documentos/Manual do Usuário.docx
@@ -182,7 +182,7 @@
                     <v:shape id="_x0000_i1025" type="#_x0000_t75" style="width:435.75pt;height:273pt" o:ole="">
                       <v:imagedata r:id="rId10" o:title=""/>
                     </v:shape>
-                    <o:OLEObject Type="Embed" ProgID="PBrush" ShapeID="_x0000_i1025" DrawAspect="Content" ObjectID="_1534250009" r:id="rId11"/>
+                    <o:OLEObject Type="Embed" ProgID="PBrush" ShapeID="_x0000_i1025" DrawAspect="Content" ObjectID="_1534271002" r:id="rId11"/>
                   </w:object>
                 </w:r>
               </w:p>
@@ -383,8 +383,6 @@
                     <w:szCs w:val="26"/>
                   </w:rPr>
                 </w:pPr>
-                <w:bookmarkStart w:id="0" w:name="_GoBack"/>
-                <w:bookmarkEnd w:id="0"/>
               </w:p>
             </w:tc>
           </w:tr>
@@ -480,7 +478,7 @@
             </w:rPr>
             <w:fldChar w:fldCharType="separate"/>
           </w:r>
-          <w:hyperlink w:anchor="_Toc460507971" w:history="1">
+          <w:hyperlink w:anchor="_Toc460529104" w:history="1">
             <w:r>
               <w:rPr>
                 <w:rStyle w:val="Hyperlink"/>
@@ -507,7 +505,78 @@
                 <w:noProof/>
                 <w:webHidden/>
               </w:rPr>
-              <w:instrText xml:space="preserve"> PAGEREF _Toc460507971 \h </w:instrText>
+              <w:instrText xml:space="preserve"> PAGEREF _Toc460529104 \h </w:instrText>
+            </w:r>
+            <w:r>
+              <w:rPr>
+                <w:noProof/>
+                <w:webHidden/>
+              </w:rPr>
+            </w:r>
+            <w:r>
+              <w:rPr>
+                <w:noProof/>
+                <w:webHidden/>
+              </w:rPr>
+              <w:fldChar w:fldCharType="separate"/>
+            </w:r>
+            <w:r>
+              <w:rPr>
+                <w:noProof/>
+                <w:webHidden/>
+              </w:rPr>
+              <w:t>2</w:t>
+            </w:r>
+            <w:r>
+              <w:rPr>
+                <w:noProof/>
+                <w:webHidden/>
+              </w:rPr>
+              <w:fldChar w:fldCharType="end"/>
+            </w:r>
+          </w:hyperlink>
+        </w:p>
+        <w:p>
+          <w:pPr>
+            <w:pStyle w:val="Sumrio2"/>
+            <w:jc w:val="center"/>
+            <w:rPr>
+              <w:rFonts w:eastAsiaTheme="minorEastAsia" w:cstheme="minorBidi"/>
+              <w:noProof/>
+              <w:kern w:val="0"/>
+              <w:sz w:val="22"/>
+              <w:szCs w:val="22"/>
+              <w14:ligatures w14:val="none"/>
+            </w:rPr>
+          </w:pPr>
+          <w:hyperlink w:anchor="_Toc460529105" w:history="1">
+            <w:r>
+              <w:rPr>
+                <w:rStyle w:val="Hyperlink"/>
+                <w:noProof/>
+              </w:rPr>
+              <w:t>Como funciona?</w:t>
+            </w:r>
+            <w:r>
+              <w:rPr>
+                <w:noProof/>
+                <w:webHidden/>
+              </w:rPr>
+              <w:tab/>
+            </w:r>
+            <w:r>
+              <w:rPr>
+                <w:noProof/>
+                <w:webHidden/>
+              </w:rPr>
+              <w:fldChar w:fldCharType="begin"/>
+            </w:r>
+            <w:r>
+              <w:rPr>
+                <w:noProof/>
+                <w:webHidden/>
+              </w:rPr>
+              <w:instrText xml:space="preserve"> PAGEREF _Toc460529105 \h </w:instrText>
             </w:r>
             <w:r>
               <w:rPr>
@@ -554,7 +623,7 @@
               <w14:ligatures w14:val="none"/>
             </w:rPr>
           </w:pPr>
-          <w:hyperlink w:anchor="_Toc460507972" w:history="1">
+          <w:hyperlink w:anchor="_Toc460529106" w:history="1">
             <w:r>
               <w:rPr>
                 <w:rStyle w:val="Hyperlink"/>
@@ -581,7 +650,7 @@
                 <w:noProof/>
                 <w:webHidden/>
               </w:rPr>
-              <w:instrText xml:space="preserve"> PAGEREF _Toc460507972 \h </w:instrText>
+              <w:instrText xml:space="preserve"> PAGEREF _Toc460529106 \h </w:instrText>
             </w:r>
             <w:r>
               <w:rPr>
@@ -625,13 +694,13 @@
               <w14:ligatures w14:val="none"/>
             </w:rPr>
           </w:pPr>
-          <w:hyperlink w:anchor="_Toc460507973" w:history="1">
+          <w:hyperlink w:anchor="_Toc460529107" w:history="1">
             <w:r>
               <w:rPr>
                 <w:rStyle w:val="Hyperlink"/>
                 <w:noProof/>
               </w:rPr>
-              <w:t>Login</w:t>
+              <w:t>Cadastro</w:t>
             </w:r>
             <w:r>
               <w:rPr>
@@ -652,7 +721,7 @@
                 <w:noProof/>
                 <w:webHidden/>
               </w:rPr>
-              <w:instrText xml:space="preserve"> PAGEREF _Toc460507973 \h </w:instrText>
+              <w:instrText xml:space="preserve"> PAGEREF _Toc460529107 \h </w:instrText>
             </w:r>
             <w:r>
               <w:rPr>
@@ -673,6 +742,77 @@
                 <w:webHidden/>
               </w:rPr>
               <w:t>3</w:t>
+            </w:r>
+            <w:r>
+              <w:rPr>
+                <w:noProof/>
+                <w:webHidden/>
+              </w:rPr>
+              <w:fldChar w:fldCharType="end"/>
+            </w:r>
+          </w:hyperlink>
+        </w:p>
+        <w:p>
+          <w:pPr>
+            <w:pStyle w:val="Sumrio3"/>
+            <w:jc w:val="center"/>
+            <w:rPr>
+              <w:rFonts w:eastAsiaTheme="minorEastAsia" w:cstheme="minorBidi"/>
+              <w:noProof/>
+              <w:kern w:val="0"/>
+              <w:sz w:val="22"/>
+              <w:szCs w:val="22"/>
+              <w14:ligatures w14:val="none"/>
+            </w:rPr>
+          </w:pPr>
+          <w:hyperlink w:anchor="_Toc460529108" w:history="1">
+            <w:r>
+              <w:rPr>
+                <w:rStyle w:val="Hyperlink"/>
+                <w:noProof/>
+              </w:rPr>
+              <w:t>Áreas de atuação e interesse</w:t>
+            </w:r>
+            <w:r>
+              <w:rPr>
+                <w:noProof/>
+                <w:webHidden/>
+              </w:rPr>
+              <w:tab/>
+            </w:r>
+            <w:r>
+              <w:rPr>
+                <w:noProof/>
+                <w:webHidden/>
+              </w:rPr>
+              <w:fldChar w:fldCharType="begin"/>
+            </w:r>
+            <w:r>
+              <w:rPr>
+                <w:noProof/>
+                <w:webHidden/>
+              </w:rPr>
+              <w:instrText xml:space="preserve"> PAGEREF _Toc460529108 \h </w:instrText>
+            </w:r>
+            <w:r>
+              <w:rPr>
+                <w:noProof/>
+                <w:webHidden/>
+              </w:rPr>
+            </w:r>
+            <w:r>
+              <w:rPr>
+                <w:noProof/>
+                <w:webHidden/>
+              </w:rPr>
+              <w:fldChar w:fldCharType="separate"/>
+            </w:r>
+            <w:r>
+              <w:rPr>
+                <w:noProof/>
+                <w:webHidden/>
+              </w:rPr>
+              <w:t>4</w:t>
             </w:r>
             <w:r>
               <w:rPr>
@@ -696,13 +836,13 @@
               <w14:ligatures w14:val="none"/>
             </w:rPr>
           </w:pPr>
-          <w:hyperlink w:anchor="_Toc460507974" w:history="1">
+          <w:hyperlink w:anchor="_Toc460529109" w:history="1">
             <w:r>
               <w:rPr>
                 <w:rStyle w:val="Hyperlink"/>
                 <w:noProof/>
               </w:rPr>
-              <w:t>Cadastro</w:t>
+              <w:t>Login</w:t>
             </w:r>
             <w:r>
               <w:rPr>
@@ -723,7 +863,7 @@
                 <w:noProof/>
                 <w:webHidden/>
               </w:rPr>
-              <w:instrText xml:space="preserve"> PAGEREF _Toc460507974 \h </w:instrText>
+              <w:instrText xml:space="preserve"> PAGEREF _Toc460529109 \h </w:instrText>
             </w:r>
             <w:r>
               <w:rPr>
@@ -743,7 +883,7 @@
                 <w:noProof/>
                 <w:webHidden/>
               </w:rPr>
-              <w:t>3</w:t>
+              <w:t>4</w:t>
             </w:r>
             <w:r>
               <w:rPr>
@@ -770,13 +910,13 @@
               <w14:ligatures w14:val="none"/>
             </w:rPr>
           </w:pPr>
-          <w:hyperlink w:anchor="_Toc460507975" w:history="1">
+          <w:hyperlink w:anchor="_Toc460529110" w:history="1">
             <w:r>
               <w:rPr>
                 <w:rStyle w:val="Hyperlink"/>
                 <w:noProof/>
               </w:rPr>
-              <w:t>Home/Perfil</w:t>
+              <w:t>Perfil</w:t>
             </w:r>
             <w:r>
               <w:rPr>
@@ -797,7 +937,7 @@
                 <w:noProof/>
                 <w:webHidden/>
               </w:rPr>
-              <w:instrText xml:space="preserve"> PAGEREF _Toc460507975 \h </w:instrText>
+              <w:instrText xml:space="preserve"> PAGEREF _Toc460529110 \h </w:instrText>
             </w:r>
             <w:r>
               <w:rPr>
@@ -817,7 +957,7 @@
                 <w:noProof/>
                 <w:webHidden/>
               </w:rPr>
-              <w:t>4</w:t>
+              <w:t>5</w:t>
             </w:r>
             <w:r>
               <w:rPr>
@@ -841,7 +981,7 @@
               <w14:ligatures w14:val="none"/>
             </w:rPr>
           </w:pPr>
-          <w:hyperlink w:anchor="_Toc460507976" w:history="1">
+          <w:hyperlink w:anchor="_Toc460529111" w:history="1">
             <w:r>
               <w:rPr>
                 <w:rStyle w:val="Hyperlink"/>
@@ -868,7 +1008,7 @@
                 <w:noProof/>
                 <w:webHidden/>
               </w:rPr>
-              <w:instrText xml:space="preserve"> PAGEREF _Toc460507976 \h </w:instrText>
+              <w:instrText xml:space="preserve"> PAGEREF _Toc460529111 \h </w:instrText>
             </w:r>
             <w:r>
               <w:rPr>
@@ -888,7 +1028,7 @@
                 <w:noProof/>
                 <w:webHidden/>
               </w:rPr>
-              <w:t>4</w:t>
+              <w:t>5</w:t>
             </w:r>
             <w:r>
               <w:rPr>
@@ -912,7 +1052,7 @@
               <w14:ligatures w14:val="none"/>
             </w:rPr>
           </w:pPr>
-          <w:hyperlink w:anchor="_Toc460507977" w:history="1">
+          <w:hyperlink w:anchor="_Toc460529112" w:history="1">
             <w:r>
               <w:rPr>
                 <w:rStyle w:val="Hyperlink"/>
@@ -939,7 +1079,7 @@
                 <w:noProof/>
                 <w:webHidden/>
               </w:rPr>
-              <w:instrText xml:space="preserve"> PAGEREF _Toc460507977 \h </w:instrText>
+              <w:instrText xml:space="preserve"> PAGEREF _Toc460529112 \h </w:instrText>
             </w:r>
             <w:r>
               <w:rPr>
@@ -959,7 +1099,7 @@
                 <w:noProof/>
                 <w:webHidden/>
               </w:rPr>
-              <w:t>4</w:t>
+              <w:t>5</w:t>
             </w:r>
             <w:r>
               <w:rPr>
@@ -983,7 +1123,7 @@
               <w14:ligatures w14:val="none"/>
             </w:rPr>
           </w:pPr>
-          <w:hyperlink w:anchor="_Toc460507978" w:history="1">
+          <w:hyperlink w:anchor="_Toc460529113" w:history="1">
             <w:r>
               <w:rPr>
                 <w:rStyle w:val="Hyperlink"/>
@@ -1010,7 +1150,7 @@
                 <w:noProof/>
                 <w:webHidden/>
               </w:rPr>
-              <w:instrText xml:space="preserve"> PAGEREF _Toc460507978 \h </w:instrText>
+              <w:instrText xml:space="preserve"> PAGEREF _Toc460529113 \h </w:instrText>
             </w:r>
             <w:r>
               <w:rPr>
@@ -1030,7 +1170,7 @@
                 <w:noProof/>
                 <w:webHidden/>
               </w:rPr>
-              <w:t>4</w:t>
+              <w:t>5</w:t>
             </w:r>
             <w:r>
               <w:rPr>
@@ -1054,7 +1194,7 @@
               <w14:ligatures w14:val="none"/>
             </w:rPr>
           </w:pPr>
-          <w:hyperlink w:anchor="_Toc460507979" w:history="1">
+          <w:hyperlink w:anchor="_Toc460529114" w:history="1">
             <w:r>
               <w:rPr>
                 <w:rStyle w:val="Hyperlink"/>
@@ -1081,7 +1221,7 @@
                 <w:noProof/>
                 <w:webHidden/>
               </w:rPr>
-              <w:instrText xml:space="preserve"> PAGEREF _Toc460507979 \h </w:instrText>
+              <w:instrText xml:space="preserve"> PAGEREF _Toc460529114 \h </w:instrText>
             </w:r>
             <w:r>
               <w:rPr>
@@ -1101,7 +1241,7 @@
                 <w:noProof/>
                 <w:webHidden/>
               </w:rPr>
-              <w:t>4</w:t>
+              <w:t>5</w:t>
             </w:r>
             <w:r>
               <w:rPr>
@@ -1125,7 +1265,7 @@
               <w14:ligatures w14:val="none"/>
             </w:rPr>
           </w:pPr>
-          <w:hyperlink w:anchor="_Toc460507980" w:history="1">
+          <w:hyperlink w:anchor="_Toc460529115" w:history="1">
             <w:r>
               <w:rPr>
                 <w:rStyle w:val="Hyperlink"/>
@@ -1152,7 +1292,7 @@
                 <w:noProof/>
                 <w:webHidden/>
               </w:rPr>
-              <w:instrText xml:space="preserve"> PAGEREF _Toc460507980 \h </w:instrText>
+              <w:instrText xml:space="preserve"> PAGEREF _Toc460529115 \h </w:instrText>
             </w:r>
             <w:r>
               <w:rPr>
@@ -1172,7 +1312,7 @@
                 <w:noProof/>
                 <w:webHidden/>
               </w:rPr>
-              <w:t>4</w:t>
+              <w:t>5</w:t>
             </w:r>
             <w:r>
               <w:rPr>
@@ -1196,7 +1336,7 @@
               <w14:ligatures w14:val="none"/>
             </w:rPr>
           </w:pPr>
-          <w:hyperlink w:anchor="_Toc460507981" w:history="1">
+          <w:hyperlink w:anchor="_Toc460529116" w:history="1">
             <w:r>
               <w:rPr>
                 <w:rStyle w:val="Hyperlink"/>
@@ -1223,7 +1363,7 @@
                 <w:noProof/>
                 <w:webHidden/>
               </w:rPr>
-              <w:instrText xml:space="preserve"> PAGEREF _Toc460507981 \h </w:instrText>
+              <w:instrText xml:space="preserve"> PAGEREF _Toc460529116 \h </w:instrText>
             </w:r>
             <w:r>
               <w:rPr>
@@ -1243,7 +1383,7 @@
                 <w:noProof/>
                 <w:webHidden/>
               </w:rPr>
-              <w:t>4</w:t>
+              <w:t>5</w:t>
             </w:r>
             <w:r>
               <w:rPr>
@@ -1267,7 +1407,7 @@
               <w14:ligatures w14:val="none"/>
             </w:rPr>
           </w:pPr>
-          <w:hyperlink w:anchor="_Toc460507982" w:history="1">
+          <w:hyperlink w:anchor="_Toc460529117" w:history="1">
             <w:r>
               <w:rPr>
                 <w:rStyle w:val="Hyperlink"/>
@@ -1294,7 +1434,7 @@
                 <w:noProof/>
                 <w:webHidden/>
               </w:rPr>
-              <w:instrText xml:space="preserve"> PAGEREF _Toc460507982 \h </w:instrText>
+              <w:instrText xml:space="preserve"> PAGEREF _Toc460529117 \h </w:instrText>
             </w:r>
             <w:r>
               <w:rPr>
@@ -1314,7 +1454,7 @@
                 <w:noProof/>
                 <w:webHidden/>
               </w:rPr>
-              <w:t>4</w:t>
+              <w:t>5</w:t>
             </w:r>
             <w:r>
               <w:rPr>
@@ -1338,7 +1478,7 @@
               <w14:ligatures w14:val="none"/>
             </w:rPr>
           </w:pPr>
-          <w:hyperlink w:anchor="_Toc460507983" w:history="1">
+          <w:hyperlink w:anchor="_Toc460529118" w:history="1">
             <w:r>
               <w:rPr>
                 <w:rStyle w:val="Hyperlink"/>
@@ -1365,7 +1505,7 @@
                 <w:noProof/>
                 <w:webHidden/>
               </w:rPr>
-              <w:instrText xml:space="preserve"> PAGEREF _Toc460507983 \h </w:instrText>
+              <w:instrText xml:space="preserve"> PAGEREF _Toc460529118 \h </w:instrText>
             </w:r>
             <w:r>
               <w:rPr>
@@ -1409,7 +1549,7 @@
               <w14:ligatures w14:val="none"/>
             </w:rPr>
           </w:pPr>
-          <w:hyperlink w:anchor="_Toc460507984" w:history="1">
+          <w:hyperlink w:anchor="_Toc460529119" w:history="1">
             <w:r>
               <w:rPr>
                 <w:rStyle w:val="Hyperlink"/>
@@ -1436,7 +1576,7 @@
                 <w:noProof/>
                 <w:webHidden/>
               </w:rPr>
-              <w:instrText xml:space="preserve"> PAGEREF _Toc460507984 \h </w:instrText>
+              <w:instrText xml:space="preserve"> PAGEREF _Toc460529119 \h </w:instrText>
             </w:r>
             <w:r>
               <w:rPr>
@@ -1480,7 +1620,7 @@
               <w14:ligatures w14:val="none"/>
             </w:rPr>
           </w:pPr>
-          <w:hyperlink w:anchor="_Toc460507985" w:history="1">
+          <w:hyperlink w:anchor="_Toc460529120" w:history="1">
             <w:r>
               <w:rPr>
                 <w:rStyle w:val="Hyperlink"/>
@@ -1507,7 +1647,7 @@
                 <w:noProof/>
                 <w:webHidden/>
               </w:rPr>
-              <w:instrText xml:space="preserve"> PAGEREF _Toc460507985 \h </w:instrText>
+              <w:instrText xml:space="preserve"> PAGEREF _Toc460529120 \h </w:instrText>
             </w:r>
             <w:r>
               <w:rPr>
@@ -1554,7 +1694,7 @@
               <w14:ligatures w14:val="none"/>
             </w:rPr>
           </w:pPr>
-          <w:hyperlink w:anchor="_Toc460507986" w:history="1">
+          <w:hyperlink w:anchor="_Toc460529121" w:history="1">
             <w:r>
               <w:rPr>
                 <w:rStyle w:val="Hyperlink"/>
@@ -1581,7 +1721,7 @@
                 <w:noProof/>
                 <w:webHidden/>
               </w:rPr>
-              <w:instrText xml:space="preserve"> PAGEREF _Toc460507986 \h </w:instrText>
+              <w:instrText xml:space="preserve"> PAGEREF _Toc460529121 \h </w:instrText>
             </w:r>
             <w:r>
               <w:rPr>
@@ -1601,7 +1741,7 @@
                 <w:noProof/>
                 <w:webHidden/>
               </w:rPr>
-              <w:t>5</w:t>
+              <w:t>6</w:t>
             </w:r>
             <w:r>
               <w:rPr>
@@ -1656,41 +1796,6 @@
     <w:p>
       <w:pPr>
         <w:pStyle w:val="Ttulo"/>
-      </w:pPr>
-    </w:p>
-    <w:p>
-      <w:pPr>
-        <w:pStyle w:val="Ttulo"/>
-      </w:pPr>
-    </w:p>
-    <w:p>
-      <w:pPr>
-        <w:pStyle w:val="Ttulo"/>
-      </w:pPr>
-    </w:p>
-    <w:p>
-      <w:pPr>
-        <w:pStyle w:val="Ttulo"/>
-      </w:pPr>
-    </w:p>
-    <w:p>
-      <w:pPr>
-        <w:pStyle w:val="Ttulo"/>
-      </w:pPr>
-    </w:p>
-    <w:p>
-      <w:pPr>
-        <w:pStyle w:val="Ttulo"/>
-      </w:pPr>
-    </w:p>
-    <w:p>
-      <w:pPr>
-        <w:pStyle w:val="Ttulo"/>
-      </w:pPr>
-    </w:p>
-    <w:p>
-      <w:pPr>
-        <w:pStyle w:val="Ttulo"/>
         <w:rPr>
           <w:rFonts w:asciiTheme="majorHAnsi" w:eastAsiaTheme="majorEastAsia" w:hAnsiTheme="majorHAnsi" w:cstheme="majorBidi"/>
           <w:b/>
@@ -1710,17 +1815,269 @@
     </w:p>
     <w:p>
       <w:pPr>
+        <w:spacing w:after="200" w:line="276" w:lineRule="auto"/>
+        <w:rPr>
+          <w:color w:val="775F55" w:themeColor="text2"/>
+          <w:sz w:val="72"/>
+          <w:szCs w:val="72"/>
+        </w:rPr>
+      </w:pPr>
+      <w:r>
+        <w:br w:type="page"/>
+      </w:r>
+    </w:p>
+    <w:p>
+      <w:pPr>
         <w:pStyle w:val="Estilo1"/>
         <w:outlineLvl w:val="0"/>
       </w:pPr>
-      <w:bookmarkStart w:id="1" w:name="_Toc460507971"/>
+      <w:bookmarkStart w:id="0" w:name="_Toc460529104"/>
       <w:r>
+        <w:lastRenderedPageBreak/>
         <w:t>Introdução</w:t>
       </w:r>
+      <w:bookmarkEnd w:id="0"/>
+    </w:p>
+    <w:p>
+      <w:pPr>
+        <w:spacing w:after="160"/>
+        <w:rPr>
+          <w:sz w:val="24"/>
+          <w:szCs w:val="24"/>
+        </w:rPr>
+      </w:pPr>
+    </w:p>
+    <w:p>
+      <w:pPr>
+        <w:spacing w:after="160"/>
+        <w:rPr>
+          <w:rFonts w:asciiTheme="majorHAnsi" w:hAnsiTheme="majorHAnsi" w:cs="Arial"/>
+          <w:sz w:val="24"/>
+          <w:szCs w:val="24"/>
+          <w:shd w:val="clear" w:color="auto" w:fill="FFFFFF"/>
+        </w:rPr>
+      </w:pPr>
+      <w:r>
+        <w:rPr>
+          <w:sz w:val="24"/>
+          <w:szCs w:val="24"/>
+        </w:rPr>
+        <w:t>O Software He</w:t>
+      </w:r>
+      <w:r>
+        <w:rPr>
+          <w:sz w:val="24"/>
+          <w:szCs w:val="24"/>
+        </w:rPr>
+        <w:t>lp</w:t>
+      </w:r>
+      <w:r>
+        <w:rPr>
+          <w:rFonts w:asciiTheme="majorHAnsi" w:hAnsiTheme="majorHAnsi" w:cs="Arial"/>
+          <w:sz w:val="24"/>
+          <w:szCs w:val="24"/>
+          <w:shd w:val="clear" w:color="auto" w:fill="FFFFFF"/>
+        </w:rPr>
+        <w:t>µ</w:t>
+      </w:r>
+      <w:r>
+        <w:rPr>
+          <w:rFonts w:asciiTheme="majorHAnsi" w:hAnsiTheme="majorHAnsi" w:cs="Arial"/>
+          <w:sz w:val="24"/>
+          <w:szCs w:val="24"/>
+          <w:shd w:val="clear" w:color="auto" w:fill="FFFFFF"/>
+        </w:rPr>
+        <w:t xml:space="preserve"> </w:t>
+      </w:r>
+      <w:r>
+        <w:rPr>
+          <w:rFonts w:asciiTheme="majorHAnsi" w:hAnsiTheme="majorHAnsi" w:cs="Arial"/>
+          <w:sz w:val="24"/>
+          <w:szCs w:val="24"/>
+          <w:shd w:val="clear" w:color="auto" w:fill="FFFFFF"/>
+        </w:rPr>
+        <w:t>é plataforma que fornece aos seus usuários um meio para trocar conhecimento. Isso acontece através da disponibilidade dos materiais e pela opção para contatar a pessoa para ter aulas e/ou tirar dúvidas.</w:t>
+      </w:r>
+    </w:p>
+    <w:p>
+      <w:pPr>
+        <w:spacing w:after="160"/>
+        <w:rPr>
+          <w:rFonts w:asciiTheme="majorHAnsi" w:hAnsiTheme="majorHAnsi" w:cs="Arial"/>
+          <w:sz w:val="24"/>
+          <w:szCs w:val="24"/>
+          <w:shd w:val="clear" w:color="auto" w:fill="FFFFFF"/>
+        </w:rPr>
+      </w:pPr>
+      <w:r>
+        <w:rPr>
+          <w:rFonts w:asciiTheme="majorHAnsi" w:hAnsiTheme="majorHAnsi" w:cs="Arial"/>
+          <w:sz w:val="24"/>
+          <w:szCs w:val="24"/>
+          <w:shd w:val="clear" w:color="auto" w:fill="FFFFFF"/>
+        </w:rPr>
+        <w:t>Dentro do sistema, você é capaz de apender sobre os mais diversos assuntos</w:t>
+      </w:r>
+      <w:r>
+        <w:rPr>
+          <w:rFonts w:asciiTheme="majorHAnsi" w:hAnsiTheme="majorHAnsi" w:cs="Arial"/>
+          <w:sz w:val="24"/>
+          <w:szCs w:val="24"/>
+          <w:shd w:val="clear" w:color="auto" w:fill="FFFFFF"/>
+        </w:rPr>
+        <w:t xml:space="preserve"> e ajudar outra pessoa, ensinando aquilo que você sabe.</w:t>
+      </w:r>
+    </w:p>
+    <w:p>
+      <w:pPr>
+        <w:rPr>
+          <w:rFonts w:asciiTheme="majorHAnsi" w:hAnsiTheme="majorHAnsi" w:cs="Arial"/>
+          <w:sz w:val="24"/>
+          <w:szCs w:val="24"/>
+          <w:shd w:val="clear" w:color="auto" w:fill="FFFFFF"/>
+        </w:rPr>
+      </w:pPr>
+    </w:p>
+    <w:p>
+      <w:pPr>
+        <w:pStyle w:val="Estilo2"/>
+        <w:outlineLvl w:val="1"/>
+      </w:pPr>
+      <w:bookmarkStart w:id="1" w:name="_Toc460529105"/>
+      <w:r>
+        <w:t>Como funciona?</w:t>
+      </w:r>
       <w:bookmarkEnd w:id="1"/>
     </w:p>
     <w:p>
       <w:pPr>
+        <w:spacing w:after="0"/>
+        <w:rPr>
+          <w:sz w:val="24"/>
+          <w:szCs w:val="24"/>
+          <w:shd w:val="clear" w:color="auto" w:fill="FFFFFF"/>
+        </w:rPr>
+      </w:pPr>
+    </w:p>
+    <w:p>
+      <w:pPr>
+        <w:rPr>
+          <w:sz w:val="24"/>
+          <w:szCs w:val="24"/>
+        </w:rPr>
+      </w:pPr>
+      <w:r>
+        <w:rPr>
+          <w:sz w:val="24"/>
+          <w:szCs w:val="24"/>
+        </w:rPr>
+        <w:t xml:space="preserve">Para ter acesso, basta instala-lo em seu computador pessoal. Você pode fazer o download do sistema </w:t>
+      </w:r>
+      <w:r>
+        <w:rPr>
+          <w:sz w:val="24"/>
+          <w:szCs w:val="24"/>
+        </w:rPr>
+        <w:t>He</w:t>
+      </w:r>
+      <w:r>
+        <w:rPr>
+          <w:sz w:val="24"/>
+          <w:szCs w:val="24"/>
+        </w:rPr>
+        <w:t>lp</w:t>
+      </w:r>
+      <w:r>
+        <w:rPr>
+          <w:rFonts w:asciiTheme="majorHAnsi" w:hAnsiTheme="majorHAnsi" w:cs="Arial"/>
+          <w:sz w:val="24"/>
+          <w:szCs w:val="24"/>
+          <w:shd w:val="clear" w:color="auto" w:fill="FFFFFF"/>
+        </w:rPr>
+        <w:t>µ</w:t>
+      </w:r>
+      <w:r>
+        <w:rPr>
+          <w:rFonts w:asciiTheme="majorHAnsi" w:hAnsiTheme="majorHAnsi" w:cs="Arial"/>
+          <w:sz w:val="24"/>
+          <w:szCs w:val="24"/>
+          <w:shd w:val="clear" w:color="auto" w:fill="FFFFFF"/>
+        </w:rPr>
+        <w:t xml:space="preserve"> através do site oficial da empresa ST062</w:t>
+      </w:r>
+      <w:r>
+        <w:rPr>
+          <w:rFonts w:asciiTheme="majorHAnsi" w:hAnsiTheme="majorHAnsi" w:cs="Arial"/>
+          <w:sz w:val="24"/>
+          <w:szCs w:val="24"/>
+          <w:shd w:val="clear" w:color="auto" w:fill="FFFFFF"/>
+          <w:vertAlign w:val="superscript"/>
+        </w:rPr>
+        <w:t>®</w:t>
+      </w:r>
+      <w:r>
+        <w:rPr>
+          <w:sz w:val="24"/>
+          <w:szCs w:val="24"/>
+        </w:rPr>
+        <w:t>. O software é distribuído gratuitamente.</w:t>
+      </w:r>
+    </w:p>
+    <w:p>
+      <w:pPr>
+        <w:rPr>
+          <w:sz w:val="24"/>
+          <w:szCs w:val="24"/>
+        </w:rPr>
+      </w:pPr>
+      <w:r>
+        <w:rPr>
+          <w:sz w:val="24"/>
+          <w:szCs w:val="24"/>
+        </w:rPr>
+        <w:t>O cadastro no sistema é feito logo de início e no próprio software. Após efetuar o cadastro, você poderá acessar a sua conta e começar a desfrutar das oportunidades que o sistema oferece.</w:t>
+      </w:r>
+    </w:p>
+    <w:p>
+      <w:pPr>
+        <w:rPr>
+          <w:sz w:val="24"/>
+          <w:szCs w:val="24"/>
+        </w:rPr>
+      </w:pPr>
+      <w:r>
+        <w:rPr>
+          <w:sz w:val="24"/>
+          <w:szCs w:val="24"/>
+        </w:rPr>
+        <w:t>No seu perfil, você consegue um acesso rápido para o seu portfólio, onde poderá atualizar o material disponibilizado; para a pesquisa de usuários, onde é possível encontrar pessoas com os quais você tenha interesse em aprender algo; e alterar suas configurações no sistema.</w:t>
+      </w:r>
+    </w:p>
+    <w:p>
+      <w:pPr>
+        <w:rPr>
+          <w:sz w:val="24"/>
+          <w:szCs w:val="24"/>
+        </w:rPr>
+      </w:pPr>
+      <w:r>
+        <w:rPr>
+          <w:sz w:val="24"/>
+          <w:szCs w:val="24"/>
+        </w:rPr>
+        <w:t>Neste manual, todas as interações do usuário com o sistema estarão descritas detalhadamente nas seções a seguir.</w:t>
+      </w:r>
+    </w:p>
+    <w:p>
+      <w:pPr>
+        <w:rPr>
+          <w:sz w:val="24"/>
+          <w:szCs w:val="24"/>
+        </w:rPr>
+      </w:pPr>
+    </w:p>
+    <w:p>
+      <w:pPr>
         <w:spacing w:after="160"/>
       </w:pPr>
     </w:p>
@@ -1776,127 +2133,341 @@
     </w:p>
     <w:p>
       <w:pPr>
-        <w:spacing w:after="160"/>
-      </w:pPr>
-    </w:p>
-    <w:p>
-      <w:pPr>
-        <w:spacing w:after="160"/>
-      </w:pPr>
-    </w:p>
-    <w:p>
-      <w:pPr>
-        <w:spacing w:after="160"/>
-      </w:pPr>
-    </w:p>
-    <w:p>
-      <w:pPr>
-        <w:spacing w:after="160"/>
-      </w:pPr>
-    </w:p>
-    <w:p>
-      <w:pPr>
-        <w:spacing w:after="160"/>
-      </w:pPr>
-    </w:p>
-    <w:p>
-      <w:pPr>
-        <w:spacing w:after="160"/>
-      </w:pPr>
-    </w:p>
-    <w:p>
-      <w:pPr>
-        <w:spacing w:after="160"/>
-      </w:pPr>
-    </w:p>
-    <w:p>
-      <w:pPr>
-        <w:spacing w:after="160"/>
-      </w:pPr>
-    </w:p>
-    <w:p>
-      <w:pPr>
-        <w:spacing w:after="160"/>
-      </w:pPr>
-    </w:p>
-    <w:p>
-      <w:pPr>
-        <w:spacing w:after="160"/>
-      </w:pPr>
-    </w:p>
-    <w:p>
-      <w:pPr>
-        <w:spacing w:after="160"/>
-      </w:pPr>
-    </w:p>
-    <w:p>
-      <w:pPr>
-        <w:spacing w:after="160"/>
-      </w:pPr>
-    </w:p>
-    <w:p>
-      <w:pPr>
-        <w:spacing w:after="160"/>
-      </w:pPr>
-    </w:p>
-    <w:p>
-      <w:pPr>
-        <w:spacing w:after="160"/>
-      </w:pPr>
-    </w:p>
-    <w:p>
-      <w:pPr>
-        <w:spacing w:after="160"/>
-      </w:pPr>
-    </w:p>
-    <w:p>
-      <w:pPr>
-        <w:spacing w:after="160"/>
-      </w:pPr>
-    </w:p>
-    <w:p>
-      <w:pPr>
-        <w:spacing w:after="160"/>
-      </w:pPr>
-    </w:p>
-    <w:p>
-      <w:pPr>
-        <w:spacing w:after="160"/>
-      </w:pPr>
+        <w:spacing w:after="200" w:line="276" w:lineRule="auto"/>
+        <w:rPr>
+          <w:color w:val="775F55" w:themeColor="text2"/>
+          <w:sz w:val="72"/>
+          <w:szCs w:val="72"/>
+        </w:rPr>
+      </w:pPr>
+      <w:r>
+        <w:br w:type="page"/>
+      </w:r>
     </w:p>
     <w:p>
       <w:pPr>
         <w:pStyle w:val="Estilo1"/>
         <w:outlineLvl w:val="0"/>
       </w:pPr>
-      <w:bookmarkStart w:id="2" w:name="_Toc460507972"/>
+      <w:bookmarkStart w:id="2" w:name="_Toc460529106"/>
       <w:r>
+        <w:lastRenderedPageBreak/>
         <w:t>Tela inicial</w:t>
       </w:r>
       <w:bookmarkEnd w:id="2"/>
     </w:p>
     <w:p>
       <w:pPr>
-        <w:pStyle w:val="Estilo1"/>
-        <w:outlineLvl w:val="0"/>
-      </w:pPr>
-    </w:p>
-    <w:p>
-      <w:pPr>
-        <w:pStyle w:val="Estilo1"/>
-        <w:outlineLvl w:val="0"/>
-      </w:pPr>
-    </w:p>
-    <w:p>
-      <w:pPr>
-        <w:pStyle w:val="Estilo1"/>
-        <w:outlineLvl w:val="0"/>
-      </w:pPr>
-    </w:p>
-    <w:p>
-      <w:pPr>
-        <w:pStyle w:val="Estilo1"/>
-        <w:outlineLvl w:val="0"/>
+        <w:rPr>
+          <w:sz w:val="24"/>
+          <w:szCs w:val="24"/>
+        </w:rPr>
+      </w:pPr>
+    </w:p>
+    <w:p>
+      <w:pPr>
+        <w:rPr>
+          <w:sz w:val="24"/>
+          <w:szCs w:val="24"/>
+        </w:rPr>
+      </w:pPr>
+      <w:r>
+        <w:rPr>
+          <w:sz w:val="24"/>
+          <w:szCs w:val="24"/>
+        </w:rPr>
+        <w:t>Assim que o usuário</w:t>
+      </w:r>
+      <w:r>
+        <w:rPr>
+          <w:sz w:val="24"/>
+          <w:szCs w:val="24"/>
+        </w:rPr>
+        <w:t xml:space="preserve"> iniciar o sistema, a seguinte tela aparecerá. A tela inicial do sistema dará a opção do usuário se cadastrar, caso ainda não tenha acesso, selecionando a opção “Cadastrar”, e, entrar no sistema, na opção “</w:t>
+      </w:r>
+      <w:proofErr w:type="spellStart"/>
+      <w:r>
+        <w:rPr>
+          <w:sz w:val="24"/>
+          <w:szCs w:val="24"/>
+        </w:rPr>
+        <w:t>Login</w:t>
+      </w:r>
+      <w:proofErr w:type="spellEnd"/>
+      <w:r>
+        <w:rPr>
+          <w:sz w:val="24"/>
+          <w:szCs w:val="24"/>
+        </w:rPr>
+        <w:t>”.</w:t>
+      </w:r>
+    </w:p>
+    <w:p>
+      <w:pPr>
+        <w:rPr>
+          <w:sz w:val="24"/>
+          <w:szCs w:val="24"/>
+        </w:rPr>
+      </w:pPr>
+      <w:r>
+        <w:rPr>
+          <w:noProof/>
+        </w:rPr>
+        <w:drawing>
+          <wp:anchor distT="0" distB="0" distL="114300" distR="114300" simplePos="0" relativeHeight="251625472" behindDoc="0" locked="0" layoutInCell="1" allowOverlap="1" wp14:anchorId="7C4FED32" wp14:editId="214B9B91">
+            <wp:simplePos x="0" y="0"/>
+            <wp:positionH relativeFrom="column">
+              <wp:posOffset>504825</wp:posOffset>
+            </wp:positionH>
+            <wp:positionV relativeFrom="paragraph">
+              <wp:posOffset>22860</wp:posOffset>
+            </wp:positionV>
+            <wp:extent cx="5200650" cy="2346325"/>
+            <wp:effectExtent l="0" t="0" r="0" b="0"/>
+            <wp:wrapSquare wrapText="bothSides"/>
+            <wp:docPr id="1" name="Imagem 1"/>
+            <wp:cNvGraphicFramePr>
+              <a:graphicFrameLocks xmlns:a="http://schemas.openxmlformats.org/drawingml/2006/main" noChangeAspect="1"/>
+            </wp:cNvGraphicFramePr>
+            <a:graphic xmlns:a="http://schemas.openxmlformats.org/drawingml/2006/main">
+              <a:graphicData uri="http://schemas.openxmlformats.org/drawingml/2006/picture">
+                <pic:pic xmlns:pic="http://schemas.openxmlformats.org/drawingml/2006/picture">
+                  <pic:nvPicPr>
+                    <pic:cNvPr id="1" name=""/>
+                    <pic:cNvPicPr/>
+                  </pic:nvPicPr>
+                  <pic:blipFill rotWithShape="1">
+                    <a:blip r:embed="rId12">
+                      <a:extLst>
+                        <a:ext uri="{28A0092B-C50C-407E-A947-70E740481C1C}">
+                          <a14:useLocalDpi xmlns:a14="http://schemas.microsoft.com/office/drawing/2010/main" val="0"/>
+                        </a:ext>
+                      </a:extLst>
+                    </a:blip>
+                    <a:srcRect l="612" t="272" r="33619" b="46954"/>
+                    <a:stretch/>
+                  </pic:blipFill>
+                  <pic:spPr bwMode="auto">
+                    <a:xfrm>
+                      <a:off x="0" y="0"/>
+                      <a:ext cx="5200650" cy="2346325"/>
+                    </a:xfrm>
+                    <a:prstGeom prst="rect">
+                      <a:avLst/>
+                    </a:prstGeom>
+                    <a:ln>
+                      <a:noFill/>
+                    </a:ln>
+                    <a:extLst>
+                      <a:ext uri="{53640926-AAD7-44D8-BBD7-CCE9431645EC}">
+                        <a14:shadowObscured xmlns:a14="http://schemas.microsoft.com/office/drawing/2010/main"/>
+                      </a:ext>
+                    </a:extLst>
+                  </pic:spPr>
+                </pic:pic>
+              </a:graphicData>
+            </a:graphic>
+            <wp14:sizeRelH relativeFrom="margin">
+              <wp14:pctWidth>0</wp14:pctWidth>
+            </wp14:sizeRelH>
+            <wp14:sizeRelV relativeFrom="margin">
+              <wp14:pctHeight>0</wp14:pctHeight>
+            </wp14:sizeRelV>
+          </wp:anchor>
+        </w:drawing>
+      </w:r>
+    </w:p>
+    <w:p>
+      <w:pPr>
+        <w:rPr>
+          <w:sz w:val="24"/>
+          <w:szCs w:val="24"/>
+        </w:rPr>
+      </w:pPr>
+    </w:p>
+    <w:p>
+      <w:pPr>
+        <w:rPr>
+          <w:sz w:val="24"/>
+          <w:szCs w:val="24"/>
+        </w:rPr>
+      </w:pPr>
+    </w:p>
+    <w:p>
+      <w:pPr>
+        <w:rPr>
+          <w:sz w:val="24"/>
+          <w:szCs w:val="24"/>
+        </w:rPr>
+      </w:pPr>
+    </w:p>
+    <w:p>
+      <w:pPr>
+        <w:rPr>
+          <w:noProof/>
+        </w:rPr>
+      </w:pPr>
+    </w:p>
+    <w:p>
+      <w:pPr>
+        <w:rPr>
+          <w:sz w:val="24"/>
+          <w:szCs w:val="24"/>
+        </w:rPr>
+      </w:pPr>
+    </w:p>
+    <w:p>
+      <w:pPr>
+        <w:rPr>
+          <w:sz w:val="24"/>
+          <w:szCs w:val="24"/>
+        </w:rPr>
+      </w:pPr>
+    </w:p>
+    <w:p>
+      <w:pPr>
+        <w:rPr>
+          <w:noProof/>
+        </w:rPr>
+      </w:pPr>
+    </w:p>
+    <w:p>
+      <w:pPr>
+        <w:rPr>
+          <w:sz w:val="24"/>
+          <w:szCs w:val="24"/>
+        </w:rPr>
+      </w:pPr>
+      <w:r>
+        <w:rPr>
+          <w:noProof/>
+        </w:rPr>
+        <mc:AlternateContent>
+          <mc:Choice Requires="wps">
+            <w:drawing>
+              <wp:anchor distT="0" distB="0" distL="114300" distR="114300" simplePos="0" relativeHeight="251640832" behindDoc="0" locked="0" layoutInCell="1" allowOverlap="1" wp14:anchorId="7DD88B6F" wp14:editId="776A286B">
+                <wp:simplePos x="0" y="0"/>
+                <wp:positionH relativeFrom="column">
+                  <wp:posOffset>504825</wp:posOffset>
+                </wp:positionH>
+                <wp:positionV relativeFrom="paragraph">
+                  <wp:posOffset>123825</wp:posOffset>
+                </wp:positionV>
+                <wp:extent cx="5200650" cy="635"/>
+                <wp:effectExtent l="0" t="0" r="0" b="0"/>
+                <wp:wrapSquare wrapText="bothSides"/>
+                <wp:docPr id="2" name="Caixa de texto 2"/>
+                <wp:cNvGraphicFramePr/>
+                <a:graphic xmlns:a="http://schemas.openxmlformats.org/drawingml/2006/main">
+                  <a:graphicData uri="http://schemas.microsoft.com/office/word/2010/wordprocessingShape">
+                    <wps:wsp>
+                      <wps:cNvSpPr txBox="1"/>
+                      <wps:spPr>
+                        <a:xfrm>
+                          <a:off x="0" y="0"/>
+                          <a:ext cx="5200650" cy="635"/>
+                        </a:xfrm>
+                        <a:prstGeom prst="rect">
+                          <a:avLst/>
+                        </a:prstGeom>
+                        <a:solidFill>
+                          <a:prstClr val="white"/>
+                        </a:solidFill>
+                        <a:ln>
+                          <a:noFill/>
+                        </a:ln>
+                        <a:effectLst/>
+                      </wps:spPr>
+                      <wps:txbx>
+                        <w:txbxContent>
+                          <w:p>
+                            <w:pPr>
+                              <w:pStyle w:val="Legenda"/>
+                              <w:jc w:val="center"/>
+                              <w:rPr>
+                                <w:noProof/>
+                                <w:sz w:val="23"/>
+                                <w:szCs w:val="20"/>
+                              </w:rPr>
+                            </w:pPr>
+                            <w:r>
+                              <w:t xml:space="preserve">Figura </w:t>
+                            </w:r>
+                            <w:fldSimple w:instr=" SEQ Figura \* ARABIC ">
+                              <w:r>
+                                <w:rPr>
+                                  <w:noProof/>
+                                </w:rPr>
+                                <w:t>1</w:t>
+                              </w:r>
+                            </w:fldSimple>
+                            <w:r>
+                              <w:t xml:space="preserve"> - Tela inicial</w:t>
+                            </w:r>
+                          </w:p>
+                        </w:txbxContent>
+                      </wps:txbx>
+                      <wps:bodyPr rot="0" spcFirstLastPara="0" vertOverflow="overflow" horzOverflow="overflow" vert="horz" wrap="square" lIns="0" tIns="0" rIns="0" bIns="0" numCol="1" spcCol="0" rtlCol="0" fromWordArt="0" anchor="t" anchorCtr="0" forceAA="0" compatLnSpc="1">
+                        <a:prstTxWarp prst="textNoShape">
+                          <a:avLst/>
+                        </a:prstTxWarp>
+                        <a:spAutoFit/>
+                      </wps:bodyPr>
+                    </wps:wsp>
+                  </a:graphicData>
+                </a:graphic>
+              </wp:anchor>
+            </w:drawing>
+          </mc:Choice>
+          <mc:Fallback>
+            <w:pict>
+              <v:shapetype w14:anchorId="7DD88B6F" id="_x0000_t202" coordsize="21600,21600" o:spt="202" path="m,l,21600r21600,l21600,xe">
+                <v:stroke joinstyle="miter"/>
+                <v:path gradientshapeok="t" o:connecttype="rect"/>
+              </v:shapetype>
+              <v:shape id="Caixa de texto 2" o:spid="_x0000_s1026" type="#_x0000_t202" style="position:absolute;margin-left:39.75pt;margin-top:9.75pt;width:409.5pt;height:.05pt;z-index:251640832;visibility:visible;mso-wrap-style:square;mso-wrap-distance-left:9pt;mso-wrap-distance-top:0;mso-wrap-distance-right:9pt;mso-wrap-distance-bottom:0;mso-position-horizontal:absolute;mso-position-horizontal-relative:text;mso-position-vertical:absolute;mso-position-vertical-relative:text;v-text-anchor:top" o:gfxdata="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" stroked="f">
+                <v:textbox style="mso-fit-shape-to-text:t" inset="0,0,0,0">
+                  <w:txbxContent>
+                    <w:p>
+                      <w:pPr>
+                        <w:pStyle w:val="Legenda"/>
+                        <w:jc w:val="center"/>
+                        <w:rPr>
+                          <w:noProof/>
+                          <w:sz w:val="23"/>
+                          <w:szCs w:val="20"/>
+                        </w:rPr>
+                      </w:pPr>
+                      <w:r>
+                        <w:t xml:space="preserve">Figura </w:t>
+                      </w:r>
+                      <w:fldSimple w:instr=" SEQ Figura \* ARABIC ">
+                        <w:r>
+                          <w:rPr>
+                            <w:noProof/>
+                          </w:rPr>
+                          <w:t>1</w:t>
+                        </w:r>
+                      </w:fldSimple>
+                      <w:r>
+                        <w:t xml:space="preserve"> - Tela inicial</w:t>
+                      </w:r>
+                    </w:p>
+                  </w:txbxContent>
+                </v:textbox>
+                <w10:wrap type="square"/>
+              </v:shape>
+            </w:pict>
+          </mc:Fallback>
+        </mc:AlternateContent>
+      </w:r>
+    </w:p>
+    <w:p>
+      <w:pPr>
+        <w:rPr>
+          <w:sz w:val="24"/>
+          <w:szCs w:val="24"/>
+        </w:rPr>
       </w:pPr>
     </w:p>
     <w:p>
@@ -1904,128 +2475,811 @@
         <w:pStyle w:val="Estilo2"/>
         <w:outlineLvl w:val="1"/>
       </w:pPr>
-      <w:bookmarkStart w:id="3" w:name="_Toc460507973"/>
+      <w:bookmarkStart w:id="3" w:name="_Toc460529107"/>
+      <w:r>
+        <w:t>Cadastro</w:t>
+      </w:r>
+      <w:bookmarkEnd w:id="3"/>
+    </w:p>
+    <w:p>
+      <w:pPr>
+        <w:spacing w:after="0"/>
+        <w:rPr>
+          <w:sz w:val="24"/>
+          <w:szCs w:val="24"/>
+        </w:rPr>
+      </w:pPr>
+    </w:p>
+    <w:p>
+      <w:pPr>
+        <w:rPr>
+          <w:sz w:val="24"/>
+          <w:szCs w:val="24"/>
+        </w:rPr>
+      </w:pPr>
+      <w:r>
+        <w:rPr>
+          <w:sz w:val="24"/>
+          <w:szCs w:val="24"/>
+        </w:rPr>
+        <w:t>Para efetuar o cadastro no sistema, são solicitados os seguintes dados, conforme descritos na imagem.</w:t>
+      </w:r>
+    </w:p>
+    <w:p>
+      <w:pPr>
+        <w:rPr>
+          <w:noProof/>
+        </w:rPr>
+      </w:pPr>
+      <w:r>
+        <w:rPr>
+          <w:noProof/>
+        </w:rPr>
+        <w:drawing>
+          <wp:anchor distT="0" distB="0" distL="114300" distR="114300" simplePos="0" relativeHeight="251691008" behindDoc="0" locked="0" layoutInCell="1" allowOverlap="1" wp14:anchorId="04CA2D65" wp14:editId="5B3C36E2">
+            <wp:simplePos x="0" y="0"/>
+            <wp:positionH relativeFrom="column">
+              <wp:posOffset>1228725</wp:posOffset>
+            </wp:positionH>
+            <wp:positionV relativeFrom="paragraph">
+              <wp:posOffset>24765</wp:posOffset>
+            </wp:positionV>
+            <wp:extent cx="3762375" cy="3274695"/>
+            <wp:effectExtent l="0" t="0" r="9525" b="1905"/>
+            <wp:wrapSquare wrapText="bothSides"/>
+            <wp:docPr id="4" name="Imagem 4"/>
+            <wp:cNvGraphicFramePr>
+              <a:graphicFrameLocks xmlns:a="http://schemas.openxmlformats.org/drawingml/2006/main" noChangeAspect="1"/>
+            </wp:cNvGraphicFramePr>
+            <a:graphic xmlns:a="http://schemas.openxmlformats.org/drawingml/2006/main">
+              <a:graphicData uri="http://schemas.openxmlformats.org/drawingml/2006/picture">
+                <pic:pic xmlns:pic="http://schemas.openxmlformats.org/drawingml/2006/picture">
+                  <pic:nvPicPr>
+                    <pic:cNvPr id="1" name=""/>
+                    <pic:cNvPicPr/>
+                  </pic:nvPicPr>
+                  <pic:blipFill rotWithShape="1">
+                    <a:blip r:embed="rId13">
+                      <a:extLst>
+                        <a:ext uri="{28A0092B-C50C-407E-A947-70E740481C1C}">
+                          <a14:useLocalDpi xmlns:a14="http://schemas.microsoft.com/office/drawing/2010/main" val="0"/>
+                        </a:ext>
+                      </a:extLst>
+                    </a:blip>
+                    <a:srcRect l="612" t="545" r="35607" b="707"/>
+                    <a:stretch/>
+                  </pic:blipFill>
+                  <pic:spPr bwMode="auto">
+                    <a:xfrm>
+                      <a:off x="0" y="0"/>
+                      <a:ext cx="3762375" cy="3274695"/>
+                    </a:xfrm>
+                    <a:prstGeom prst="rect">
+                      <a:avLst/>
+                    </a:prstGeom>
+                    <a:ln>
+                      <a:noFill/>
+                    </a:ln>
+                    <a:extLst>
+                      <a:ext uri="{53640926-AAD7-44D8-BBD7-CCE9431645EC}">
+                        <a14:shadowObscured xmlns:a14="http://schemas.microsoft.com/office/drawing/2010/main"/>
+                      </a:ext>
+                    </a:extLst>
+                  </pic:spPr>
+                </pic:pic>
+              </a:graphicData>
+            </a:graphic>
+            <wp14:sizeRelH relativeFrom="margin">
+              <wp14:pctWidth>0</wp14:pctWidth>
+            </wp14:sizeRelH>
+            <wp14:sizeRelV relativeFrom="margin">
+              <wp14:pctHeight>0</wp14:pctHeight>
+            </wp14:sizeRelV>
+          </wp:anchor>
+        </w:drawing>
+      </w:r>
+    </w:p>
+    <w:p>
+      <w:pPr>
+        <w:rPr>
+          <w:sz w:val="24"/>
+          <w:szCs w:val="24"/>
+        </w:rPr>
+      </w:pPr>
+    </w:p>
+    <w:p>
+      <w:pPr>
+        <w:rPr>
+          <w:sz w:val="24"/>
+          <w:szCs w:val="24"/>
+        </w:rPr>
+      </w:pPr>
+    </w:p>
+    <w:p>
+      <w:pPr>
+        <w:rPr>
+          <w:sz w:val="24"/>
+          <w:szCs w:val="24"/>
+        </w:rPr>
+      </w:pPr>
+    </w:p>
+    <w:p>
+      <w:pPr>
+        <w:rPr>
+          <w:sz w:val="24"/>
+          <w:szCs w:val="24"/>
+        </w:rPr>
+      </w:pPr>
+    </w:p>
+    <w:p>
+      <w:pPr>
+        <w:rPr>
+          <w:sz w:val="24"/>
+          <w:szCs w:val="24"/>
+        </w:rPr>
+      </w:pPr>
+    </w:p>
+    <w:p>
+      <w:pPr>
+        <w:rPr>
+          <w:sz w:val="24"/>
+          <w:szCs w:val="24"/>
+        </w:rPr>
+      </w:pPr>
+    </w:p>
+    <w:p>
+      <w:pPr>
+        <w:rPr>
+          <w:sz w:val="24"/>
+          <w:szCs w:val="24"/>
+        </w:rPr>
+      </w:pPr>
+    </w:p>
+    <w:p>
+      <w:pPr>
+        <w:rPr>
+          <w:sz w:val="24"/>
+          <w:szCs w:val="24"/>
+        </w:rPr>
+      </w:pPr>
+    </w:p>
+    <w:p>
+      <w:pPr>
+        <w:rPr>
+          <w:sz w:val="24"/>
+          <w:szCs w:val="24"/>
+        </w:rPr>
+      </w:pPr>
+    </w:p>
+    <w:p>
+      <w:pPr>
+        <w:rPr>
+          <w:sz w:val="24"/>
+          <w:szCs w:val="24"/>
+        </w:rPr>
+      </w:pPr>
+      <w:r>
+        <w:rPr>
+          <w:noProof/>
+        </w:rPr>
+        <mc:AlternateContent>
+          <mc:Choice Requires="wps">
+            <w:drawing>
+              <wp:anchor distT="0" distB="0" distL="114300" distR="114300" simplePos="0" relativeHeight="251695104" behindDoc="0" locked="0" layoutInCell="1" allowOverlap="1" wp14:anchorId="22161F2E" wp14:editId="45B6E35B">
+                <wp:simplePos x="0" y="0"/>
+                <wp:positionH relativeFrom="column">
+                  <wp:posOffset>1228725</wp:posOffset>
+                </wp:positionH>
+                <wp:positionV relativeFrom="paragraph">
+                  <wp:posOffset>443865</wp:posOffset>
+                </wp:positionV>
+                <wp:extent cx="3762375" cy="635"/>
+                <wp:effectExtent l="0" t="0" r="0" b="0"/>
+                <wp:wrapSquare wrapText="bothSides"/>
+                <wp:docPr id="5" name="Caixa de texto 5"/>
+                <wp:cNvGraphicFramePr/>
+                <a:graphic xmlns:a="http://schemas.openxmlformats.org/drawingml/2006/main">
+                  <a:graphicData uri="http://schemas.microsoft.com/office/word/2010/wordprocessingShape">
+                    <wps:wsp>
+                      <wps:cNvSpPr txBox="1"/>
+                      <wps:spPr>
+                        <a:xfrm>
+                          <a:off x="0" y="0"/>
+                          <a:ext cx="3762375" cy="635"/>
+                        </a:xfrm>
+                        <a:prstGeom prst="rect">
+                          <a:avLst/>
+                        </a:prstGeom>
+                        <a:solidFill>
+                          <a:prstClr val="white"/>
+                        </a:solidFill>
+                        <a:ln>
+                          <a:noFill/>
+                        </a:ln>
+                        <a:effectLst/>
+                      </wps:spPr>
+                      <wps:txbx>
+                        <w:txbxContent>
+                          <w:p>
+                            <w:pPr>
+                              <w:pStyle w:val="Legenda"/>
+                              <w:jc w:val="center"/>
+                              <w:rPr>
+                                <w:noProof/>
+                                <w:sz w:val="23"/>
+                                <w:szCs w:val="20"/>
+                              </w:rPr>
+                            </w:pPr>
+                            <w:r>
+                              <w:t xml:space="preserve">Figura </w:t>
+                            </w:r>
+                            <w:fldSimple w:instr=" SEQ Figura \* ARABIC ">
+                              <w:r>
+                                <w:rPr>
+                                  <w:noProof/>
+                                </w:rPr>
+                                <w:t>2</w:t>
+                              </w:r>
+                            </w:fldSimple>
+                            <w:r>
+                              <w:t xml:space="preserve"> - Cadastro</w:t>
+                            </w:r>
+                          </w:p>
+                        </w:txbxContent>
+                      </wps:txbx>
+                      <wps:bodyPr rot="0" spcFirstLastPara="0" vertOverflow="overflow" horzOverflow="overflow" vert="horz" wrap="square" lIns="0" tIns="0" rIns="0" bIns="0" numCol="1" spcCol="0" rtlCol="0" fromWordArt="0" anchor="t" anchorCtr="0" forceAA="0" compatLnSpc="1">
+                        <a:prstTxWarp prst="textNoShape">
+                          <a:avLst/>
+                        </a:prstTxWarp>
+                        <a:spAutoFit/>
+                      </wps:bodyPr>
+                    </wps:wsp>
+                  </a:graphicData>
+                </a:graphic>
+              </wp:anchor>
+            </w:drawing>
+          </mc:Choice>
+          <mc:Fallback>
+            <w:pict>
+              <v:shape w14:anchorId="22161F2E" id="Caixa de texto 5" o:spid="_x0000_s1027" type="#_x0000_t202" style="position:absolute;margin-left:96.75pt;margin-top:34.95pt;width:296.25pt;height:.05pt;z-index:251695104;visibility:visible;mso-wrap-style:square;mso-wrap-distance-left:9pt;mso-wrap-distance-top:0;mso-wrap-distance-right:9pt;mso-wrap-distance-bottom:0;mso-position-horizontal:absolute;mso-position-horizontal-relative:text;mso-position-vertical:absolute;mso-position-vertical-relative:text;v-text-anchor:top" o:gfxdata="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" stroked="f">
+                <v:textbox style="mso-fit-shape-to-text:t" inset="0,0,0,0">
+                  <w:txbxContent>
+                    <w:p>
+                      <w:pPr>
+                        <w:pStyle w:val="Legenda"/>
+                        <w:jc w:val="center"/>
+                        <w:rPr>
+                          <w:noProof/>
+                          <w:sz w:val="23"/>
+                          <w:szCs w:val="20"/>
+                        </w:rPr>
+                      </w:pPr>
+                      <w:r>
+                        <w:t xml:space="preserve">Figura </w:t>
+                      </w:r>
+                      <w:fldSimple w:instr=" SEQ Figura \* ARABIC ">
+                        <w:r>
+                          <w:rPr>
+                            <w:noProof/>
+                          </w:rPr>
+                          <w:t>2</w:t>
+                        </w:r>
+                      </w:fldSimple>
+                      <w:r>
+                        <w:t xml:space="preserve"> - Cadastro</w:t>
+                      </w:r>
+                    </w:p>
+                  </w:txbxContent>
+                </v:textbox>
+                <w10:wrap type="square"/>
+              </v:shape>
+            </w:pict>
+          </mc:Fallback>
+        </mc:AlternateContent>
+      </w:r>
+    </w:p>
+    <w:p>
+      <w:pPr>
+        <w:rPr>
+          <w:noProof/>
+        </w:rPr>
+      </w:pPr>
+    </w:p>
+    <w:p>
+      <w:pPr>
+        <w:rPr>
+          <w:noProof/>
+        </w:rPr>
+      </w:pPr>
+      <w:r>
+        <w:rPr>
+          <w:noProof/>
+        </w:rPr>
+        <w:lastRenderedPageBreak/>
+        <w:t>Em relação aos dados pessoais, o nome do usuário, assim como seu e-mail e senha são de preenchimento obrigatório. As informações quanto a sexo, idade e meios de contato (redes sociais e telefone) são opcionais, podendo ser alteradas futuramente.</w:t>
+      </w:r>
+    </w:p>
+    <w:p>
+      <w:pPr>
+        <w:rPr>
+          <w:noProof/>
+        </w:rPr>
+      </w:pPr>
+    </w:p>
+    <w:p>
+      <w:pPr>
+        <w:pStyle w:val="Estilo3"/>
+        <w:outlineLvl w:val="2"/>
+        <w:rPr>
+          <w:sz w:val="44"/>
+          <w:szCs w:val="44"/>
+        </w:rPr>
+      </w:pPr>
+      <w:bookmarkStart w:id="4" w:name="_Toc460529108"/>
+      <w:r>
+        <w:rPr>
+          <w:sz w:val="44"/>
+          <w:szCs w:val="44"/>
+        </w:rPr>
+        <w:t>Áreas de atuação</w:t>
+      </w:r>
+      <w:r>
+        <w:rPr>
+          <w:sz w:val="44"/>
+          <w:szCs w:val="44"/>
+        </w:rPr>
+        <w:t xml:space="preserve"> e interesse</w:t>
+      </w:r>
+      <w:bookmarkEnd w:id="4"/>
+    </w:p>
+    <w:p>
+      <w:pPr>
+        <w:spacing w:after="0"/>
+        <w:rPr>
+          <w:noProof/>
+          <w:sz w:val="24"/>
+          <w:szCs w:val="24"/>
+        </w:rPr>
+      </w:pPr>
+    </w:p>
+    <w:p>
+      <w:pPr>
+        <w:rPr>
+          <w:noProof/>
+          <w:sz w:val="24"/>
+          <w:szCs w:val="24"/>
+        </w:rPr>
+      </w:pPr>
+      <w:r>
+        <w:rPr>
+          <w:noProof/>
+          <w:sz w:val="24"/>
+          <w:szCs w:val="24"/>
+        </w:rPr>
+        <w:t>Uma parte muito importante no cadastro, é definir quais são os seus interesses no sistema. Para isso, o conhecimento vem separado em áreas de atuação e interesse.</w:t>
+      </w:r>
+      <w:r>
+        <w:rPr>
+          <w:noProof/>
+          <w:sz w:val="24"/>
+          <w:szCs w:val="24"/>
+        </w:rPr>
+        <w:t xml:space="preserve"> </w:t>
+      </w:r>
+    </w:p>
+    <w:p>
+      <w:pPr>
+        <w:rPr>
+          <w:noProof/>
+          <w:sz w:val="24"/>
+          <w:szCs w:val="24"/>
+        </w:rPr>
+      </w:pPr>
+      <w:r>
+        <w:rPr>
+          <w:noProof/>
+          <w:sz w:val="24"/>
+          <w:szCs w:val="24"/>
+        </w:rPr>
+        <w:t xml:space="preserve">A área de atuação representa o conhecimento que o usuário detêm, </w:t>
+      </w:r>
+      <w:r>
+        <w:rPr>
+          <w:noProof/>
+          <w:sz w:val="24"/>
+          <w:szCs w:val="24"/>
+        </w:rPr>
+        <w:t xml:space="preserve">aquele que ele pode ensinar a outras pessoas e disponibilizar material referente em seu portfólio. E a área de interesse mostra quais áreas o usuário está interessado em aprender, por quais conteúdos ele procura. </w:t>
+      </w:r>
+    </w:p>
+    <w:p>
+      <w:pPr>
+        <w:rPr>
+          <w:noProof/>
+          <w:sz w:val="24"/>
+          <w:szCs w:val="24"/>
+        </w:rPr>
+      </w:pPr>
+    </w:p>
+    <w:p>
+      <w:pPr>
+        <w:pStyle w:val="Estilo2"/>
+        <w:outlineLvl w:val="1"/>
+      </w:pPr>
+      <w:bookmarkStart w:id="5" w:name="_Toc460529109"/>
+      <w:proofErr w:type="spellStart"/>
       <w:r>
         <w:t>Login</w:t>
       </w:r>
-      <w:bookmarkEnd w:id="3"/>
+      <w:bookmarkEnd w:id="5"/>
+      <w:proofErr w:type="spellEnd"/>
+    </w:p>
+    <w:p>
+      <w:pPr>
+        <w:spacing w:after="0"/>
+        <w:rPr>
+          <w:sz w:val="24"/>
+          <w:szCs w:val="24"/>
+        </w:rPr>
+      </w:pPr>
+    </w:p>
+    <w:p>
+      <w:pPr>
+        <w:rPr>
+          <w:sz w:val="24"/>
+          <w:szCs w:val="24"/>
+        </w:rPr>
+      </w:pPr>
+      <w:r>
+        <w:rPr>
+          <w:sz w:val="24"/>
+          <w:szCs w:val="24"/>
+        </w:rPr>
+        <w:t xml:space="preserve">Conforme definido, o usuário acessará o sistema com o e-mail e senha que foram cadastrados. </w:t>
+      </w:r>
+    </w:p>
+    <w:p>
+      <w:pPr>
+        <w:rPr>
+          <w:sz w:val="24"/>
+          <w:szCs w:val="24"/>
+        </w:rPr>
+      </w:pPr>
+      <w:r>
+        <w:rPr>
+          <w:sz w:val="24"/>
+          <w:szCs w:val="24"/>
+        </w:rPr>
+        <w:t>Esses dados poderão ser alterados posteriormente nas configurações do sistema.</w:t>
+      </w:r>
+    </w:p>
+    <w:p>
+      <w:pPr>
+        <w:rPr>
+          <w:sz w:val="24"/>
+          <w:szCs w:val="24"/>
+        </w:rPr>
+      </w:pPr>
+      <w:r>
+        <w:rPr>
+          <w:noProof/>
+        </w:rPr>
+        <mc:AlternateContent>
+          <mc:Choice Requires="wps">
+            <w:drawing>
+              <wp:anchor distT="0" distB="0" distL="114300" distR="114300" simplePos="0" relativeHeight="251705344" behindDoc="0" locked="0" layoutInCell="1" allowOverlap="1" wp14:anchorId="2945CA09" wp14:editId="7564732A">
+                <wp:simplePos x="0" y="0"/>
+                <wp:positionH relativeFrom="column">
+                  <wp:posOffset>889000</wp:posOffset>
+                </wp:positionH>
+                <wp:positionV relativeFrom="paragraph">
+                  <wp:posOffset>2209165</wp:posOffset>
+                </wp:positionV>
+                <wp:extent cx="4464685" cy="635"/>
+                <wp:effectExtent l="0" t="0" r="0" b="0"/>
+                <wp:wrapSquare wrapText="bothSides"/>
+                <wp:docPr id="7" name="Caixa de texto 7"/>
+                <wp:cNvGraphicFramePr/>
+                <a:graphic xmlns:a="http://schemas.openxmlformats.org/drawingml/2006/main">
+                  <a:graphicData uri="http://schemas.microsoft.com/office/word/2010/wordprocessingShape">
+                    <wps:wsp>
+                      <wps:cNvSpPr txBox="1"/>
+                      <wps:spPr>
+                        <a:xfrm>
+                          <a:off x="0" y="0"/>
+                          <a:ext cx="4464685" cy="635"/>
+                        </a:xfrm>
+                        <a:prstGeom prst="rect">
+                          <a:avLst/>
+                        </a:prstGeom>
+                        <a:solidFill>
+                          <a:prstClr val="white"/>
+                        </a:solidFill>
+                        <a:ln>
+                          <a:noFill/>
+                        </a:ln>
+                        <a:effectLst/>
+                      </wps:spPr>
+                      <wps:txbx>
+                        <w:txbxContent>
+                          <w:p>
+                            <w:pPr>
+                              <w:pStyle w:val="Legenda"/>
+                              <w:jc w:val="center"/>
+                              <w:rPr>
+                                <w:noProof/>
+                                <w:sz w:val="23"/>
+                                <w:szCs w:val="20"/>
+                              </w:rPr>
+                            </w:pPr>
+                            <w:r>
+                              <w:t xml:space="preserve">Figura </w:t>
+                            </w:r>
+                            <w:fldSimple w:instr=" SEQ Figura \* ARABIC ">
+                              <w:r>
+                                <w:rPr>
+                                  <w:noProof/>
+                                </w:rPr>
+                                <w:t>3</w:t>
+                              </w:r>
+                            </w:fldSimple>
+                            <w:r>
+                              <w:t xml:space="preserve"> - Login</w:t>
+                            </w:r>
+                          </w:p>
+                        </w:txbxContent>
+                      </wps:txbx>
+                      <wps:bodyPr rot="0" spcFirstLastPara="0" vertOverflow="overflow" horzOverflow="overflow" vert="horz" wrap="square" lIns="0" tIns="0" rIns="0" bIns="0" numCol="1" spcCol="0" rtlCol="0" fromWordArt="0" anchor="t" anchorCtr="0" forceAA="0" compatLnSpc="1">
+                        <a:prstTxWarp prst="textNoShape">
+                          <a:avLst/>
+                        </a:prstTxWarp>
+                        <a:spAutoFit/>
+                      </wps:bodyPr>
+                    </wps:wsp>
+                  </a:graphicData>
+                </a:graphic>
+              </wp:anchor>
+            </w:drawing>
+          </mc:Choice>
+          <mc:Fallback>
+            <w:pict>
+              <v:shape w14:anchorId="2945CA09" id="Caixa de texto 7" o:spid="_x0000_s1028" type="#_x0000_t202" style="position:absolute;margin-left:70pt;margin-top:173.95pt;width:351.55pt;height:.05pt;z-index:251705344;visibility:visible;mso-wrap-style:square;mso-wrap-distance-left:9pt;mso-wrap-distance-top:0;mso-wrap-distance-right:9pt;mso-wrap-distance-bottom:0;mso-position-horizontal:absolute;mso-position-horizontal-relative:text;mso-position-vertical:absolute;mso-position-vertical-relative:text;v-text-anchor:top" o:gfxdata="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" stroked="f">
+                <v:textbox style="mso-fit-shape-to-text:t" inset="0,0,0,0">
+                  <w:txbxContent>
+                    <w:p>
+                      <w:pPr>
+                        <w:pStyle w:val="Legenda"/>
+                        <w:jc w:val="center"/>
+                        <w:rPr>
+                          <w:noProof/>
+                          <w:sz w:val="23"/>
+                          <w:szCs w:val="20"/>
+                        </w:rPr>
+                      </w:pPr>
+                      <w:r>
+                        <w:t xml:space="preserve">Figura </w:t>
+                      </w:r>
+                      <w:fldSimple w:instr=" SEQ Figura \* ARABIC ">
+                        <w:r>
+                          <w:rPr>
+                            <w:noProof/>
+                          </w:rPr>
+                          <w:t>3</w:t>
+                        </w:r>
+                      </w:fldSimple>
+                      <w:r>
+                        <w:t xml:space="preserve"> - Login</w:t>
+                      </w:r>
+                    </w:p>
+                  </w:txbxContent>
+                </v:textbox>
+                <w10:wrap type="square"/>
+              </v:shape>
+            </w:pict>
+          </mc:Fallback>
+        </mc:AlternateContent>
+      </w:r>
+      <w:r>
+        <w:rPr>
+          <w:noProof/>
+        </w:rPr>
+        <w:drawing>
+          <wp:anchor distT="0" distB="0" distL="114300" distR="114300" simplePos="0" relativeHeight="251703296" behindDoc="0" locked="0" layoutInCell="1" allowOverlap="1" wp14:anchorId="58AD8F35" wp14:editId="155BD65F">
+            <wp:simplePos x="0" y="0"/>
+            <wp:positionH relativeFrom="column">
+              <wp:posOffset>889203</wp:posOffset>
+            </wp:positionH>
+            <wp:positionV relativeFrom="paragraph">
+              <wp:posOffset>62879</wp:posOffset>
+            </wp:positionV>
+            <wp:extent cx="4464685" cy="2089150"/>
+            <wp:effectExtent l="0" t="0" r="0" b="6350"/>
+            <wp:wrapSquare wrapText="bothSides"/>
+            <wp:docPr id="6" name="Imagem 6"/>
+            <wp:cNvGraphicFramePr>
+              <a:graphicFrameLocks xmlns:a="http://schemas.openxmlformats.org/drawingml/2006/main" noChangeAspect="1"/>
+            </wp:cNvGraphicFramePr>
+            <a:graphic xmlns:a="http://schemas.openxmlformats.org/drawingml/2006/main">
+              <a:graphicData uri="http://schemas.openxmlformats.org/drawingml/2006/picture">
+                <pic:pic xmlns:pic="http://schemas.openxmlformats.org/drawingml/2006/picture">
+                  <pic:nvPicPr>
+                    <pic:cNvPr id="1" name=""/>
+                    <pic:cNvPicPr/>
+                  </pic:nvPicPr>
+                  <pic:blipFill rotWithShape="1">
+                    <a:blip r:embed="rId14">
+                      <a:extLst>
+                        <a:ext uri="{28A0092B-C50C-407E-A947-70E740481C1C}">
+                          <a14:useLocalDpi xmlns:a14="http://schemas.microsoft.com/office/drawing/2010/main" val="0"/>
+                        </a:ext>
+                      </a:extLst>
+                    </a:blip>
+                    <a:srcRect l="624" t="555" r="33608" b="44700"/>
+                    <a:stretch/>
+                  </pic:blipFill>
+                  <pic:spPr bwMode="auto">
+                    <a:xfrm>
+                      <a:off x="0" y="0"/>
+                      <a:ext cx="4464685" cy="2089150"/>
+                    </a:xfrm>
+                    <a:prstGeom prst="rect">
+                      <a:avLst/>
+                    </a:prstGeom>
+                    <a:ln>
+                      <a:noFill/>
+                    </a:ln>
+                    <a:extLst>
+                      <a:ext uri="{53640926-AAD7-44D8-BBD7-CCE9431645EC}">
+                        <a14:shadowObscured xmlns:a14="http://schemas.microsoft.com/office/drawing/2010/main"/>
+                      </a:ext>
+                    </a:extLst>
+                  </pic:spPr>
+                </pic:pic>
+              </a:graphicData>
+            </a:graphic>
+          </wp:anchor>
+        </w:drawing>
+      </w:r>
+    </w:p>
+    <w:p>
+      <w:pPr>
+        <w:rPr>
+          <w:sz w:val="24"/>
+          <w:szCs w:val="24"/>
+        </w:rPr>
+      </w:pPr>
+    </w:p>
+    <w:p>
+      <w:pPr>
+        <w:rPr>
+          <w:sz w:val="24"/>
+          <w:szCs w:val="24"/>
+        </w:rPr>
+      </w:pPr>
+    </w:p>
+    <w:p>
+      <w:pPr>
+        <w:rPr>
+          <w:noProof/>
+        </w:rPr>
+      </w:pPr>
+    </w:p>
+    <w:p>
+      <w:pPr>
+        <w:rPr>
+          <w:sz w:val="24"/>
+          <w:szCs w:val="24"/>
+        </w:rPr>
+      </w:pPr>
+    </w:p>
+    <w:p>
+      <w:pPr>
+        <w:rPr>
+          <w:sz w:val="24"/>
+          <w:szCs w:val="24"/>
+        </w:rPr>
+      </w:pPr>
+    </w:p>
+    <w:p>
+      <w:pPr>
+        <w:rPr>
+          <w:sz w:val="24"/>
+          <w:szCs w:val="24"/>
+        </w:rPr>
+      </w:pPr>
+    </w:p>
+    <w:p>
+      <w:pPr>
+        <w:rPr>
+          <w:sz w:val="24"/>
+          <w:szCs w:val="24"/>
+        </w:rPr>
+      </w:pPr>
+    </w:p>
+    <w:p>
+      <w:pPr>
+        <w:rPr>
+          <w:sz w:val="24"/>
+          <w:szCs w:val="24"/>
+        </w:rPr>
+      </w:pPr>
+    </w:p>
+    <w:p>
+      <w:pPr>
+        <w:rPr>
+          <w:sz w:val="24"/>
+          <w:szCs w:val="24"/>
+        </w:rPr>
+      </w:pPr>
+    </w:p>
+    <w:p>
+      <w:pPr>
+        <w:rPr>
+          <w:sz w:val="24"/>
+          <w:szCs w:val="24"/>
+        </w:rPr>
+      </w:pPr>
+    </w:p>
+    <w:p>
+      <w:pPr>
+        <w:rPr>
+          <w:sz w:val="24"/>
+          <w:szCs w:val="24"/>
+        </w:rPr>
+      </w:pPr>
+    </w:p>
+    <w:p>
+      <w:pPr>
+        <w:spacing w:after="200" w:line="276" w:lineRule="auto"/>
+        <w:rPr>
+          <w:color w:val="775F55" w:themeColor="text2"/>
+          <w:sz w:val="72"/>
+          <w:szCs w:val="72"/>
+        </w:rPr>
+      </w:pPr>
+      <w:bookmarkStart w:id="6" w:name="_Toc460529110"/>
+      <w:r>
+        <w:br w:type="page"/>
+      </w:r>
+    </w:p>
+    <w:p>
+      <w:pPr>
+        <w:pStyle w:val="Estilo1"/>
+        <w:outlineLvl w:val="0"/>
+      </w:pPr>
+      <w:r>
+        <w:lastRenderedPageBreak/>
+        <w:t>P</w:t>
+      </w:r>
+      <w:bookmarkStart w:id="7" w:name="_GoBack"/>
+      <w:bookmarkEnd w:id="7"/>
+      <w:r>
+        <w:t>erfil</w:t>
+      </w:r>
+      <w:bookmarkEnd w:id="6"/>
+    </w:p>
+    <w:p>
+      <w:pPr>
+        <w:pStyle w:val="Estilo1"/>
+        <w:outlineLvl w:val="0"/>
+      </w:pPr>
+    </w:p>
+    <w:p>
+      <w:pPr>
+        <w:pStyle w:val="Estilo1"/>
+        <w:outlineLvl w:val="0"/>
+      </w:pPr>
     </w:p>
     <w:p>
       <w:pPr>
         <w:pStyle w:val="Estilo2"/>
         <w:outlineLvl w:val="1"/>
       </w:pPr>
-    </w:p>
-    <w:p>
-      <w:pPr>
-        <w:pStyle w:val="Estilo2"/>
-        <w:outlineLvl w:val="1"/>
-      </w:pPr>
-    </w:p>
-    <w:p>
-      <w:pPr>
-        <w:pStyle w:val="Estilo2"/>
-        <w:outlineLvl w:val="1"/>
-      </w:pPr>
-    </w:p>
-    <w:p>
-      <w:pPr>
-        <w:pStyle w:val="Estilo2"/>
-        <w:outlineLvl w:val="1"/>
-      </w:pPr>
-    </w:p>
-    <w:p>
-      <w:pPr>
-        <w:pStyle w:val="Estilo2"/>
-        <w:outlineLvl w:val="1"/>
-      </w:pPr>
-    </w:p>
-    <w:p>
-      <w:pPr>
-        <w:pStyle w:val="Estilo2"/>
-        <w:outlineLvl w:val="1"/>
-      </w:pPr>
-    </w:p>
-    <w:p>
-      <w:pPr>
-        <w:pStyle w:val="Estilo2"/>
-        <w:outlineLvl w:val="1"/>
-      </w:pPr>
-      <w:bookmarkStart w:id="4" w:name="_Toc460507974"/>
-      <w:r>
-        <w:t>Cadastro</w:t>
-      </w:r>
-      <w:bookmarkEnd w:id="4"/>
-    </w:p>
-    <w:p>
-      <w:pPr>
-        <w:pStyle w:val="Estilo2"/>
-        <w:outlineLvl w:val="1"/>
-      </w:pPr>
-    </w:p>
-    <w:p>
-      <w:pPr>
-        <w:pStyle w:val="Estilo2"/>
-        <w:outlineLvl w:val="1"/>
-      </w:pPr>
-    </w:p>
-    <w:p>
-      <w:pPr>
-        <w:pStyle w:val="Estilo2"/>
-        <w:outlineLvl w:val="1"/>
-      </w:pPr>
-    </w:p>
-    <w:p>
-      <w:pPr>
-        <w:pStyle w:val="Estilo2"/>
-        <w:outlineLvl w:val="1"/>
-      </w:pPr>
-    </w:p>
-    <w:p>
-      <w:pPr>
-        <w:pStyle w:val="Estilo2"/>
-        <w:outlineLvl w:val="1"/>
-      </w:pPr>
-    </w:p>
-    <w:p>
-      <w:pPr>
-        <w:pStyle w:val="Estilo2"/>
-        <w:outlineLvl w:val="1"/>
-      </w:pPr>
-    </w:p>
-    <w:p>
-      <w:pPr>
-        <w:pStyle w:val="Estilo1"/>
-        <w:outlineLvl w:val="0"/>
-      </w:pPr>
-      <w:bookmarkStart w:id="5" w:name="_Toc460507975"/>
-      <w:r>
-        <w:t>Home/Perfil</w:t>
-      </w:r>
-      <w:bookmarkEnd w:id="5"/>
-    </w:p>
-    <w:p>
-      <w:pPr>
-        <w:pStyle w:val="Estilo1"/>
-        <w:outlineLvl w:val="0"/>
-      </w:pPr>
-    </w:p>
-    <w:p>
-      <w:pPr>
-        <w:pStyle w:val="Estilo1"/>
-        <w:outlineLvl w:val="0"/>
-      </w:pPr>
-    </w:p>
-    <w:p>
-      <w:pPr>
-        <w:pStyle w:val="Estilo2"/>
-        <w:outlineLvl w:val="1"/>
-      </w:pPr>
-      <w:bookmarkStart w:id="6" w:name="_Toc460507976"/>
+      <w:bookmarkStart w:id="8" w:name="_Toc460529111"/>
       <w:r>
         <w:t>Pesquisar</w:t>
       </w:r>
-      <w:bookmarkEnd w:id="6"/>
+      <w:bookmarkEnd w:id="8"/>
     </w:p>
     <w:p>
       <w:pPr>
@@ -2037,12 +3291,20 @@
       <w:pPr>
         <w:pStyle w:val="Estilo3"/>
         <w:outlineLvl w:val="2"/>
-      </w:pPr>
-      <w:bookmarkStart w:id="7" w:name="_Toc460507977"/>
+        <w:rPr>
+          <w:sz w:val="44"/>
+          <w:szCs w:val="44"/>
+        </w:rPr>
+      </w:pPr>
+      <w:bookmarkStart w:id="9" w:name="_Toc460529112"/>
       <w:r>
+        <w:rPr>
+          <w:sz w:val="44"/>
+          <w:szCs w:val="44"/>
+        </w:rPr>
         <w:t>Filtros</w:t>
       </w:r>
-      <w:bookmarkEnd w:id="7"/>
+      <w:bookmarkEnd w:id="9"/>
     </w:p>
     <w:p>
       <w:pPr>
@@ -2054,12 +3316,20 @@
       <w:pPr>
         <w:pStyle w:val="Estilo3"/>
         <w:outlineLvl w:val="2"/>
-      </w:pPr>
-      <w:bookmarkStart w:id="8" w:name="_Toc460507978"/>
+        <w:rPr>
+          <w:sz w:val="44"/>
+          <w:szCs w:val="44"/>
+        </w:rPr>
+      </w:pPr>
+      <w:bookmarkStart w:id="10" w:name="_Toc460529113"/>
       <w:r>
+        <w:rPr>
+          <w:sz w:val="44"/>
+          <w:szCs w:val="44"/>
+        </w:rPr>
         <w:t>Perfil dos amigos</w:t>
       </w:r>
-      <w:bookmarkEnd w:id="8"/>
+      <w:bookmarkEnd w:id="10"/>
     </w:p>
     <w:p>
       <w:pPr>
@@ -2071,12 +3341,20 @@
       <w:pPr>
         <w:pStyle w:val="Estilo3"/>
         <w:outlineLvl w:val="2"/>
-      </w:pPr>
-      <w:bookmarkStart w:id="9" w:name="_Toc460507979"/>
+        <w:rPr>
+          <w:sz w:val="44"/>
+          <w:szCs w:val="44"/>
+        </w:rPr>
+      </w:pPr>
+      <w:bookmarkStart w:id="11" w:name="_Toc460529114"/>
       <w:r>
+        <w:rPr>
+          <w:sz w:val="44"/>
+          <w:szCs w:val="44"/>
+        </w:rPr>
         <w:t>Portfólio dos amigos</w:t>
       </w:r>
-      <w:bookmarkEnd w:id="9"/>
+      <w:bookmarkEnd w:id="11"/>
     </w:p>
     <w:p>
       <w:pPr>
@@ -2094,11 +3372,11 @@
         <w:pStyle w:val="Estilo2"/>
         <w:outlineLvl w:val="1"/>
       </w:pPr>
-      <w:bookmarkStart w:id="10" w:name="_Toc460507980"/>
+      <w:bookmarkStart w:id="12" w:name="_Toc460529115"/>
       <w:r>
         <w:t>Portfólio</w:t>
       </w:r>
-      <w:bookmarkEnd w:id="10"/>
+      <w:bookmarkEnd w:id="12"/>
     </w:p>
     <w:p>
       <w:pPr>
@@ -2111,7 +3389,7 @@
         <w:pStyle w:val="Estilo2"/>
         <w:outlineLvl w:val="2"/>
       </w:pPr>
-      <w:bookmarkStart w:id="11" w:name="_Toc460507981"/>
+      <w:bookmarkStart w:id="13" w:name="_Toc460529116"/>
       <w:r>
         <w:t xml:space="preserve">Seus </w:t>
       </w:r>
@@ -2121,7 +3399,7 @@
       <w:r>
         <w:t>s</w:t>
       </w:r>
-      <w:bookmarkEnd w:id="11"/>
+      <w:bookmarkEnd w:id="13"/>
     </w:p>
     <w:p>
       <w:pPr>
@@ -2140,14 +3418,14 @@
         <w:pStyle w:val="Estilo2"/>
         <w:outlineLvl w:val="1"/>
       </w:pPr>
-      <w:bookmarkStart w:id="12" w:name="_Toc460507982"/>
+      <w:bookmarkStart w:id="14" w:name="_Toc460529117"/>
       <w:r>
         <w:t>Configuraç</w:t>
       </w:r>
       <w:r>
         <w:t>ões</w:t>
       </w:r>
-      <w:bookmarkEnd w:id="12"/>
+      <w:bookmarkEnd w:id="14"/>
     </w:p>
     <w:p>
       <w:pPr>
@@ -2159,38 +3437,65 @@
       <w:pPr>
         <w:pStyle w:val="Estilo3"/>
         <w:outlineLvl w:val="2"/>
-      </w:pPr>
-      <w:bookmarkStart w:id="13" w:name="_Toc460507983"/>
+        <w:rPr>
+          <w:sz w:val="44"/>
+          <w:szCs w:val="44"/>
+        </w:rPr>
+      </w:pPr>
+      <w:bookmarkStart w:id="15" w:name="_Toc460529118"/>
       <w:r>
-        <w:lastRenderedPageBreak/>
+        <w:rPr>
+          <w:sz w:val="44"/>
+          <w:szCs w:val="44"/>
+        </w:rPr>
         <w:t>Dados p</w:t>
       </w:r>
       <w:r>
+        <w:rPr>
+          <w:sz w:val="44"/>
+          <w:szCs w:val="44"/>
+        </w:rPr>
         <w:t>essoais</w:t>
       </w:r>
-      <w:bookmarkEnd w:id="13"/>
+      <w:bookmarkEnd w:id="15"/>
     </w:p>
     <w:p>
       <w:pPr>
         <w:pStyle w:val="Estilo3"/>
         <w:outlineLvl w:val="2"/>
-      </w:pPr>
-      <w:bookmarkStart w:id="14" w:name="_Toc460507984"/>
+        <w:rPr>
+          <w:sz w:val="44"/>
+          <w:szCs w:val="44"/>
+        </w:rPr>
+      </w:pPr>
+      <w:bookmarkStart w:id="16" w:name="_Toc460529119"/>
       <w:r>
+        <w:rPr>
+          <w:sz w:val="44"/>
+          <w:szCs w:val="44"/>
+        </w:rPr>
         <w:t>Áreas de atuação</w:t>
       </w:r>
-      <w:bookmarkEnd w:id="14"/>
+      <w:bookmarkEnd w:id="16"/>
     </w:p>
     <w:p>
       <w:pPr>
         <w:pStyle w:val="Estilo3"/>
         <w:outlineLvl w:val="2"/>
-      </w:pPr>
-      <w:bookmarkStart w:id="15" w:name="_Toc460507985"/>
+        <w:rPr>
+          <w:sz w:val="44"/>
+          <w:szCs w:val="44"/>
+        </w:rPr>
+      </w:pPr>
+      <w:bookmarkStart w:id="17" w:name="_Toc460529120"/>
       <w:r>
+        <w:rPr>
+          <w:sz w:val="44"/>
+          <w:szCs w:val="44"/>
+        </w:rPr>
         <w:t>Áreas de interesse</w:t>
       </w:r>
-      <w:bookmarkEnd w:id="15"/>
+      <w:bookmarkEnd w:id="17"/>
     </w:p>
     <w:p>
       <w:pPr>
@@ -2209,20 +3514,20 @@
         <w:pStyle w:val="Estilo1"/>
         <w:outlineLvl w:val="0"/>
       </w:pPr>
-      <w:bookmarkStart w:id="16" w:name="_Toc460507986"/>
+      <w:bookmarkStart w:id="18" w:name="_Toc460529121"/>
       <w:r>
         <w:t>Suporte</w:t>
       </w:r>
-      <w:bookmarkEnd w:id="16"/>
+      <w:bookmarkEnd w:id="18"/>
       <w:r>
         <w:t xml:space="preserve"> </w:t>
       </w:r>
     </w:p>
     <w:sectPr>
-      <w:headerReference w:type="even" r:id="rId12"/>
-      <w:headerReference w:type="default" r:id="rId13"/>
-      <w:footerReference w:type="even" r:id="rId14"/>
-      <w:footerReference w:type="default" r:id="rId15"/>
+      <w:headerReference w:type="even" r:id="rId15"/>
+      <w:headerReference w:type="default" r:id="rId16"/>
+      <w:footerReference w:type="even" r:id="rId17"/>
+      <w:footerReference w:type="default" r:id="rId18"/>
       <w:pgSz w:w="11907" w:h="16839"/>
       <w:pgMar w:top="1148" w:right="1050" w:bottom="1148" w:left="1050" w:header="709" w:footer="709" w:gutter="0"/>
       <w:pgNumType w:start="0"/>
@@ -2322,7 +3627,7 @@
         <w:sz w:val="24"/>
         <w:szCs w:val="24"/>
       </w:rPr>
-      <w:t>1</w:t>
+      <w:t>5</w:t>
     </w:r>
     <w:r>
       <w:rPr>
@@ -4005,7 +5310,7 @@
     <w:autoRedefine/>
     <w:uiPriority w:val="39"/>
     <w:unhideWhenUsed/>
-    <w:rsid w:val="005F01F4"/>
+    <w:rsid w:val="001A02F9"/>
     <w:pPr>
       <w:tabs>
         <w:tab w:val="right" w:leader="dot" w:pos="8630"/>
@@ -4489,6 +5794,7 @@
     <w:rsid w:val="006B538B"/>
     <w:rsid w:val="00B76F4A"/>
     <w:rsid w:val="00C60503"/>
+    <w:rsid w:val="00F15706"/>
     <w:rsid w:val="00F329C6"/>
   </w:rsids>
   <m:mathPr>
@@ -5368,15 +6674,6 @@
 </file>
 
 <file path=customXml/item1.xml><?xml version="1.0" encoding="utf-8"?>
-<?mso-contentType ?>
-<FormTemplates xmlns="http://schemas.microsoft.com/sharepoint/v3/contenttype/forms">
-  <Display>DocumentLibraryForm</Display>
-  <Edit>AssetEditForm</Edit>
-  <New>DocumentLibraryForm</New>
-</FormTemplates>
-</file>
-
-<file path=customXml/item2.xml><?xml version="1.0" encoding="utf-8"?>
 <outs:outSpaceData xmlns:outs="http://schemas.microsoft.com/office/2009/outspace/metadata">
   <outs:relatedDates/>
   <outs:relatedDocuments/>
@@ -5386,11 +6683,28 @@
 </outs:outSpaceData>
 </file>
 
+<file path=customXml/item2.xml><?xml version="1.0" encoding="utf-8"?>
+<?mso-contentType ?>
+<FormTemplates xmlns="http://schemas.microsoft.com/sharepoint/v3/contenttype/forms">
+  <Display>DocumentLibraryForm</Display>
+  <Edit>AssetEditForm</Edit>
+  <New>DocumentLibraryForm</New>
+</FormTemplates>
+</file>
+
 <file path=customXml/item3.xml><?xml version="1.0" encoding="utf-8"?>
 <b:Sources xmlns:b="http://schemas.openxmlformats.org/officeDocument/2006/bibliography" xmlns="http://schemas.openxmlformats.org/officeDocument/2006/bibliography" SelectedStyle="\APASixthEditionOfficeOnline.xsl" StyleName="APA" Version="6"/>
 </file>
 
 <file path=customXml/itemProps1.xml><?xml version="1.0" encoding="utf-8"?>
+<ds:datastoreItem xmlns:ds="http://schemas.openxmlformats.org/officeDocument/2006/customXml" ds:itemID="{00D242DE-FD3E-4AF6-B22B-0478C246FE4F}">
+  <ds:schemaRefs>
+    <ds:schemaRef ds:uri="http://schemas.microsoft.com/office/2009/outspace/metadata"/>
+  </ds:schemaRefs>
+</ds:datastoreItem>
+</file>
+
+<file path=customXml/itemProps2.xml><?xml version="1.0" encoding="utf-8"?>
 <ds:datastoreItem xmlns:ds="http://schemas.openxmlformats.org/officeDocument/2006/customXml" ds:itemID="{6D10E943-9264-438A-9E29-151406D92926}">
   <ds:schemaRefs>
     <ds:schemaRef ds:uri="http://schemas.microsoft.com/sharepoint/v3/contenttype/forms"/>
@@ -5398,16 +6712,8 @@
 </ds:datastoreItem>
 </file>
 
-<file path=customXml/itemProps2.xml><?xml version="1.0" encoding="utf-8"?>
-<ds:datastoreItem xmlns:ds="http://schemas.openxmlformats.org/officeDocument/2006/customXml" ds:itemID="{00D242DE-FD3E-4AF6-B22B-0478C246FE4F}">
-  <ds:schemaRefs>
-    <ds:schemaRef ds:uri="http://schemas.microsoft.com/office/2009/outspace/metadata"/>
-  </ds:schemaRefs>
-</ds:datastoreItem>
-</file>
-
 <file path=customXml/itemProps3.xml><?xml version="1.0" encoding="utf-8"?>
-<ds:datastoreItem xmlns:ds="http://schemas.openxmlformats.org/officeDocument/2006/customXml" ds:itemID="{4DB229AC-1B3A-424D-9A6C-6F4D0D1E913C}">
+<ds:datastoreItem xmlns:ds="http://schemas.openxmlformats.org/officeDocument/2006/customXml" ds:itemID="{F4DC26BD-C73C-429E-8AE6-17FB635827F4}">
   <ds:schemaRefs>
     <ds:schemaRef ds:uri="http://schemas.openxmlformats.org/officeDocument/2006/bibliography"/>
   </ds:schemaRefs>

</xml_diff>

<commit_message>
BL2 - Documentos - Manual do Usuário 1.2.1
</commit_message>
<xml_diff>
--- a/BASELINE2/Documentos/Manual do Usuário.docx
+++ b/BASELINE2/Documentos/Manual do Usuário.docx
@@ -182,7 +182,7 @@
                     <v:shape id="_x0000_i1025" type="#_x0000_t75" style="width:435.75pt;height:273pt" o:ole="">
                       <v:imagedata r:id="rId10" o:title=""/>
                     </v:shape>
-                    <o:OLEObject Type="Embed" ProgID="PBrush" ShapeID="_x0000_i1025" DrawAspect="Content" ObjectID="_1534271002" r:id="rId11"/>
+                    <o:OLEObject Type="Embed" ProgID="PBrush" ShapeID="_x0000_i1025" DrawAspect="Content" ObjectID="_1534319243" r:id="rId11"/>
                   </w:object>
                 </w:r>
               </w:p>
@@ -478,7 +478,7 @@
             </w:rPr>
             <w:fldChar w:fldCharType="separate"/>
           </w:r>
-          <w:hyperlink w:anchor="_Toc460529104" w:history="1">
+          <w:hyperlink w:anchor="_Toc460575900" w:history="1">
             <w:r>
               <w:rPr>
                 <w:rStyle w:val="Hyperlink"/>
@@ -505,7 +505,7 @@
                 <w:noProof/>
                 <w:webHidden/>
               </w:rPr>
-              <w:instrText xml:space="preserve"> PAGEREF _Toc460529104 \h </w:instrText>
+              <w:instrText xml:space="preserve"> PAGEREF _Toc460575900 \h </w:instrText>
             </w:r>
             <w:r>
               <w:rPr>
@@ -549,7 +549,7 @@
               <w14:ligatures w14:val="none"/>
             </w:rPr>
           </w:pPr>
-          <w:hyperlink w:anchor="_Toc460529105" w:history="1">
+          <w:hyperlink w:anchor="_Toc460575901" w:history="1">
             <w:r>
               <w:rPr>
                 <w:rStyle w:val="Hyperlink"/>
@@ -576,7 +576,7 @@
                 <w:noProof/>
                 <w:webHidden/>
               </w:rPr>
-              <w:instrText xml:space="preserve"> PAGEREF _Toc460529105 \h </w:instrText>
+              <w:instrText xml:space="preserve"> PAGEREF _Toc460575901 \h </w:instrText>
             </w:r>
             <w:r>
               <w:rPr>
@@ -623,7 +623,7 @@
               <w14:ligatures w14:val="none"/>
             </w:rPr>
           </w:pPr>
-          <w:hyperlink w:anchor="_Toc460529106" w:history="1">
+          <w:hyperlink w:anchor="_Toc460575902" w:history="1">
             <w:r>
               <w:rPr>
                 <w:rStyle w:val="Hyperlink"/>
@@ -650,7 +650,7 @@
                 <w:noProof/>
                 <w:webHidden/>
               </w:rPr>
-              <w:instrText xml:space="preserve"> PAGEREF _Toc460529106 \h </w:instrText>
+              <w:instrText xml:space="preserve"> PAGEREF _Toc460575902 \h </w:instrText>
             </w:r>
             <w:r>
               <w:rPr>
@@ -694,7 +694,7 @@
               <w14:ligatures w14:val="none"/>
             </w:rPr>
           </w:pPr>
-          <w:hyperlink w:anchor="_Toc460529107" w:history="1">
+          <w:hyperlink w:anchor="_Toc460575903" w:history="1">
             <w:r>
               <w:rPr>
                 <w:rStyle w:val="Hyperlink"/>
@@ -721,7 +721,7 @@
                 <w:noProof/>
                 <w:webHidden/>
               </w:rPr>
-              <w:instrText xml:space="preserve"> PAGEREF _Toc460529107 \h </w:instrText>
+              <w:instrText xml:space="preserve"> PAGEREF _Toc460575903 \h </w:instrText>
             </w:r>
             <w:r>
               <w:rPr>
@@ -765,7 +765,7 @@
               <w14:ligatures w14:val="none"/>
             </w:rPr>
           </w:pPr>
-          <w:hyperlink w:anchor="_Toc460529108" w:history="1">
+          <w:hyperlink w:anchor="_Toc460575904" w:history="1">
             <w:r>
               <w:rPr>
                 <w:rStyle w:val="Hyperlink"/>
@@ -792,7 +792,7 @@
                 <w:noProof/>
                 <w:webHidden/>
               </w:rPr>
-              <w:instrText xml:space="preserve"> PAGEREF _Toc460529108 \h </w:instrText>
+              <w:instrText xml:space="preserve"> PAGEREF _Toc460575904 \h </w:instrText>
             </w:r>
             <w:r>
               <w:rPr>
@@ -836,7 +836,7 @@
               <w14:ligatures w14:val="none"/>
             </w:rPr>
           </w:pPr>
-          <w:hyperlink w:anchor="_Toc460529109" w:history="1">
+          <w:hyperlink w:anchor="_Toc460575905" w:history="1">
             <w:r>
               <w:rPr>
                 <w:rStyle w:val="Hyperlink"/>
@@ -863,7 +863,7 @@
                 <w:noProof/>
                 <w:webHidden/>
               </w:rPr>
-              <w:instrText xml:space="preserve"> PAGEREF _Toc460529109 \h </w:instrText>
+              <w:instrText xml:space="preserve"> PAGEREF _Toc460575905 \h </w:instrText>
             </w:r>
             <w:r>
               <w:rPr>
@@ -910,7 +910,7 @@
               <w14:ligatures w14:val="none"/>
             </w:rPr>
           </w:pPr>
-          <w:hyperlink w:anchor="_Toc460529110" w:history="1">
+          <w:hyperlink w:anchor="_Toc460575906" w:history="1">
             <w:r>
               <w:rPr>
                 <w:rStyle w:val="Hyperlink"/>
@@ -937,7 +937,7 @@
                 <w:noProof/>
                 <w:webHidden/>
               </w:rPr>
-              <w:instrText xml:space="preserve"> PAGEREF _Toc460529110 \h </w:instrText>
+              <w:instrText xml:space="preserve"> PAGEREF _Toc460575906 \h </w:instrText>
             </w:r>
             <w:r>
               <w:rPr>
@@ -981,7 +981,7 @@
               <w14:ligatures w14:val="none"/>
             </w:rPr>
           </w:pPr>
-          <w:hyperlink w:anchor="_Toc460529111" w:history="1">
+          <w:hyperlink w:anchor="_Toc460575907" w:history="1">
             <w:r>
               <w:rPr>
                 <w:rStyle w:val="Hyperlink"/>
@@ -1008,7 +1008,7 @@
                 <w:noProof/>
                 <w:webHidden/>
               </w:rPr>
-              <w:instrText xml:space="preserve"> PAGEREF _Toc460529111 \h </w:instrText>
+              <w:instrText xml:space="preserve"> PAGEREF _Toc460575907 \h </w:instrText>
             </w:r>
             <w:r>
               <w:rPr>
@@ -1052,7 +1052,7 @@
               <w14:ligatures w14:val="none"/>
             </w:rPr>
           </w:pPr>
-          <w:hyperlink w:anchor="_Toc460529112" w:history="1">
+          <w:hyperlink w:anchor="_Toc460575908" w:history="1">
             <w:r>
               <w:rPr>
                 <w:rStyle w:val="Hyperlink"/>
@@ -1079,7 +1079,7 @@
                 <w:noProof/>
                 <w:webHidden/>
               </w:rPr>
-              <w:instrText xml:space="preserve"> PAGEREF _Toc460529112 \h </w:instrText>
+              <w:instrText xml:space="preserve"> PAGEREF _Toc460575908 \h </w:instrText>
             </w:r>
             <w:r>
               <w:rPr>
@@ -1123,7 +1123,7 @@
               <w14:ligatures w14:val="none"/>
             </w:rPr>
           </w:pPr>
-          <w:hyperlink w:anchor="_Toc460529113" w:history="1">
+          <w:hyperlink w:anchor="_Toc460575909" w:history="1">
             <w:r>
               <w:rPr>
                 <w:rStyle w:val="Hyperlink"/>
@@ -1150,7 +1150,7 @@
                 <w:noProof/>
                 <w:webHidden/>
               </w:rPr>
-              <w:instrText xml:space="preserve"> PAGEREF _Toc460529113 \h </w:instrText>
+              <w:instrText xml:space="preserve"> PAGEREF _Toc460575909 \h </w:instrText>
             </w:r>
             <w:r>
               <w:rPr>
@@ -1194,7 +1194,7 @@
               <w14:ligatures w14:val="none"/>
             </w:rPr>
           </w:pPr>
-          <w:hyperlink w:anchor="_Toc460529114" w:history="1">
+          <w:hyperlink w:anchor="_Toc460575910" w:history="1">
             <w:r>
               <w:rPr>
                 <w:rStyle w:val="Hyperlink"/>
@@ -1221,7 +1221,7 @@
                 <w:noProof/>
                 <w:webHidden/>
               </w:rPr>
-              <w:instrText xml:space="preserve"> PAGEREF _Toc460529114 \h </w:instrText>
+              <w:instrText xml:space="preserve"> PAGEREF _Toc460575910 \h </w:instrText>
             </w:r>
             <w:r>
               <w:rPr>
@@ -1265,7 +1265,7 @@
               <w14:ligatures w14:val="none"/>
             </w:rPr>
           </w:pPr>
-          <w:hyperlink w:anchor="_Toc460529115" w:history="1">
+          <w:hyperlink w:anchor="_Toc460575911" w:history="1">
             <w:r>
               <w:rPr>
                 <w:rStyle w:val="Hyperlink"/>
@@ -1292,7 +1292,7 @@
                 <w:noProof/>
                 <w:webHidden/>
               </w:rPr>
-              <w:instrText xml:space="preserve"> PAGEREF _Toc460529115 \h </w:instrText>
+              <w:instrText xml:space="preserve"> PAGEREF _Toc460575911 \h </w:instrText>
             </w:r>
             <w:r>
               <w:rPr>
@@ -1336,7 +1336,7 @@
               <w14:ligatures w14:val="none"/>
             </w:rPr>
           </w:pPr>
-          <w:hyperlink w:anchor="_Toc460529116" w:history="1">
+          <w:hyperlink w:anchor="_Toc460575912" w:history="1">
             <w:r>
               <w:rPr>
                 <w:rStyle w:val="Hyperlink"/>
@@ -1363,7 +1363,7 @@
                 <w:noProof/>
                 <w:webHidden/>
               </w:rPr>
-              <w:instrText xml:space="preserve"> PAGEREF _Toc460529116 \h </w:instrText>
+              <w:instrText xml:space="preserve"> PAGEREF _Toc460575912 \h </w:instrText>
             </w:r>
             <w:r>
               <w:rPr>
@@ -1383,7 +1383,7 @@
                 <w:noProof/>
                 <w:webHidden/>
               </w:rPr>
-              <w:t>5</w:t>
+              <w:t>6</w:t>
             </w:r>
             <w:r>
               <w:rPr>
@@ -1407,7 +1407,7 @@
               <w14:ligatures w14:val="none"/>
             </w:rPr>
           </w:pPr>
-          <w:hyperlink w:anchor="_Toc460529117" w:history="1">
+          <w:hyperlink w:anchor="_Toc460575913" w:history="1">
             <w:r>
               <w:rPr>
                 <w:rStyle w:val="Hyperlink"/>
@@ -1434,7 +1434,7 @@
                 <w:noProof/>
                 <w:webHidden/>
               </w:rPr>
-              <w:instrText xml:space="preserve"> PAGEREF _Toc460529117 \h </w:instrText>
+              <w:instrText xml:space="preserve"> PAGEREF _Toc460575913 \h </w:instrText>
             </w:r>
             <w:r>
               <w:rPr>
@@ -1454,7 +1454,7 @@
                 <w:noProof/>
                 <w:webHidden/>
               </w:rPr>
-              <w:t>5</w:t>
+              <w:t>6</w:t>
             </w:r>
             <w:r>
               <w:rPr>
@@ -1478,7 +1478,7 @@
               <w14:ligatures w14:val="none"/>
             </w:rPr>
           </w:pPr>
-          <w:hyperlink w:anchor="_Toc460529118" w:history="1">
+          <w:hyperlink w:anchor="_Toc460575914" w:history="1">
             <w:r>
               <w:rPr>
                 <w:rStyle w:val="Hyperlink"/>
@@ -1505,7 +1505,7 @@
                 <w:noProof/>
                 <w:webHidden/>
               </w:rPr>
-              <w:instrText xml:space="preserve"> PAGEREF _Toc460529118 \h </w:instrText>
+              <w:instrText xml:space="preserve"> PAGEREF _Toc460575914 \h </w:instrText>
             </w:r>
             <w:r>
               <w:rPr>
@@ -1525,7 +1525,7 @@
                 <w:noProof/>
                 <w:webHidden/>
               </w:rPr>
-              <w:t>5</w:t>
+              <w:t>6</w:t>
             </w:r>
             <w:r>
               <w:rPr>
@@ -1549,7 +1549,7 @@
               <w14:ligatures w14:val="none"/>
             </w:rPr>
           </w:pPr>
-          <w:hyperlink w:anchor="_Toc460529119" w:history="1">
+          <w:hyperlink w:anchor="_Toc460575915" w:history="1">
             <w:r>
               <w:rPr>
                 <w:rStyle w:val="Hyperlink"/>
@@ -1576,7 +1576,7 @@
                 <w:noProof/>
                 <w:webHidden/>
               </w:rPr>
-              <w:instrText xml:space="preserve"> PAGEREF _Toc460529119 \h </w:instrText>
+              <w:instrText xml:space="preserve"> PAGEREF _Toc460575915 \h </w:instrText>
             </w:r>
             <w:r>
               <w:rPr>
@@ -1596,7 +1596,7 @@
                 <w:noProof/>
                 <w:webHidden/>
               </w:rPr>
-              <w:t>5</w:t>
+              <w:t>6</w:t>
             </w:r>
             <w:r>
               <w:rPr>
@@ -1620,7 +1620,7 @@
               <w14:ligatures w14:val="none"/>
             </w:rPr>
           </w:pPr>
-          <w:hyperlink w:anchor="_Toc460529120" w:history="1">
+          <w:hyperlink w:anchor="_Toc460575916" w:history="1">
             <w:r>
               <w:rPr>
                 <w:rStyle w:val="Hyperlink"/>
@@ -1647,7 +1647,7 @@
                 <w:noProof/>
                 <w:webHidden/>
               </w:rPr>
-              <w:instrText xml:space="preserve"> PAGEREF _Toc460529120 \h </w:instrText>
+              <w:instrText xml:space="preserve"> PAGEREF _Toc460575916 \h </w:instrText>
             </w:r>
             <w:r>
               <w:rPr>
@@ -1667,7 +1667,7 @@
                 <w:noProof/>
                 <w:webHidden/>
               </w:rPr>
-              <w:t>5</w:t>
+              <w:t>6</w:t>
             </w:r>
             <w:r>
               <w:rPr>
@@ -1694,7 +1694,7 @@
               <w14:ligatures w14:val="none"/>
             </w:rPr>
           </w:pPr>
-          <w:hyperlink w:anchor="_Toc460529121" w:history="1">
+          <w:hyperlink w:anchor="_Toc460575917" w:history="1">
             <w:r>
               <w:rPr>
                 <w:rStyle w:val="Hyperlink"/>
@@ -1721,7 +1721,7 @@
                 <w:noProof/>
                 <w:webHidden/>
               </w:rPr>
-              <w:instrText xml:space="preserve"> PAGEREF _Toc460529121 \h </w:instrText>
+              <w:instrText xml:space="preserve"> PAGEREF _Toc460575917 \h </w:instrText>
             </w:r>
             <w:r>
               <w:rPr>
@@ -1831,7 +1831,7 @@
         <w:pStyle w:val="Estilo1"/>
         <w:outlineLvl w:val="0"/>
       </w:pPr>
-      <w:bookmarkStart w:id="0" w:name="_Toc460529104"/>
+      <w:bookmarkStart w:id="0" w:name="_Toc460575900"/>
       <w:r>
         <w:lastRenderedPageBreak/>
         <w:t>Introdução</w:t>
@@ -1943,7 +1943,7 @@
         <w:pStyle w:val="Estilo2"/>
         <w:outlineLvl w:val="1"/>
       </w:pPr>
-      <w:bookmarkStart w:id="1" w:name="_Toc460529105"/>
+      <w:bookmarkStart w:id="1" w:name="_Toc460575901"/>
       <w:r>
         <w:t>Como funciona?</w:t>
       </w:r>
@@ -1971,14 +1971,7 @@
           <w:sz w:val="24"/>
           <w:szCs w:val="24"/>
         </w:rPr>
-        <w:t xml:space="preserve">Para ter acesso, basta instala-lo em seu computador pessoal. Você pode fazer o download do sistema </w:t>
-      </w:r>
-      <w:r>
-        <w:rPr>
-          <w:sz w:val="24"/>
-          <w:szCs w:val="24"/>
-        </w:rPr>
-        <w:t>He</w:t>
+        <w:t>Para ter acesso, basta instala-lo em seu computador pessoal. Você pode fazer o download do sistema He</w:t>
       </w:r>
       <w:r>
         <w:rPr>
@@ -2149,7 +2142,7 @@
         <w:pStyle w:val="Estilo1"/>
         <w:outlineLvl w:val="0"/>
       </w:pPr>
-      <w:bookmarkStart w:id="2" w:name="_Toc460529106"/>
+      <w:bookmarkStart w:id="2" w:name="_Toc460575902"/>
       <w:r>
         <w:lastRenderedPageBreak/>
         <w:t>Tela inicial</w:t>
@@ -2183,23 +2176,7 @@
           <w:sz w:val="24"/>
           <w:szCs w:val="24"/>
         </w:rPr>
-        <w:t xml:space="preserve"> iniciar o sistema, a seguinte tela aparecerá. A tela inicial do sistema dará a opção do usuário se cadastrar, caso ainda não tenha acesso, selecionando a opção “Cadastrar”, e, entrar no sistema, na opção “</w:t>
-      </w:r>
-      <w:proofErr w:type="spellStart"/>
-      <w:r>
-        <w:rPr>
-          <w:sz w:val="24"/>
-          <w:szCs w:val="24"/>
-        </w:rPr>
-        <w:t>Login</w:t>
-      </w:r>
-      <w:proofErr w:type="spellEnd"/>
-      <w:r>
-        <w:rPr>
-          <w:sz w:val="24"/>
-          <w:szCs w:val="24"/>
-        </w:rPr>
-        <w:t>”.</w:t>
+        <w:t xml:space="preserve"> iniciar o sistema, a seguinte tela aparecerá. A tela inicial do sistema dará a opção do usuário se cadastrar, caso ainda não tenha acesso, selecionando a opção “Cadastrar”, e, entrar no sistema, na opção “Login”.</w:t>
       </w:r>
     </w:p>
     <w:p>
@@ -2214,16 +2191,16 @@
           <w:noProof/>
         </w:rPr>
         <w:drawing>
-          <wp:anchor distT="0" distB="0" distL="114300" distR="114300" simplePos="0" relativeHeight="251625472" behindDoc="0" locked="0" layoutInCell="1" allowOverlap="1" wp14:anchorId="7C4FED32" wp14:editId="214B9B91">
+          <wp:anchor distT="0" distB="0" distL="114300" distR="114300" simplePos="0" relativeHeight="251615232" behindDoc="0" locked="0" layoutInCell="1" allowOverlap="1" wp14:anchorId="08B2BAF4" wp14:editId="4BBADD4F">
             <wp:simplePos x="0" y="0"/>
             <wp:positionH relativeFrom="column">
-              <wp:posOffset>504825</wp:posOffset>
+              <wp:posOffset>619125</wp:posOffset>
             </wp:positionH>
             <wp:positionV relativeFrom="paragraph">
-              <wp:posOffset>22860</wp:posOffset>
+              <wp:posOffset>1411</wp:posOffset>
             </wp:positionV>
-            <wp:extent cx="5200650" cy="2346325"/>
-            <wp:effectExtent l="0" t="0" r="0" b="0"/>
+            <wp:extent cx="4978400" cy="2245995"/>
+            <wp:effectExtent l="0" t="0" r="0" b="1905"/>
             <wp:wrapSquare wrapText="bothSides"/>
             <wp:docPr id="1" name="Imagem 1"/>
             <wp:cNvGraphicFramePr>
@@ -2250,7 +2227,7 @@
                   <pic:spPr bwMode="auto">
                     <a:xfrm>
                       <a:off x="0" y="0"/>
-                      <a:ext cx="5200650" cy="2346325"/>
+                      <a:ext cx="4978400" cy="2245995"/>
                     </a:xfrm>
                     <a:prstGeom prst="rect">
                       <a:avLst/>
@@ -2304,6 +2281,14 @@
     <w:p>
       <w:pPr>
         <w:rPr>
+          <w:sz w:val="24"/>
+          <w:szCs w:val="24"/>
+        </w:rPr>
+      </w:pPr>
+    </w:p>
+    <w:p>
+      <w:pPr>
+        <w:rPr>
           <w:noProof/>
         </w:rPr>
       </w:pPr>
@@ -2319,25 +2304,76 @@
     <w:p>
       <w:pPr>
         <w:rPr>
-          <w:sz w:val="24"/>
-          <w:szCs w:val="24"/>
-        </w:rPr>
-      </w:pPr>
-    </w:p>
-    <w:p>
-      <w:pPr>
-        <w:rPr>
           <w:noProof/>
         </w:rPr>
       </w:pPr>
-    </w:p>
-    <w:p>
-      <w:pPr>
-        <w:rPr>
-          <w:sz w:val="24"/>
-          <w:szCs w:val="24"/>
-        </w:rPr>
-      </w:pPr>
+      <w:r>
+        <w:rPr>
+          <w:noProof/>
+        </w:rPr>
+        <w:drawing>
+          <wp:anchor distT="0" distB="0" distL="114300" distR="114300" simplePos="0" relativeHeight="251704320" behindDoc="0" locked="0" layoutInCell="1" allowOverlap="1" wp14:anchorId="298A6577" wp14:editId="3D634A7E">
+            <wp:simplePos x="0" y="0"/>
+            <wp:positionH relativeFrom="column">
+              <wp:posOffset>0</wp:posOffset>
+            </wp:positionH>
+            <wp:positionV relativeFrom="paragraph">
+              <wp:posOffset>476744</wp:posOffset>
+            </wp:positionV>
+            <wp:extent cx="276225" cy="238125"/>
+            <wp:effectExtent l="0" t="0" r="9525" b="9525"/>
+            <wp:wrapSquare wrapText="bothSides"/>
+            <wp:docPr id="15" name="Imagem 15" descr="http://www.hajes-racing.com/wp-content/uploads/2015/10/Warning_sign.png"/>
+            <wp:cNvGraphicFramePr>
+              <a:graphicFrameLocks xmlns:a="http://schemas.openxmlformats.org/drawingml/2006/main" noChangeAspect="1"/>
+            </wp:cNvGraphicFramePr>
+            <a:graphic xmlns:a="http://schemas.openxmlformats.org/drawingml/2006/main">
+              <a:graphicData uri="http://schemas.openxmlformats.org/drawingml/2006/picture">
+                <pic:pic xmlns:pic="http://schemas.openxmlformats.org/drawingml/2006/picture">
+                  <pic:nvPicPr>
+                    <pic:cNvPr id="0" name="Picture 2" descr="http://www.hajes-racing.com/wp-content/uploads/2015/10/Warning_sign.png"/>
+                    <pic:cNvPicPr>
+                      <a:picLocks noChangeAspect="1" noChangeArrowheads="1"/>
+                    </pic:cNvPicPr>
+                  </pic:nvPicPr>
+                  <pic:blipFill>
+                    <a:blip r:embed="rId13" cstate="print">
+                      <a:extLst>
+                        <a:ext uri="{28A0092B-C50C-407E-A947-70E740481C1C}">
+                          <a14:useLocalDpi xmlns:a14="http://schemas.microsoft.com/office/drawing/2010/main" val="0"/>
+                        </a:ext>
+                      </a:extLst>
+                    </a:blip>
+                    <a:srcRect/>
+                    <a:stretch>
+                      <a:fillRect/>
+                    </a:stretch>
+                  </pic:blipFill>
+                  <pic:spPr bwMode="auto">
+                    <a:xfrm>
+                      <a:off x="0" y="0"/>
+                      <a:ext cx="276225" cy="238125"/>
+                    </a:xfrm>
+                    <a:prstGeom prst="rect">
+                      <a:avLst/>
+                    </a:prstGeom>
+                    <a:noFill/>
+                    <a:ln>
+                      <a:noFill/>
+                    </a:ln>
+                  </pic:spPr>
+                </pic:pic>
+              </a:graphicData>
+            </a:graphic>
+            <wp14:sizeRelH relativeFrom="margin">
+              <wp14:pctWidth>0</wp14:pctWidth>
+            </wp14:sizeRelH>
+            <wp14:sizeRelV relativeFrom="margin">
+              <wp14:pctHeight>0</wp14:pctHeight>
+            </wp14:sizeRelV>
+          </wp:anchor>
+        </w:drawing>
+      </w:r>
       <w:r>
         <w:rPr>
           <w:noProof/>
@@ -2345,13 +2381,13 @@
         <mc:AlternateContent>
           <mc:Choice Requires="wps">
             <w:drawing>
-              <wp:anchor distT="0" distB="0" distL="114300" distR="114300" simplePos="0" relativeHeight="251640832" behindDoc="0" locked="0" layoutInCell="1" allowOverlap="1" wp14:anchorId="7DD88B6F" wp14:editId="776A286B">
+              <wp:anchor distT="0" distB="0" distL="114300" distR="114300" simplePos="0" relativeHeight="251631616" behindDoc="0" locked="0" layoutInCell="1" allowOverlap="1" wp14:anchorId="432B0C04" wp14:editId="6578D8E2">
                 <wp:simplePos x="0" y="0"/>
                 <wp:positionH relativeFrom="column">
                   <wp:posOffset>504825</wp:posOffset>
                 </wp:positionH>
                 <wp:positionV relativeFrom="paragraph">
-                  <wp:posOffset>123825</wp:posOffset>
+                  <wp:posOffset>231422</wp:posOffset>
                 </wp:positionV>
                 <wp:extent cx="5200650" cy="635"/>
                 <wp:effectExtent l="0" t="0" r="0" b="0"/>
@@ -2421,11 +2457,11 @@
           </mc:Choice>
           <mc:Fallback>
             <w:pict>
-              <v:shapetype w14:anchorId="7DD88B6F" id="_x0000_t202" coordsize="21600,21600" o:spt="202" path="m,l,21600r21600,l21600,xe">
+              <v:shapetype w14:anchorId="432B0C04" id="_x0000_t202" coordsize="21600,21600" o:spt="202" path="m,l,21600r21600,l21600,xe">
                 <v:stroke joinstyle="miter"/>
                 <v:path gradientshapeok="t" o:connecttype="rect"/>
               </v:shapetype>
-              <v:shape id="Caixa de texto 2" o:spid="_x0000_s1026" type="#_x0000_t202" style="position:absolute;margin-left:39.75pt;margin-top:9.75pt;width:409.5pt;height:.05pt;z-index:251640832;visibility:visible;mso-wrap-style:square;mso-wrap-distance-left:9pt;mso-wrap-distance-top:0;mso-wrap-distance-right:9pt;mso-wrap-distance-bottom:0;mso-position-horizontal:absolute;mso-position-horizontal-relative:text;mso-position-vertical:absolute;mso-position-vertical-relative:text;v-text-anchor:top" o:gfxdata="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" stroked="f">
+              <v:shape id="Caixa de texto 2" o:spid="_x0000_s1026" type="#_x0000_t202" style="position:absolute;margin-left:39.75pt;margin-top:18.2pt;width:409.5pt;height:.05pt;z-index:251631616;visibility:visible;mso-wrap-style:square;mso-wrap-distance-left:9pt;mso-wrap-distance-top:0;mso-wrap-distance-right:9pt;mso-wrap-distance-bottom:0;mso-position-horizontal:absolute;mso-position-horizontal-relative:text;mso-position-vertical:absolute;mso-position-vertical-relative:text;v-text-anchor:top" o:gfxdata="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" stroked="f">
                 <v:textbox style="mso-fit-shape-to-text:t" inset="0,0,0,0">
                   <w:txbxContent>
                     <w:p>
@@ -2469,13 +2505,28 @@
           <w:szCs w:val="24"/>
         </w:rPr>
       </w:pPr>
+      <w:r>
+        <w:rPr>
+          <w:sz w:val="24"/>
+          <w:szCs w:val="24"/>
+        </w:rPr>
+        <w:t>Não é possível acessar o sistema sem que tenha sido realizado o cadastro previamente.</w:t>
+      </w:r>
+    </w:p>
+    <w:p>
+      <w:pPr>
+        <w:rPr>
+          <w:sz w:val="24"/>
+          <w:szCs w:val="24"/>
+        </w:rPr>
+      </w:pPr>
     </w:p>
     <w:p>
       <w:pPr>
         <w:pStyle w:val="Estilo2"/>
         <w:outlineLvl w:val="1"/>
       </w:pPr>
-      <w:bookmarkStart w:id="3" w:name="_Toc460529107"/>
+      <w:bookmarkStart w:id="3" w:name="_Toc460575903"/>
       <w:r>
         <w:t>Cadastro</w:t>
       </w:r>
@@ -2516,7 +2567,7 @@
           <w:noProof/>
         </w:rPr>
         <w:drawing>
-          <wp:anchor distT="0" distB="0" distL="114300" distR="114300" simplePos="0" relativeHeight="251691008" behindDoc="0" locked="0" layoutInCell="1" allowOverlap="1" wp14:anchorId="04CA2D65" wp14:editId="5B3C36E2">
+          <wp:anchor distT="0" distB="0" distL="114300" distR="114300" simplePos="0" relativeHeight="251655168" behindDoc="0" locked="0" layoutInCell="1" allowOverlap="1" wp14:anchorId="04CA2D65" wp14:editId="5B3C36E2">
             <wp:simplePos x="0" y="0"/>
             <wp:positionH relativeFrom="column">
               <wp:posOffset>1228725</wp:posOffset>
@@ -2539,7 +2590,7 @@
                     <pic:cNvPicPr/>
                   </pic:nvPicPr>
                   <pic:blipFill rotWithShape="1">
-                    <a:blip r:embed="rId13">
+                    <a:blip r:embed="rId14">
                       <a:extLst>
                         <a:ext uri="{28A0092B-C50C-407E-A947-70E740481C1C}">
                           <a14:useLocalDpi xmlns:a14="http://schemas.microsoft.com/office/drawing/2010/main" val="0"/>
@@ -2665,7 +2716,7 @@
         <mc:AlternateContent>
           <mc:Choice Requires="wps">
             <w:drawing>
-              <wp:anchor distT="0" distB="0" distL="114300" distR="114300" simplePos="0" relativeHeight="251695104" behindDoc="0" locked="0" layoutInCell="1" allowOverlap="1" wp14:anchorId="22161F2E" wp14:editId="45B6E35B">
+              <wp:anchor distT="0" distB="0" distL="114300" distR="114300" simplePos="0" relativeHeight="251656192" behindDoc="0" locked="0" layoutInCell="1" allowOverlap="1" wp14:anchorId="22161F2E" wp14:editId="45B6E35B">
                 <wp:simplePos x="0" y="0"/>
                 <wp:positionH relativeFrom="column">
                   <wp:posOffset>1228725</wp:posOffset>
@@ -2741,7 +2792,7 @@
           </mc:Choice>
           <mc:Fallback>
             <w:pict>
-              <v:shape w14:anchorId="22161F2E" id="Caixa de texto 5" o:spid="_x0000_s1027" type="#_x0000_t202" style="position:absolute;margin-left:96.75pt;margin-top:34.95pt;width:296.25pt;height:.05pt;z-index:251695104;visibility:visible;mso-wrap-style:square;mso-wrap-distance-left:9pt;mso-wrap-distance-top:0;mso-wrap-distance-right:9pt;mso-wrap-distance-bottom:0;mso-position-horizontal:absolute;mso-position-horizontal-relative:text;mso-position-vertical:absolute;mso-position-vertical-relative:text;v-text-anchor:top" o:gfxdata="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" stroked="f">
+              <v:shape w14:anchorId="22161F2E" id="Caixa de texto 5" o:spid="_x0000_s1027" type="#_x0000_t202" style="position:absolute;margin-left:96.75pt;margin-top:34.95pt;width:296.25pt;height:.05pt;z-index:251656192;visibility:visible;mso-wrap-style:square;mso-wrap-distance-left:9pt;mso-wrap-distance-top:0;mso-wrap-distance-right:9pt;mso-wrap-distance-bottom:0;mso-position-horizontal:absolute;mso-position-horizontal-relative:text;mso-position-vertical:absolute;mso-position-vertical-relative:text;v-text-anchor:top" o:gfxdata="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" stroked="f">
                 <v:textbox style="mso-fit-shape-to-text:t" inset="0,0,0,0">
                   <w:txbxContent>
                     <w:p>
@@ -2795,7 +2846,6 @@
         <w:rPr>
           <w:noProof/>
         </w:rPr>
-        <w:lastRenderedPageBreak/>
         <w:t>Em relação aos dados pessoais, o nome do usuário, assim como seu e-mail e senha são de preenchimento obrigatório. As informações quanto a sexo, idade e meios de contato (redes sociais e telefone) são opcionais, podendo ser alteradas futuramente.</w:t>
       </w:r>
     </w:p>
@@ -2815,20 +2865,13 @@
           <w:szCs w:val="44"/>
         </w:rPr>
       </w:pPr>
-      <w:bookmarkStart w:id="4" w:name="_Toc460529108"/>
+      <w:bookmarkStart w:id="4" w:name="_Toc460575904"/>
       <w:r>
         <w:rPr>
           <w:sz w:val="44"/>
           <w:szCs w:val="44"/>
         </w:rPr>
-        <w:t>Áreas de atuação</w:t>
-      </w:r>
-      <w:r>
-        <w:rPr>
-          <w:sz w:val="44"/>
-          <w:szCs w:val="44"/>
-        </w:rPr>
-        <w:t xml:space="preserve"> e interesse</w:t>
+        <w:t>Áreas de atuação e interesse</w:t>
       </w:r>
       <w:bookmarkEnd w:id="4"/>
     </w:p>
@@ -2900,62 +2943,19 @@
           <w:szCs w:val="24"/>
         </w:rPr>
       </w:pPr>
-    </w:p>
-    <w:p>
-      <w:pPr>
-        <w:pStyle w:val="Estilo2"/>
-        <w:outlineLvl w:val="1"/>
-      </w:pPr>
-      <w:bookmarkStart w:id="5" w:name="_Toc460529109"/>
-      <w:proofErr w:type="spellStart"/>
-      <w:r>
-        <w:t>Login</w:t>
-      </w:r>
-      <w:bookmarkEnd w:id="5"/>
-      <w:proofErr w:type="spellEnd"/>
-    </w:p>
-    <w:p>
-      <w:pPr>
-        <w:spacing w:after="0"/>
-        <w:rPr>
-          <w:sz w:val="24"/>
-          <w:szCs w:val="24"/>
-        </w:rPr>
-      </w:pPr>
-    </w:p>
-    <w:p>
-      <w:pPr>
-        <w:rPr>
-          <w:sz w:val="24"/>
-          <w:szCs w:val="24"/>
-        </w:rPr>
-      </w:pPr>
-      <w:r>
-        <w:rPr>
-          <w:sz w:val="24"/>
-          <w:szCs w:val="24"/>
-        </w:rPr>
-        <w:t xml:space="preserve">Conforme definido, o usuário acessará o sistema com o e-mail e senha que foram cadastrados. </w:t>
-      </w:r>
-    </w:p>
-    <w:p>
-      <w:pPr>
-        <w:rPr>
-          <w:sz w:val="24"/>
-          <w:szCs w:val="24"/>
-        </w:rPr>
-      </w:pPr>
-      <w:r>
-        <w:rPr>
-          <w:sz w:val="24"/>
-          <w:szCs w:val="24"/>
-        </w:rPr>
-        <w:t>Esses dados poderão ser alterados posteriormente nas configurações do sistema.</w:t>
-      </w:r>
-    </w:p>
-    <w:p>
-      <w:pPr>
-        <w:rPr>
+      <w:r>
+        <w:rPr>
+          <w:noProof/>
+          <w:sz w:val="24"/>
+          <w:szCs w:val="24"/>
+        </w:rPr>
+        <w:t>Além disso, caso o sistema não teha apresentado explicitamente a área que você deseja aprender ou ensinar, você pode inserir uma nova área no sistema no campo “Outros”.</w:t>
+      </w:r>
+    </w:p>
+    <w:p>
+      <w:pPr>
+        <w:rPr>
+          <w:noProof/>
           <w:sz w:val="24"/>
           <w:szCs w:val="24"/>
         </w:rPr>
@@ -2967,7 +2967,469 @@
         <mc:AlternateContent>
           <mc:Choice Requires="wps">
             <w:drawing>
-              <wp:anchor distT="0" distB="0" distL="114300" distR="114300" simplePos="0" relativeHeight="251705344" behindDoc="0" locked="0" layoutInCell="1" allowOverlap="1" wp14:anchorId="2945CA09" wp14:editId="7564732A">
+              <wp:anchor distT="0" distB="0" distL="114300" distR="114300" simplePos="0" relativeHeight="251679232" behindDoc="0" locked="0" layoutInCell="1" allowOverlap="1" wp14:anchorId="0DC2F18B" wp14:editId="0AB913C7">
+                <wp:simplePos x="0" y="0"/>
+                <wp:positionH relativeFrom="column">
+                  <wp:posOffset>2409825</wp:posOffset>
+                </wp:positionH>
+                <wp:positionV relativeFrom="paragraph">
+                  <wp:posOffset>292735</wp:posOffset>
+                </wp:positionV>
+                <wp:extent cx="1457325" cy="635"/>
+                <wp:effectExtent l="0" t="0" r="9525" b="0"/>
+                <wp:wrapSquare wrapText="bothSides"/>
+                <wp:docPr id="13" name="Caixa de texto 13"/>
+                <wp:cNvGraphicFramePr/>
+                <a:graphic xmlns:a="http://schemas.openxmlformats.org/drawingml/2006/main">
+                  <a:graphicData uri="http://schemas.microsoft.com/office/word/2010/wordprocessingShape">
+                    <wps:wsp>
+                      <wps:cNvSpPr txBox="1"/>
+                      <wps:spPr>
+                        <a:xfrm>
+                          <a:off x="0" y="0"/>
+                          <a:ext cx="1457325" cy="635"/>
+                        </a:xfrm>
+                        <a:prstGeom prst="rect">
+                          <a:avLst/>
+                        </a:prstGeom>
+                        <a:solidFill>
+                          <a:prstClr val="white"/>
+                        </a:solidFill>
+                        <a:ln>
+                          <a:noFill/>
+                        </a:ln>
+                        <a:effectLst/>
+                      </wps:spPr>
+                      <wps:txbx>
+                        <w:txbxContent>
+                          <w:p>
+                            <w:pPr>
+                              <w:pStyle w:val="Legenda"/>
+                              <w:jc w:val="center"/>
+                              <w:rPr>
+                                <w:noProof/>
+                                <w:sz w:val="23"/>
+                                <w:szCs w:val="20"/>
+                              </w:rPr>
+                            </w:pPr>
+                            <w:r>
+                              <w:t xml:space="preserve">Figura </w:t>
+                            </w:r>
+                            <w:fldSimple w:instr=" SEQ Figura \* ARABIC ">
+                              <w:r>
+                                <w:rPr>
+                                  <w:noProof/>
+                                </w:rPr>
+                                <w:t>3</w:t>
+                              </w:r>
+                            </w:fldSimple>
+                            <w:r>
+                              <w:t xml:space="preserve"> - Campo Outros</w:t>
+                            </w:r>
+                          </w:p>
+                        </w:txbxContent>
+                      </wps:txbx>
+                      <wps:bodyPr rot="0" spcFirstLastPara="0" vertOverflow="overflow" horzOverflow="overflow" vert="horz" wrap="square" lIns="0" tIns="0" rIns="0" bIns="0" numCol="1" spcCol="0" rtlCol="0" fromWordArt="0" anchor="t" anchorCtr="0" forceAA="0" compatLnSpc="1">
+                        <a:prstTxWarp prst="textNoShape">
+                          <a:avLst/>
+                        </a:prstTxWarp>
+                        <a:spAutoFit/>
+                      </wps:bodyPr>
+                    </wps:wsp>
+                  </a:graphicData>
+                </a:graphic>
+                <wp14:sizeRelH relativeFrom="margin">
+                  <wp14:pctWidth>0</wp14:pctWidth>
+                </wp14:sizeRelH>
+              </wp:anchor>
+            </w:drawing>
+          </mc:Choice>
+          <mc:Fallback>
+            <w:pict>
+              <v:shape w14:anchorId="0DC2F18B" id="Caixa de texto 13" o:spid="_x0000_s1028" type="#_x0000_t202" style="position:absolute;margin-left:189.75pt;margin-top:23.05pt;width:114.75pt;height:.05pt;z-index:251679232;visibility:visible;mso-wrap-style:square;mso-width-percent:0;mso-wrap-distance-left:9pt;mso-wrap-distance-top:0;mso-wrap-distance-right:9pt;mso-wrap-distance-bottom:0;mso-position-horizontal:absolute;mso-position-horizontal-relative:text;mso-position-vertical:absolute;mso-position-vertical-relative:text;mso-width-percent:0;mso-width-relative:margin;v-text-anchor:top" o:gfxdata="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" stroked="f">
+                <v:textbox style="mso-fit-shape-to-text:t" inset="0,0,0,0">
+                  <w:txbxContent>
+                    <w:p>
+                      <w:pPr>
+                        <w:pStyle w:val="Legenda"/>
+                        <w:jc w:val="center"/>
+                        <w:rPr>
+                          <w:noProof/>
+                          <w:sz w:val="23"/>
+                          <w:szCs w:val="20"/>
+                        </w:rPr>
+                      </w:pPr>
+                      <w:r>
+                        <w:t xml:space="preserve">Figura </w:t>
+                      </w:r>
+                      <w:fldSimple w:instr=" SEQ Figura \* ARABIC ">
+                        <w:r>
+                          <w:rPr>
+                            <w:noProof/>
+                          </w:rPr>
+                          <w:t>3</w:t>
+                        </w:r>
+                      </w:fldSimple>
+                      <w:r>
+                        <w:t xml:space="preserve"> - Campo Outros</w:t>
+                      </w:r>
+                    </w:p>
+                  </w:txbxContent>
+                </v:textbox>
+                <w10:wrap type="square"/>
+              </v:shape>
+            </w:pict>
+          </mc:Fallback>
+        </mc:AlternateContent>
+      </w:r>
+      <w:r>
+        <w:rPr>
+          <w:noProof/>
+        </w:rPr>
+        <w:drawing>
+          <wp:anchor distT="0" distB="0" distL="114300" distR="114300" simplePos="0" relativeHeight="251681792" behindDoc="0" locked="0" layoutInCell="1" allowOverlap="1" wp14:anchorId="4EA370F4" wp14:editId="6F312963">
+            <wp:simplePos x="0" y="0"/>
+            <wp:positionH relativeFrom="column">
+              <wp:posOffset>2563622</wp:posOffset>
+            </wp:positionH>
+            <wp:positionV relativeFrom="paragraph">
+              <wp:posOffset>14097</wp:posOffset>
+            </wp:positionV>
+            <wp:extent cx="1081405" cy="219075"/>
+            <wp:effectExtent l="0" t="0" r="4445" b="9525"/>
+            <wp:wrapSquare wrapText="bothSides"/>
+            <wp:docPr id="10" name="Imagem 10"/>
+            <wp:cNvGraphicFramePr>
+              <a:graphicFrameLocks xmlns:a="http://schemas.openxmlformats.org/drawingml/2006/main" noChangeAspect="1"/>
+            </wp:cNvGraphicFramePr>
+            <a:graphic xmlns:a="http://schemas.openxmlformats.org/drawingml/2006/main">
+              <a:graphicData uri="http://schemas.openxmlformats.org/drawingml/2006/picture">
+                <pic:pic xmlns:pic="http://schemas.openxmlformats.org/drawingml/2006/picture">
+                  <pic:nvPicPr>
+                    <pic:cNvPr id="1" name=""/>
+                    <pic:cNvPicPr/>
+                  </pic:nvPicPr>
+                  <pic:blipFill rotWithShape="1">
+                    <a:blip r:embed="rId14">
+                      <a:extLst>
+                        <a:ext uri="{28A0092B-C50C-407E-A947-70E740481C1C}">
+                          <a14:useLocalDpi xmlns:a14="http://schemas.microsoft.com/office/drawing/2010/main" val="0"/>
+                        </a:ext>
+                      </a:extLst>
+                    </a:blip>
+                    <a:srcRect l="16434" t="81830" r="72424" b="14149"/>
+                    <a:stretch/>
+                  </pic:blipFill>
+                  <pic:spPr bwMode="auto">
+                    <a:xfrm>
+                      <a:off x="0" y="0"/>
+                      <a:ext cx="1081405" cy="219075"/>
+                    </a:xfrm>
+                    <a:prstGeom prst="rect">
+                      <a:avLst/>
+                    </a:prstGeom>
+                    <a:ln>
+                      <a:noFill/>
+                    </a:ln>
+                    <a:extLst>
+                      <a:ext uri="{53640926-AAD7-44D8-BBD7-CCE9431645EC}">
+                        <a14:shadowObscured xmlns:a14="http://schemas.microsoft.com/office/drawing/2010/main"/>
+                      </a:ext>
+                    </a:extLst>
+                  </pic:spPr>
+                </pic:pic>
+              </a:graphicData>
+            </a:graphic>
+            <wp14:sizeRelH relativeFrom="margin">
+              <wp14:pctWidth>0</wp14:pctWidth>
+            </wp14:sizeRelH>
+            <wp14:sizeRelV relativeFrom="margin">
+              <wp14:pctHeight>0</wp14:pctHeight>
+            </wp14:sizeRelV>
+          </wp:anchor>
+        </w:drawing>
+      </w:r>
+    </w:p>
+    <w:p>
+      <w:pPr>
+        <w:rPr>
+          <w:noProof/>
+          <w:sz w:val="24"/>
+          <w:szCs w:val="24"/>
+        </w:rPr>
+      </w:pPr>
+    </w:p>
+    <w:p>
+      <w:pPr>
+        <w:ind w:left="720"/>
+        <w:rPr>
+          <w:rFonts w:asciiTheme="majorHAnsi" w:hAnsiTheme="majorHAnsi" w:cs="Arial"/>
+          <w:sz w:val="24"/>
+          <w:szCs w:val="24"/>
+          <w:shd w:val="clear" w:color="auto" w:fill="FFFFFF"/>
+        </w:rPr>
+      </w:pPr>
+      <w:r>
+        <w:rPr>
+          <w:noProof/>
+        </w:rPr>
+        <w:drawing>
+          <wp:anchor distT="0" distB="0" distL="114300" distR="114300" simplePos="0" relativeHeight="251684864" behindDoc="0" locked="0" layoutInCell="1" allowOverlap="1" wp14:anchorId="690C4135" wp14:editId="162E71FD">
+            <wp:simplePos x="0" y="0"/>
+            <wp:positionH relativeFrom="column">
+              <wp:posOffset>0</wp:posOffset>
+            </wp:positionH>
+            <wp:positionV relativeFrom="paragraph">
+              <wp:posOffset>73545</wp:posOffset>
+            </wp:positionV>
+            <wp:extent cx="276225" cy="238125"/>
+            <wp:effectExtent l="0" t="0" r="9525" b="9525"/>
+            <wp:wrapSquare wrapText="bothSides"/>
+            <wp:docPr id="11" name="Imagem 11" descr="http://www.hajes-racing.com/wp-content/uploads/2015/10/Warning_sign.png"/>
+            <wp:cNvGraphicFramePr>
+              <a:graphicFrameLocks xmlns:a="http://schemas.openxmlformats.org/drawingml/2006/main" noChangeAspect="1"/>
+            </wp:cNvGraphicFramePr>
+            <a:graphic xmlns:a="http://schemas.openxmlformats.org/drawingml/2006/main">
+              <a:graphicData uri="http://schemas.openxmlformats.org/drawingml/2006/picture">
+                <pic:pic xmlns:pic="http://schemas.openxmlformats.org/drawingml/2006/picture">
+                  <pic:nvPicPr>
+                    <pic:cNvPr id="0" name="Picture 2" descr="http://www.hajes-racing.com/wp-content/uploads/2015/10/Warning_sign.png"/>
+                    <pic:cNvPicPr>
+                      <a:picLocks noChangeAspect="1" noChangeArrowheads="1"/>
+                    </pic:cNvPicPr>
+                  </pic:nvPicPr>
+                  <pic:blipFill>
+                    <a:blip r:embed="rId13" cstate="print">
+                      <a:extLst>
+                        <a:ext uri="{28A0092B-C50C-407E-A947-70E740481C1C}">
+                          <a14:useLocalDpi xmlns:a14="http://schemas.microsoft.com/office/drawing/2010/main" val="0"/>
+                        </a:ext>
+                      </a:extLst>
+                    </a:blip>
+                    <a:srcRect/>
+                    <a:stretch>
+                      <a:fillRect/>
+                    </a:stretch>
+                  </pic:blipFill>
+                  <pic:spPr bwMode="auto">
+                    <a:xfrm>
+                      <a:off x="0" y="0"/>
+                      <a:ext cx="276225" cy="238125"/>
+                    </a:xfrm>
+                    <a:prstGeom prst="rect">
+                      <a:avLst/>
+                    </a:prstGeom>
+                    <a:noFill/>
+                    <a:ln>
+                      <a:noFill/>
+                    </a:ln>
+                  </pic:spPr>
+                </pic:pic>
+              </a:graphicData>
+            </a:graphic>
+          </wp:anchor>
+        </w:drawing>
+      </w:r>
+      <w:r>
+        <w:rPr>
+          <w:noProof/>
+          <w:sz w:val="24"/>
+          <w:szCs w:val="24"/>
+        </w:rPr>
+        <w:t xml:space="preserve">A equipe do sistema </w:t>
+      </w:r>
+      <w:r>
+        <w:rPr>
+          <w:sz w:val="24"/>
+          <w:szCs w:val="24"/>
+        </w:rPr>
+        <w:t>He</w:t>
+      </w:r>
+      <w:r>
+        <w:rPr>
+          <w:sz w:val="24"/>
+          <w:szCs w:val="24"/>
+        </w:rPr>
+        <w:t>lp</w:t>
+      </w:r>
+      <w:r>
+        <w:rPr>
+          <w:rFonts w:asciiTheme="majorHAnsi" w:hAnsiTheme="majorHAnsi" w:cs="Arial"/>
+          <w:sz w:val="24"/>
+          <w:szCs w:val="24"/>
+          <w:shd w:val="clear" w:color="auto" w:fill="FFFFFF"/>
+        </w:rPr>
+        <w:t>µ</w:t>
+      </w:r>
+      <w:r>
+        <w:rPr>
+          <w:rFonts w:asciiTheme="majorHAnsi" w:hAnsiTheme="majorHAnsi" w:cs="Arial"/>
+          <w:sz w:val="24"/>
+          <w:szCs w:val="24"/>
+          <w:shd w:val="clear" w:color="auto" w:fill="FFFFFF"/>
+        </w:rPr>
+        <w:t xml:space="preserve"> alerta que caso nenhum outro usuário tenha informado no campo “Outros” a mesma área que deseja inserir, suas pesquisas com este campo como filtro podem voltar vazias!</w:t>
+      </w:r>
+    </w:p>
+    <w:p>
+      <w:pPr>
+        <w:rPr>
+          <w:noProof/>
+          <w:sz w:val="24"/>
+          <w:szCs w:val="24"/>
+        </w:rPr>
+      </w:pPr>
+      <w:r>
+        <w:rPr>
+          <w:noProof/>
+        </w:rPr>
+        <w:drawing>
+          <wp:anchor distT="0" distB="0" distL="114300" distR="114300" simplePos="0" relativeHeight="251667456" behindDoc="0" locked="0" layoutInCell="1" allowOverlap="1" wp14:anchorId="25895ED6" wp14:editId="2207FF01">
+            <wp:simplePos x="0" y="0"/>
+            <wp:positionH relativeFrom="column">
+              <wp:posOffset>-1270</wp:posOffset>
+            </wp:positionH>
+            <wp:positionV relativeFrom="paragraph">
+              <wp:posOffset>3175</wp:posOffset>
+            </wp:positionV>
+            <wp:extent cx="345440" cy="338455"/>
+            <wp:effectExtent l="0" t="0" r="0" b="4445"/>
+            <wp:wrapSquare wrapText="bothSides"/>
+            <wp:docPr id="12" name="Imagem 12" descr="http://www.seton.co.uk/media/catalog/product/d/m/dmeu_sr055_1_std.lang.all.png"/>
+            <wp:cNvGraphicFramePr>
+              <a:graphicFrameLocks xmlns:a="http://schemas.openxmlformats.org/drawingml/2006/main" noChangeAspect="1"/>
+            </wp:cNvGraphicFramePr>
+            <a:graphic xmlns:a="http://schemas.openxmlformats.org/drawingml/2006/main">
+              <a:graphicData uri="http://schemas.openxmlformats.org/drawingml/2006/picture">
+                <pic:pic xmlns:pic="http://schemas.openxmlformats.org/drawingml/2006/picture">
+                  <pic:nvPicPr>
+                    <pic:cNvPr id="0" name="Picture 4" descr="http://www.seton.co.uk/media/catalog/product/d/m/dmeu_sr055_1_std.lang.all.png"/>
+                    <pic:cNvPicPr>
+                      <a:picLocks noChangeAspect="1" noChangeArrowheads="1"/>
+                    </pic:cNvPicPr>
+                  </pic:nvPicPr>
+                  <pic:blipFill>
+                    <a:blip r:embed="rId15" cstate="print">
+                      <a:extLst>
+                        <a:ext uri="{28A0092B-C50C-407E-A947-70E740481C1C}">
+                          <a14:useLocalDpi xmlns:a14="http://schemas.microsoft.com/office/drawing/2010/main" val="0"/>
+                        </a:ext>
+                      </a:extLst>
+                    </a:blip>
+                    <a:srcRect/>
+                    <a:stretch>
+                      <a:fillRect/>
+                    </a:stretch>
+                  </pic:blipFill>
+                  <pic:spPr bwMode="auto">
+                    <a:xfrm>
+                      <a:off x="0" y="0"/>
+                      <a:ext cx="345440" cy="338455"/>
+                    </a:xfrm>
+                    <a:prstGeom prst="rect">
+                      <a:avLst/>
+                    </a:prstGeom>
+                    <a:noFill/>
+                    <a:ln>
+                      <a:noFill/>
+                    </a:ln>
+                  </pic:spPr>
+                </pic:pic>
+              </a:graphicData>
+            </a:graphic>
+            <wp14:sizeRelH relativeFrom="margin">
+              <wp14:pctWidth>0</wp14:pctWidth>
+            </wp14:sizeRelH>
+            <wp14:sizeRelV relativeFrom="margin">
+              <wp14:pctHeight>0</wp14:pctHeight>
+            </wp14:sizeRelV>
+          </wp:anchor>
+        </w:drawing>
+      </w:r>
+      <w:r>
+        <w:rPr>
+          <w:rFonts w:asciiTheme="majorHAnsi" w:hAnsiTheme="majorHAnsi" w:cs="Arial"/>
+          <w:sz w:val="24"/>
+          <w:szCs w:val="24"/>
+          <w:shd w:val="clear" w:color="auto" w:fill="FFFFFF"/>
+        </w:rPr>
+        <w:t>Não é permitido inserir uma área pré-definida pelo sistema no campo “Outros”. Apenas áreas que ainda não foram listadas.</w:t>
+      </w:r>
+    </w:p>
+    <w:p>
+      <w:pPr>
+        <w:rPr>
+          <w:noProof/>
+          <w:sz w:val="24"/>
+          <w:szCs w:val="24"/>
+        </w:rPr>
+      </w:pPr>
+    </w:p>
+    <w:p>
+      <w:pPr>
+        <w:pStyle w:val="Estilo2"/>
+        <w:outlineLvl w:val="1"/>
+      </w:pPr>
+      <w:bookmarkStart w:id="5" w:name="_Toc460575905"/>
+      <w:r>
+        <w:t>Login</w:t>
+      </w:r>
+      <w:bookmarkEnd w:id="5"/>
+    </w:p>
+    <w:p>
+      <w:pPr>
+        <w:spacing w:after="0"/>
+        <w:rPr>
+          <w:sz w:val="24"/>
+          <w:szCs w:val="24"/>
+        </w:rPr>
+      </w:pPr>
+    </w:p>
+    <w:p>
+      <w:pPr>
+        <w:rPr>
+          <w:sz w:val="24"/>
+          <w:szCs w:val="24"/>
+        </w:rPr>
+      </w:pPr>
+      <w:r>
+        <w:rPr>
+          <w:sz w:val="24"/>
+          <w:szCs w:val="24"/>
+        </w:rPr>
+        <w:t xml:space="preserve">Conforme definido, o usuário acessará o sistema com o e-mail e senha que foram cadastrados. </w:t>
+      </w:r>
+    </w:p>
+    <w:p>
+      <w:pPr>
+        <w:rPr>
+          <w:sz w:val="24"/>
+          <w:szCs w:val="24"/>
+        </w:rPr>
+      </w:pPr>
+      <w:r>
+        <w:rPr>
+          <w:sz w:val="24"/>
+          <w:szCs w:val="24"/>
+        </w:rPr>
+        <w:t>Esses dados poderão ser alterados posteriormente nas configurações do sistema.</w:t>
+      </w:r>
+    </w:p>
+    <w:p>
+      <w:pPr>
+        <w:rPr>
+          <w:sz w:val="24"/>
+          <w:szCs w:val="24"/>
+        </w:rPr>
+      </w:pPr>
+      <w:r>
+        <w:rPr>
+          <w:noProof/>
+        </w:rPr>
+        <mc:AlternateContent>
+          <mc:Choice Requires="wps">
+            <w:drawing>
+              <wp:anchor distT="0" distB="0" distL="114300" distR="114300" simplePos="0" relativeHeight="251661312" behindDoc="0" locked="0" layoutInCell="1" allowOverlap="1" wp14:anchorId="5D039B12" wp14:editId="6E60D874">
                 <wp:simplePos x="0" y="0"/>
                 <wp:positionH relativeFrom="column">
                   <wp:posOffset>889000</wp:posOffset>
@@ -3020,7 +3482,7 @@
                                 <w:rPr>
                                   <w:noProof/>
                                 </w:rPr>
-                                <w:t>3</w:t>
+                                <w:t>4</w:t>
                               </w:r>
                             </w:fldSimple>
                             <w:r>
@@ -3043,7 +3505,7 @@
           </mc:Choice>
           <mc:Fallback>
             <w:pict>
-              <v:shape w14:anchorId="2945CA09" id="Caixa de texto 7" o:spid="_x0000_s1028" type="#_x0000_t202" style="position:absolute;margin-left:70pt;margin-top:173.95pt;width:351.55pt;height:.05pt;z-index:251705344;visibility:visible;mso-wrap-style:square;mso-wrap-distance-left:9pt;mso-wrap-distance-top:0;mso-wrap-distance-right:9pt;mso-wrap-distance-bottom:0;mso-position-horizontal:absolute;mso-position-horizontal-relative:text;mso-position-vertical:absolute;mso-position-vertical-relative:text;v-text-anchor:top" o:gfxdata="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" stroked="f">
+              <v:shape w14:anchorId="5D039B12" id="Caixa de texto 7" o:spid="_x0000_s1029" type="#_x0000_t202" style="position:absolute;margin-left:70pt;margin-top:173.95pt;width:351.55pt;height:.05pt;z-index:251661312;visibility:visible;mso-wrap-style:square;mso-wrap-distance-left:9pt;mso-wrap-distance-top:0;mso-wrap-distance-right:9pt;mso-wrap-distance-bottom:0;mso-position-horizontal:absolute;mso-position-horizontal-relative:text;mso-position-vertical:absolute;mso-position-vertical-relative:text;v-text-anchor:top" o:gfxdata="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" stroked="f">
                 <v:textbox style="mso-fit-shape-to-text:t" inset="0,0,0,0">
                   <w:txbxContent>
                     <w:p>
@@ -3064,7 +3526,7 @@
                           <w:rPr>
                             <w:noProof/>
                           </w:rPr>
-                          <w:t>3</w:t>
+                          <w:t>4</w:t>
                         </w:r>
                       </w:fldSimple>
                       <w:r>
@@ -3084,7 +3546,7 @@
           <w:noProof/>
         </w:rPr>
         <w:drawing>
-          <wp:anchor distT="0" distB="0" distL="114300" distR="114300" simplePos="0" relativeHeight="251703296" behindDoc="0" locked="0" layoutInCell="1" allowOverlap="1" wp14:anchorId="58AD8F35" wp14:editId="155BD65F">
+          <wp:anchor distT="0" distB="0" distL="114300" distR="114300" simplePos="0" relativeHeight="251658240" behindDoc="0" locked="0" layoutInCell="1" allowOverlap="1" wp14:anchorId="145CCEF5" wp14:editId="477C475F">
             <wp:simplePos x="0" y="0"/>
             <wp:positionH relativeFrom="column">
               <wp:posOffset>889203</wp:posOffset>
@@ -3107,7 +3569,7 @@
                     <pic:cNvPicPr/>
                   </pic:nvPicPr>
                   <pic:blipFill rotWithShape="1">
-                    <a:blip r:embed="rId14">
+                    <a:blip r:embed="rId16">
                       <a:extLst>
                         <a:ext uri="{28A0092B-C50C-407E-A947-70E740481C1C}">
                           <a14:useLocalDpi xmlns:a14="http://schemas.microsoft.com/office/drawing/2010/main" val="0"/>
@@ -3152,14 +3614,6 @@
     <w:p>
       <w:pPr>
         <w:rPr>
-          <w:sz w:val="24"/>
-          <w:szCs w:val="24"/>
-        </w:rPr>
-      </w:pPr>
-    </w:p>
-    <w:p>
-      <w:pPr>
-        <w:rPr>
           <w:noProof/>
         </w:rPr>
       </w:pPr>
@@ -3175,88 +3629,669 @@
     <w:p>
       <w:pPr>
         <w:rPr>
-          <w:sz w:val="24"/>
-          <w:szCs w:val="24"/>
-        </w:rPr>
-      </w:pPr>
-    </w:p>
-    <w:p>
-      <w:pPr>
-        <w:rPr>
-          <w:sz w:val="24"/>
-          <w:szCs w:val="24"/>
-        </w:rPr>
-      </w:pPr>
-    </w:p>
-    <w:p>
-      <w:pPr>
-        <w:rPr>
-          <w:sz w:val="24"/>
-          <w:szCs w:val="24"/>
-        </w:rPr>
-      </w:pPr>
-    </w:p>
-    <w:p>
-      <w:pPr>
-        <w:rPr>
-          <w:sz w:val="24"/>
-          <w:szCs w:val="24"/>
-        </w:rPr>
-      </w:pPr>
-    </w:p>
-    <w:p>
-      <w:pPr>
-        <w:rPr>
-          <w:sz w:val="24"/>
-          <w:szCs w:val="24"/>
-        </w:rPr>
-      </w:pPr>
-    </w:p>
-    <w:p>
-      <w:pPr>
-        <w:rPr>
-          <w:sz w:val="24"/>
-          <w:szCs w:val="24"/>
-        </w:rPr>
-      </w:pPr>
-    </w:p>
-    <w:p>
-      <w:pPr>
-        <w:rPr>
-          <w:sz w:val="24"/>
-          <w:szCs w:val="24"/>
-        </w:rPr>
-      </w:pPr>
-    </w:p>
-    <w:p>
-      <w:pPr>
-        <w:spacing w:after="200" w:line="276" w:lineRule="auto"/>
-        <w:rPr>
-          <w:color w:val="775F55" w:themeColor="text2"/>
-          <w:sz w:val="72"/>
-          <w:szCs w:val="72"/>
-        </w:rPr>
-      </w:pPr>
-      <w:bookmarkStart w:id="6" w:name="_Toc460529110"/>
-      <w:r>
-        <w:br w:type="page"/>
-      </w:r>
+          <w:noProof/>
+        </w:rPr>
+      </w:pPr>
+    </w:p>
+    <w:p>
+      <w:pPr>
+        <w:rPr>
+          <w:sz w:val="24"/>
+          <w:szCs w:val="24"/>
+        </w:rPr>
+      </w:pPr>
+    </w:p>
+    <w:p>
+      <w:pPr>
+        <w:rPr>
+          <w:sz w:val="24"/>
+          <w:szCs w:val="24"/>
+        </w:rPr>
+      </w:pPr>
     </w:p>
     <w:p>
       <w:pPr>
         <w:pStyle w:val="Estilo1"/>
         <w:outlineLvl w:val="0"/>
       </w:pPr>
+      <w:bookmarkStart w:id="6" w:name="_Toc460575906"/>
       <w:r>
         <w:lastRenderedPageBreak/>
-        <w:t>P</w:t>
-      </w:r>
-      <w:bookmarkStart w:id="7" w:name="_GoBack"/>
+        <w:t>Perfil</w:t>
+      </w:r>
+      <w:bookmarkEnd w:id="6"/>
+    </w:p>
+    <w:p>
+      <w:pPr>
+        <w:rPr>
+          <w:sz w:val="24"/>
+          <w:szCs w:val="24"/>
+        </w:rPr>
+      </w:pPr>
+    </w:p>
+    <w:p>
+      <w:pPr>
+        <w:rPr>
+          <w:sz w:val="24"/>
+          <w:szCs w:val="24"/>
+        </w:rPr>
+      </w:pPr>
+      <w:r>
+        <w:rPr>
+          <w:sz w:val="24"/>
+          <w:szCs w:val="24"/>
+        </w:rPr>
+        <w:t xml:space="preserve">Após ter efetuado o login, o usuário terá acesso ao sistema através da sua página de perfil. É através dela que ele </w:t>
+      </w:r>
+      <w:r>
+        <w:rPr>
+          <w:sz w:val="24"/>
+          <w:szCs w:val="24"/>
+        </w:rPr>
+        <w:t xml:space="preserve">acessará </w:t>
+      </w:r>
+      <w:r>
+        <w:rPr>
+          <w:sz w:val="24"/>
+          <w:szCs w:val="24"/>
+        </w:rPr>
+        <w:t>todas as funcionalidades do sistema.</w:t>
+      </w:r>
+    </w:p>
+    <w:p>
+      <w:pPr>
+        <w:rPr>
+          <w:sz w:val="24"/>
+          <w:szCs w:val="24"/>
+        </w:rPr>
+      </w:pPr>
+      <w:r>
+        <w:rPr>
+          <w:noProof/>
+        </w:rPr>
+        <w:drawing>
+          <wp:anchor distT="0" distB="0" distL="114300" distR="114300" simplePos="0" relativeHeight="251651072" behindDoc="0" locked="0" layoutInCell="1" allowOverlap="1" wp14:anchorId="47766695" wp14:editId="244A40B1">
+            <wp:simplePos x="0" y="0"/>
+            <wp:positionH relativeFrom="column">
+              <wp:posOffset>1057275</wp:posOffset>
+            </wp:positionH>
+            <wp:positionV relativeFrom="paragraph">
+              <wp:posOffset>95885</wp:posOffset>
+            </wp:positionV>
+            <wp:extent cx="4105275" cy="1962150"/>
+            <wp:effectExtent l="0" t="0" r="9525" b="0"/>
+            <wp:wrapSquare wrapText="bothSides"/>
+            <wp:docPr id="3" name="Imagem 3"/>
+            <wp:cNvGraphicFramePr>
+              <a:graphicFrameLocks xmlns:a="http://schemas.openxmlformats.org/drawingml/2006/main" noChangeAspect="1"/>
+            </wp:cNvGraphicFramePr>
+            <a:graphic xmlns:a="http://schemas.openxmlformats.org/drawingml/2006/main">
+              <a:graphicData uri="http://schemas.openxmlformats.org/drawingml/2006/picture">
+                <pic:pic xmlns:pic="http://schemas.openxmlformats.org/drawingml/2006/picture">
+                  <pic:nvPicPr>
+                    <pic:cNvPr id="1" name=""/>
+                    <pic:cNvPicPr/>
+                  </pic:nvPicPr>
+                  <pic:blipFill rotWithShape="1">
+                    <a:blip r:embed="rId17">
+                      <a:extLst>
+                        <a:ext uri="{28A0092B-C50C-407E-A947-70E740481C1C}">
+                          <a14:useLocalDpi xmlns:a14="http://schemas.microsoft.com/office/drawing/2010/main" val="0"/>
+                        </a:ext>
+                      </a:extLst>
+                    </a:blip>
+                    <a:srcRect l="612" t="544" r="33465" b="43417"/>
+                    <a:stretch/>
+                  </pic:blipFill>
+                  <pic:spPr bwMode="auto">
+                    <a:xfrm>
+                      <a:off x="0" y="0"/>
+                      <a:ext cx="4105275" cy="1962150"/>
+                    </a:xfrm>
+                    <a:prstGeom prst="rect">
+                      <a:avLst/>
+                    </a:prstGeom>
+                    <a:ln>
+                      <a:noFill/>
+                    </a:ln>
+                    <a:extLst>
+                      <a:ext uri="{53640926-AAD7-44D8-BBD7-CCE9431645EC}">
+                        <a14:shadowObscured xmlns:a14="http://schemas.microsoft.com/office/drawing/2010/main"/>
+                      </a:ext>
+                    </a:extLst>
+                  </pic:spPr>
+                </pic:pic>
+              </a:graphicData>
+            </a:graphic>
+          </wp:anchor>
+        </w:drawing>
+      </w:r>
+    </w:p>
+    <w:p>
+      <w:pPr>
+        <w:rPr>
+          <w:noProof/>
+        </w:rPr>
+      </w:pPr>
+    </w:p>
+    <w:p>
+      <w:pPr>
+        <w:rPr>
+          <w:sz w:val="24"/>
+          <w:szCs w:val="24"/>
+        </w:rPr>
+      </w:pPr>
+    </w:p>
+    <w:p>
+      <w:pPr>
+        <w:rPr>
+          <w:sz w:val="24"/>
+          <w:szCs w:val="24"/>
+        </w:rPr>
+      </w:pPr>
+    </w:p>
+    <w:p>
+      <w:pPr>
+        <w:rPr>
+          <w:sz w:val="24"/>
+          <w:szCs w:val="24"/>
+        </w:rPr>
+      </w:pPr>
+    </w:p>
+    <w:p>
+      <w:pPr>
+        <w:rPr>
+          <w:sz w:val="24"/>
+          <w:szCs w:val="24"/>
+        </w:rPr>
+      </w:pPr>
+    </w:p>
+    <w:p>
+      <w:pPr>
+        <w:rPr>
+          <w:sz w:val="24"/>
+          <w:szCs w:val="24"/>
+        </w:rPr>
+      </w:pPr>
+    </w:p>
+    <w:p>
+      <w:pPr>
+        <w:rPr>
+          <w:sz w:val="24"/>
+          <w:szCs w:val="24"/>
+        </w:rPr>
+      </w:pPr>
+      <w:r>
+        <w:rPr>
+          <w:noProof/>
+        </w:rPr>
+        <mc:AlternateContent>
+          <mc:Choice Requires="wps">
+            <w:drawing>
+              <wp:anchor distT="0" distB="0" distL="114300" distR="114300" simplePos="0" relativeHeight="251653120" behindDoc="0" locked="0" layoutInCell="1" allowOverlap="1" wp14:anchorId="05DA10B5" wp14:editId="19BFAD46">
+                <wp:simplePos x="0" y="0"/>
+                <wp:positionH relativeFrom="column">
+                  <wp:posOffset>1057275</wp:posOffset>
+                </wp:positionH>
+                <wp:positionV relativeFrom="paragraph">
+                  <wp:posOffset>82550</wp:posOffset>
+                </wp:positionV>
+                <wp:extent cx="4105275" cy="635"/>
+                <wp:effectExtent l="0" t="0" r="0" b="0"/>
+                <wp:wrapSquare wrapText="bothSides"/>
+                <wp:docPr id="8" name="Caixa de texto 8"/>
+                <wp:cNvGraphicFramePr/>
+                <a:graphic xmlns:a="http://schemas.openxmlformats.org/drawingml/2006/main">
+                  <a:graphicData uri="http://schemas.microsoft.com/office/word/2010/wordprocessingShape">
+                    <wps:wsp>
+                      <wps:cNvSpPr txBox="1"/>
+                      <wps:spPr>
+                        <a:xfrm>
+                          <a:off x="0" y="0"/>
+                          <a:ext cx="4105275" cy="635"/>
+                        </a:xfrm>
+                        <a:prstGeom prst="rect">
+                          <a:avLst/>
+                        </a:prstGeom>
+                        <a:solidFill>
+                          <a:prstClr val="white"/>
+                        </a:solidFill>
+                        <a:ln>
+                          <a:noFill/>
+                        </a:ln>
+                        <a:effectLst/>
+                      </wps:spPr>
+                      <wps:txbx>
+                        <w:txbxContent>
+                          <w:p>
+                            <w:pPr>
+                              <w:pStyle w:val="Legenda"/>
+                              <w:jc w:val="center"/>
+                              <w:rPr>
+                                <w:noProof/>
+                                <w:sz w:val="23"/>
+                                <w:szCs w:val="20"/>
+                              </w:rPr>
+                            </w:pPr>
+                            <w:r>
+                              <w:t xml:space="preserve">Figura </w:t>
+                            </w:r>
+                            <w:fldSimple w:instr=" SEQ Figura \* ARABIC ">
+                              <w:r>
+                                <w:rPr>
+                                  <w:noProof/>
+                                </w:rPr>
+                                <w:t>5</w:t>
+                              </w:r>
+                            </w:fldSimple>
+                            <w:r>
+                              <w:t xml:space="preserve"> - Perfil do usuário</w:t>
+                            </w:r>
+                          </w:p>
+                        </w:txbxContent>
+                      </wps:txbx>
+                      <wps:bodyPr rot="0" spcFirstLastPara="0" vertOverflow="overflow" horzOverflow="overflow" vert="horz" wrap="square" lIns="0" tIns="0" rIns="0" bIns="0" numCol="1" spcCol="0" rtlCol="0" fromWordArt="0" anchor="t" anchorCtr="0" forceAA="0" compatLnSpc="1">
+                        <a:prstTxWarp prst="textNoShape">
+                          <a:avLst/>
+                        </a:prstTxWarp>
+                        <a:spAutoFit/>
+                      </wps:bodyPr>
+                    </wps:wsp>
+                  </a:graphicData>
+                </a:graphic>
+              </wp:anchor>
+            </w:drawing>
+          </mc:Choice>
+          <mc:Fallback>
+            <w:pict>
+              <v:shape w14:anchorId="05DA10B5" id="Caixa de texto 8" o:spid="_x0000_s1030" type="#_x0000_t202" style="position:absolute;margin-left:83.25pt;margin-top:6.5pt;width:323.25pt;height:.05pt;z-index:251653120;visibility:visible;mso-wrap-style:square;mso-wrap-distance-left:9pt;mso-wrap-distance-top:0;mso-wrap-distance-right:9pt;mso-wrap-distance-bottom:0;mso-position-horizontal:absolute;mso-position-horizontal-relative:text;mso-position-vertical:absolute;mso-position-vertical-relative:text;v-text-anchor:top" o:gfxdata="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" stroked="f">
+                <v:textbox style="mso-fit-shape-to-text:t" inset="0,0,0,0">
+                  <w:txbxContent>
+                    <w:p>
+                      <w:pPr>
+                        <w:pStyle w:val="Legenda"/>
+                        <w:jc w:val="center"/>
+                        <w:rPr>
+                          <w:noProof/>
+                          <w:sz w:val="23"/>
+                          <w:szCs w:val="20"/>
+                        </w:rPr>
+                      </w:pPr>
+                      <w:r>
+                        <w:t xml:space="preserve">Figura </w:t>
+                      </w:r>
+                      <w:fldSimple w:instr=" SEQ Figura \* ARABIC ">
+                        <w:r>
+                          <w:rPr>
+                            <w:noProof/>
+                          </w:rPr>
+                          <w:t>5</w:t>
+                        </w:r>
+                      </w:fldSimple>
+                      <w:r>
+                        <w:t xml:space="preserve"> - Perfil do usuário</w:t>
+                      </w:r>
+                    </w:p>
+                  </w:txbxContent>
+                </v:textbox>
+                <w10:wrap type="square"/>
+              </v:shape>
+            </w:pict>
+          </mc:Fallback>
+        </mc:AlternateContent>
+      </w:r>
+    </w:p>
+    <w:p>
+      <w:pPr>
+        <w:rPr>
+          <w:sz w:val="24"/>
+          <w:szCs w:val="24"/>
+        </w:rPr>
+      </w:pPr>
+    </w:p>
+    <w:p>
+      <w:pPr>
+        <w:rPr>
+          <w:sz w:val="24"/>
+          <w:szCs w:val="24"/>
+        </w:rPr>
+      </w:pPr>
+      <w:r>
+        <w:rPr>
+          <w:sz w:val="24"/>
+          <w:szCs w:val="24"/>
+        </w:rPr>
+        <w:t>As opções são “Pesquisar” um outro usuário, acessar seu “Portfólio” para manipular o material que está sendo disponibilizado, visualizar e alterar suas “Configurações” no sistema, e um acesso direto ao suporte da empresa através de “Suporte”.</w:t>
+      </w:r>
+    </w:p>
+    <w:p>
+      <w:pPr>
+        <w:rPr>
+          <w:sz w:val="24"/>
+          <w:szCs w:val="24"/>
+        </w:rPr>
+      </w:pPr>
+    </w:p>
+    <w:p>
+      <w:pPr>
+        <w:pStyle w:val="Estilo2"/>
+        <w:outlineLvl w:val="1"/>
+      </w:pPr>
+      <w:bookmarkStart w:id="7" w:name="_Toc460575907"/>
+      <w:r>
+        <w:t>Pesquisar</w:t>
+      </w:r>
       <w:bookmarkEnd w:id="7"/>
-      <w:r>
-        <w:t>erfil</w:t>
-      </w:r>
-      <w:bookmarkEnd w:id="6"/>
+    </w:p>
+    <w:p>
+      <w:pPr>
+        <w:spacing w:after="0"/>
+      </w:pPr>
+    </w:p>
+    <w:p>
+      <w:r>
+        <w:t xml:space="preserve">É através da pesquisa que é possível encontrar os vários usuários que interagem com o sistema. </w:t>
+      </w:r>
+    </w:p>
+    <w:p>
+      <w:r>
+        <w:rPr>
+          <w:noProof/>
+        </w:rPr>
+        <w:drawing>
+          <wp:anchor distT="0" distB="0" distL="114300" distR="114300" simplePos="0" relativeHeight="251665408" behindDoc="0" locked="0" layoutInCell="1" allowOverlap="1" wp14:anchorId="6C944703" wp14:editId="0F7523FF">
+            <wp:simplePos x="0" y="0"/>
+            <wp:positionH relativeFrom="column">
+              <wp:posOffset>1076325</wp:posOffset>
+            </wp:positionH>
+            <wp:positionV relativeFrom="paragraph">
+              <wp:posOffset>163830</wp:posOffset>
+            </wp:positionV>
+            <wp:extent cx="4076700" cy="2466975"/>
+            <wp:effectExtent l="0" t="0" r="0" b="9525"/>
+            <wp:wrapSquare wrapText="bothSides"/>
+            <wp:docPr id="9" name="Imagem 9"/>
+            <wp:cNvGraphicFramePr>
+              <a:graphicFrameLocks xmlns:a="http://schemas.openxmlformats.org/drawingml/2006/main" noChangeAspect="1"/>
+            </wp:cNvGraphicFramePr>
+            <a:graphic xmlns:a="http://schemas.openxmlformats.org/drawingml/2006/main">
+              <a:graphicData uri="http://schemas.openxmlformats.org/drawingml/2006/picture">
+                <pic:pic xmlns:pic="http://schemas.openxmlformats.org/drawingml/2006/picture">
+                  <pic:nvPicPr>
+                    <pic:cNvPr id="1" name=""/>
+                    <pic:cNvPicPr/>
+                  </pic:nvPicPr>
+                  <pic:blipFill rotWithShape="1">
+                    <a:blip r:embed="rId18">
+                      <a:extLst>
+                        <a:ext uri="{28A0092B-C50C-407E-A947-70E740481C1C}">
+                          <a14:useLocalDpi xmlns:a14="http://schemas.microsoft.com/office/drawing/2010/main" val="0"/>
+                        </a:ext>
+                      </a:extLst>
+                    </a:blip>
+                    <a:srcRect l="765" t="545" r="33772" b="28998"/>
+                    <a:stretch/>
+                  </pic:blipFill>
+                  <pic:spPr bwMode="auto">
+                    <a:xfrm>
+                      <a:off x="0" y="0"/>
+                      <a:ext cx="4076700" cy="2466975"/>
+                    </a:xfrm>
+                    <a:prstGeom prst="rect">
+                      <a:avLst/>
+                    </a:prstGeom>
+                    <a:ln>
+                      <a:noFill/>
+                    </a:ln>
+                    <a:extLst>
+                      <a:ext uri="{53640926-AAD7-44D8-BBD7-CCE9431645EC}">
+                        <a14:shadowObscured xmlns:a14="http://schemas.microsoft.com/office/drawing/2010/main"/>
+                      </a:ext>
+                    </a:extLst>
+                  </pic:spPr>
+                </pic:pic>
+              </a:graphicData>
+            </a:graphic>
+          </wp:anchor>
+        </w:drawing>
+      </w:r>
+    </w:p>
+    <w:p/>
+    <w:p/>
+    <w:p>
+      <w:pPr>
+        <w:rPr>
+          <w:noProof/>
+        </w:rPr>
+      </w:pPr>
+    </w:p>
+    <w:p/>
+    <w:p>
+      <w:bookmarkStart w:id="8" w:name="_GoBack"/>
+      <w:bookmarkEnd w:id="8"/>
+    </w:p>
+    <w:p/>
+    <w:p/>
+    <w:p/>
+    <w:p/>
+    <w:p>
+      <w:r>
+        <w:t xml:space="preserve">A página para a pesquisa apresentar filtros </w:t>
+      </w:r>
+      <w:r>
+        <w:t>(...)</w:t>
+      </w:r>
+    </w:p>
+    <w:p>
+      <w:pPr>
+        <w:pStyle w:val="Estilo3"/>
+        <w:outlineLvl w:val="2"/>
+        <w:rPr>
+          <w:sz w:val="44"/>
+          <w:szCs w:val="44"/>
+        </w:rPr>
+      </w:pPr>
+      <w:bookmarkStart w:id="9" w:name="_Toc460575908"/>
+      <w:r>
+        <w:rPr>
+          <w:sz w:val="44"/>
+          <w:szCs w:val="44"/>
+        </w:rPr>
+        <w:lastRenderedPageBreak/>
+        <w:t>Filtros</w:t>
+      </w:r>
+      <w:bookmarkEnd w:id="9"/>
+    </w:p>
+    <w:p>
+      <w:pPr>
+        <w:pStyle w:val="Estilo3"/>
+        <w:outlineLvl w:val="2"/>
+      </w:pPr>
+    </w:p>
+    <w:p>
+      <w:pPr>
+        <w:pStyle w:val="Estilo3"/>
+        <w:outlineLvl w:val="2"/>
+        <w:rPr>
+          <w:sz w:val="44"/>
+          <w:szCs w:val="44"/>
+        </w:rPr>
+      </w:pPr>
+      <w:bookmarkStart w:id="10" w:name="_Toc460575909"/>
+      <w:r>
+        <w:rPr>
+          <w:sz w:val="44"/>
+          <w:szCs w:val="44"/>
+        </w:rPr>
+        <w:t>Perfil dos amigos</w:t>
+      </w:r>
+      <w:bookmarkEnd w:id="10"/>
+    </w:p>
+    <w:p>
+      <w:pPr>
+        <w:pStyle w:val="Estilo3"/>
+        <w:outlineLvl w:val="2"/>
+      </w:pPr>
+    </w:p>
+    <w:p>
+      <w:pPr>
+        <w:pStyle w:val="Estilo3"/>
+        <w:outlineLvl w:val="2"/>
+        <w:rPr>
+          <w:sz w:val="44"/>
+          <w:szCs w:val="44"/>
+        </w:rPr>
+      </w:pPr>
+      <w:bookmarkStart w:id="11" w:name="_Toc460575910"/>
+      <w:r>
+        <w:rPr>
+          <w:sz w:val="44"/>
+          <w:szCs w:val="44"/>
+        </w:rPr>
+        <w:t>Portfólio dos amigos</w:t>
+      </w:r>
+      <w:bookmarkEnd w:id="11"/>
+    </w:p>
+    <w:p>
+      <w:pPr>
+        <w:pStyle w:val="Estilo2"/>
+      </w:pPr>
+    </w:p>
+    <w:p>
+      <w:pPr>
+        <w:pStyle w:val="Estilo2"/>
+        <w:outlineLvl w:val="1"/>
+      </w:pPr>
+    </w:p>
+    <w:p>
+      <w:pPr>
+        <w:pStyle w:val="Estilo2"/>
+        <w:outlineLvl w:val="1"/>
+      </w:pPr>
+      <w:bookmarkStart w:id="12" w:name="_Toc460575911"/>
+      <w:r>
+        <w:t>Portfólio</w:t>
+      </w:r>
+      <w:bookmarkEnd w:id="12"/>
+    </w:p>
+    <w:p>
+      <w:pPr>
+        <w:pStyle w:val="Estilo2"/>
+        <w:outlineLvl w:val="1"/>
+      </w:pPr>
+    </w:p>
+    <w:p>
+      <w:pPr>
+        <w:pStyle w:val="Estilo2"/>
+        <w:outlineLvl w:val="2"/>
+      </w:pPr>
+      <w:bookmarkStart w:id="13" w:name="_Toc460575912"/>
+      <w:r>
+        <w:t xml:space="preserve">Seus </w:t>
+      </w:r>
+      <w:r>
+        <w:t>arquivo</w:t>
+      </w:r>
+      <w:r>
+        <w:t>s</w:t>
+      </w:r>
+      <w:bookmarkEnd w:id="13"/>
+    </w:p>
+    <w:p>
+      <w:pPr>
+        <w:pStyle w:val="Estilo2"/>
+        <w:outlineLvl w:val="1"/>
+      </w:pPr>
+    </w:p>
+    <w:p>
+      <w:pPr>
+        <w:pStyle w:val="Estilo2"/>
+        <w:outlineLvl w:val="1"/>
+      </w:pPr>
+    </w:p>
+    <w:p>
+      <w:pPr>
+        <w:pStyle w:val="Estilo2"/>
+        <w:outlineLvl w:val="1"/>
+      </w:pPr>
+      <w:bookmarkStart w:id="14" w:name="_Toc460575913"/>
+      <w:r>
+        <w:t>Configuraç</w:t>
+      </w:r>
+      <w:r>
+        <w:t>ões</w:t>
+      </w:r>
+      <w:bookmarkEnd w:id="14"/>
+    </w:p>
+    <w:p>
+      <w:pPr>
+        <w:pStyle w:val="Estilo2"/>
+        <w:outlineLvl w:val="1"/>
+      </w:pPr>
+    </w:p>
+    <w:p>
+      <w:pPr>
+        <w:pStyle w:val="Estilo3"/>
+        <w:outlineLvl w:val="2"/>
+        <w:rPr>
+          <w:sz w:val="44"/>
+          <w:szCs w:val="44"/>
+        </w:rPr>
+      </w:pPr>
+      <w:bookmarkStart w:id="15" w:name="_Toc460575914"/>
+      <w:r>
+        <w:rPr>
+          <w:sz w:val="44"/>
+          <w:szCs w:val="44"/>
+        </w:rPr>
+        <w:t>Dados p</w:t>
+      </w:r>
+      <w:r>
+        <w:rPr>
+          <w:sz w:val="44"/>
+          <w:szCs w:val="44"/>
+        </w:rPr>
+        <w:t>essoais</w:t>
+      </w:r>
+      <w:bookmarkEnd w:id="15"/>
+    </w:p>
+    <w:p>
+      <w:pPr>
+        <w:pStyle w:val="Estilo3"/>
+        <w:outlineLvl w:val="2"/>
+        <w:rPr>
+          <w:sz w:val="44"/>
+          <w:szCs w:val="44"/>
+        </w:rPr>
+      </w:pPr>
+      <w:bookmarkStart w:id="16" w:name="_Toc460575915"/>
+      <w:r>
+        <w:rPr>
+          <w:sz w:val="44"/>
+          <w:szCs w:val="44"/>
+        </w:rPr>
+        <w:t>Áreas de atuação</w:t>
+      </w:r>
+      <w:bookmarkEnd w:id="16"/>
+    </w:p>
+    <w:p>
+      <w:pPr>
+        <w:pStyle w:val="Estilo3"/>
+        <w:outlineLvl w:val="2"/>
+        <w:rPr>
+          <w:sz w:val="44"/>
+          <w:szCs w:val="44"/>
+        </w:rPr>
+      </w:pPr>
+      <w:bookmarkStart w:id="17" w:name="_Toc460575916"/>
+      <w:r>
+        <w:rPr>
+          <w:sz w:val="44"/>
+          <w:szCs w:val="44"/>
+        </w:rPr>
+        <w:t>Áreas de interesse</w:t>
+      </w:r>
+      <w:bookmarkEnd w:id="17"/>
     </w:p>
     <w:p>
       <w:pPr>
@@ -3266,255 +4301,16 @@
     </w:p>
     <w:p>
       <w:pPr>
+        <w:pStyle w:val="Estilo2"/>
+        <w:outlineLvl w:val="1"/>
+      </w:pPr>
+    </w:p>
+    <w:p>
+      <w:pPr>
         <w:pStyle w:val="Estilo1"/>
         <w:outlineLvl w:val="0"/>
       </w:pPr>
-    </w:p>
-    <w:p>
-      <w:pPr>
-        <w:pStyle w:val="Estilo2"/>
-        <w:outlineLvl w:val="1"/>
-      </w:pPr>
-      <w:bookmarkStart w:id="8" w:name="_Toc460529111"/>
-      <w:r>
-        <w:t>Pesquisar</w:t>
-      </w:r>
-      <w:bookmarkEnd w:id="8"/>
-    </w:p>
-    <w:p>
-      <w:pPr>
-        <w:pStyle w:val="Estilo2"/>
-        <w:outlineLvl w:val="1"/>
-      </w:pPr>
-    </w:p>
-    <w:p>
-      <w:pPr>
-        <w:pStyle w:val="Estilo3"/>
-        <w:outlineLvl w:val="2"/>
-        <w:rPr>
-          <w:sz w:val="44"/>
-          <w:szCs w:val="44"/>
-        </w:rPr>
-      </w:pPr>
-      <w:bookmarkStart w:id="9" w:name="_Toc460529112"/>
-      <w:r>
-        <w:rPr>
-          <w:sz w:val="44"/>
-          <w:szCs w:val="44"/>
-        </w:rPr>
-        <w:t>Filtros</w:t>
-      </w:r>
-      <w:bookmarkEnd w:id="9"/>
-    </w:p>
-    <w:p>
-      <w:pPr>
-        <w:pStyle w:val="Estilo3"/>
-        <w:outlineLvl w:val="2"/>
-      </w:pPr>
-    </w:p>
-    <w:p>
-      <w:pPr>
-        <w:pStyle w:val="Estilo3"/>
-        <w:outlineLvl w:val="2"/>
-        <w:rPr>
-          <w:sz w:val="44"/>
-          <w:szCs w:val="44"/>
-        </w:rPr>
-      </w:pPr>
-      <w:bookmarkStart w:id="10" w:name="_Toc460529113"/>
-      <w:r>
-        <w:rPr>
-          <w:sz w:val="44"/>
-          <w:szCs w:val="44"/>
-        </w:rPr>
-        <w:t>Perfil dos amigos</w:t>
-      </w:r>
-      <w:bookmarkEnd w:id="10"/>
-    </w:p>
-    <w:p>
-      <w:pPr>
-        <w:pStyle w:val="Estilo3"/>
-        <w:outlineLvl w:val="2"/>
-      </w:pPr>
-    </w:p>
-    <w:p>
-      <w:pPr>
-        <w:pStyle w:val="Estilo3"/>
-        <w:outlineLvl w:val="2"/>
-        <w:rPr>
-          <w:sz w:val="44"/>
-          <w:szCs w:val="44"/>
-        </w:rPr>
-      </w:pPr>
-      <w:bookmarkStart w:id="11" w:name="_Toc460529114"/>
-      <w:r>
-        <w:rPr>
-          <w:sz w:val="44"/>
-          <w:szCs w:val="44"/>
-        </w:rPr>
-        <w:t>Portfólio dos amigos</w:t>
-      </w:r>
-      <w:bookmarkEnd w:id="11"/>
-    </w:p>
-    <w:p>
-      <w:pPr>
-        <w:pStyle w:val="Estilo2"/>
-      </w:pPr>
-    </w:p>
-    <w:p>
-      <w:pPr>
-        <w:pStyle w:val="Estilo2"/>
-        <w:outlineLvl w:val="1"/>
-      </w:pPr>
-    </w:p>
-    <w:p>
-      <w:pPr>
-        <w:pStyle w:val="Estilo2"/>
-        <w:outlineLvl w:val="1"/>
-      </w:pPr>
-      <w:bookmarkStart w:id="12" w:name="_Toc460529115"/>
-      <w:r>
-        <w:t>Portfólio</w:t>
-      </w:r>
-      <w:bookmarkEnd w:id="12"/>
-    </w:p>
-    <w:p>
-      <w:pPr>
-        <w:pStyle w:val="Estilo2"/>
-        <w:outlineLvl w:val="1"/>
-      </w:pPr>
-    </w:p>
-    <w:p>
-      <w:pPr>
-        <w:pStyle w:val="Estilo2"/>
-        <w:outlineLvl w:val="2"/>
-      </w:pPr>
-      <w:bookmarkStart w:id="13" w:name="_Toc460529116"/>
-      <w:r>
-        <w:t xml:space="preserve">Seus </w:t>
-      </w:r>
-      <w:r>
-        <w:t>arquivo</w:t>
-      </w:r>
-      <w:r>
-        <w:t>s</w:t>
-      </w:r>
-      <w:bookmarkEnd w:id="13"/>
-    </w:p>
-    <w:p>
-      <w:pPr>
-        <w:pStyle w:val="Estilo2"/>
-        <w:outlineLvl w:val="1"/>
-      </w:pPr>
-    </w:p>
-    <w:p>
-      <w:pPr>
-        <w:pStyle w:val="Estilo2"/>
-        <w:outlineLvl w:val="1"/>
-      </w:pPr>
-    </w:p>
-    <w:p>
-      <w:pPr>
-        <w:pStyle w:val="Estilo2"/>
-        <w:outlineLvl w:val="1"/>
-      </w:pPr>
-      <w:bookmarkStart w:id="14" w:name="_Toc460529117"/>
-      <w:r>
-        <w:t>Configuraç</w:t>
-      </w:r>
-      <w:r>
-        <w:t>ões</w:t>
-      </w:r>
-      <w:bookmarkEnd w:id="14"/>
-    </w:p>
-    <w:p>
-      <w:pPr>
-        <w:pStyle w:val="Estilo2"/>
-        <w:outlineLvl w:val="1"/>
-      </w:pPr>
-    </w:p>
-    <w:p>
-      <w:pPr>
-        <w:pStyle w:val="Estilo3"/>
-        <w:outlineLvl w:val="2"/>
-        <w:rPr>
-          <w:sz w:val="44"/>
-          <w:szCs w:val="44"/>
-        </w:rPr>
-      </w:pPr>
-      <w:bookmarkStart w:id="15" w:name="_Toc460529118"/>
-      <w:r>
-        <w:rPr>
-          <w:sz w:val="44"/>
-          <w:szCs w:val="44"/>
-        </w:rPr>
-        <w:t>Dados p</w:t>
-      </w:r>
-      <w:r>
-        <w:rPr>
-          <w:sz w:val="44"/>
-          <w:szCs w:val="44"/>
-        </w:rPr>
-        <w:t>essoais</w:t>
-      </w:r>
-      <w:bookmarkEnd w:id="15"/>
-    </w:p>
-    <w:p>
-      <w:pPr>
-        <w:pStyle w:val="Estilo3"/>
-        <w:outlineLvl w:val="2"/>
-        <w:rPr>
-          <w:sz w:val="44"/>
-          <w:szCs w:val="44"/>
-        </w:rPr>
-      </w:pPr>
-      <w:bookmarkStart w:id="16" w:name="_Toc460529119"/>
-      <w:r>
-        <w:rPr>
-          <w:sz w:val="44"/>
-          <w:szCs w:val="44"/>
-        </w:rPr>
-        <w:t>Áreas de atuação</w:t>
-      </w:r>
-      <w:bookmarkEnd w:id="16"/>
-    </w:p>
-    <w:p>
-      <w:pPr>
-        <w:pStyle w:val="Estilo3"/>
-        <w:outlineLvl w:val="2"/>
-        <w:rPr>
-          <w:sz w:val="44"/>
-          <w:szCs w:val="44"/>
-        </w:rPr>
-      </w:pPr>
-      <w:bookmarkStart w:id="17" w:name="_Toc460529120"/>
-      <w:r>
-        <w:rPr>
-          <w:sz w:val="44"/>
-          <w:szCs w:val="44"/>
-        </w:rPr>
-        <w:t>Áreas de interesse</w:t>
-      </w:r>
-      <w:bookmarkEnd w:id="17"/>
-    </w:p>
-    <w:p>
-      <w:pPr>
-        <w:pStyle w:val="Estilo1"/>
-        <w:outlineLvl w:val="0"/>
-      </w:pPr>
-    </w:p>
-    <w:p>
-      <w:pPr>
-        <w:pStyle w:val="Estilo2"/>
-        <w:outlineLvl w:val="1"/>
-      </w:pPr>
-    </w:p>
-    <w:p>
-      <w:pPr>
-        <w:pStyle w:val="Estilo1"/>
-        <w:outlineLvl w:val="0"/>
-      </w:pPr>
-      <w:bookmarkStart w:id="18" w:name="_Toc460529121"/>
+      <w:bookmarkStart w:id="18" w:name="_Toc460575917"/>
       <w:r>
         <w:t>Suporte</w:t>
       </w:r>
@@ -3524,10 +4320,10 @@
       </w:r>
     </w:p>
     <w:sectPr>
-      <w:headerReference w:type="even" r:id="rId15"/>
-      <w:headerReference w:type="default" r:id="rId16"/>
-      <w:footerReference w:type="even" r:id="rId17"/>
-      <w:footerReference w:type="default" r:id="rId18"/>
+      <w:headerReference w:type="even" r:id="rId19"/>
+      <w:headerReference w:type="default" r:id="rId20"/>
+      <w:footerReference w:type="even" r:id="rId21"/>
+      <w:footerReference w:type="default" r:id="rId22"/>
       <w:pgSz w:w="11907" w:h="16839"/>
       <w:pgMar w:top="1148" w:right="1050" w:bottom="1148" w:left="1050" w:header="709" w:footer="709" w:gutter="0"/>
       <w:pgNumType w:start="0"/>
@@ -3589,7 +4385,7 @@
         <w:sz w:val="24"/>
         <w:szCs w:val="24"/>
       </w:rPr>
-      <w:t>4</w:t>
+      <w:t>2</w:t>
     </w:r>
     <w:r>
       <w:rPr>
@@ -3627,7 +4423,7 @@
         <w:sz w:val="24"/>
         <w:szCs w:val="24"/>
       </w:rPr>
-      <w:t>5</w:t>
+      <w:t>3</w:t>
     </w:r>
     <w:r>
       <w:rPr>
@@ -5790,9 +6586,11 @@
   <w:rsids>
     <w:rsidRoot w:val="00C60503"/>
     <w:rsid w:val="00155530"/>
+    <w:rsid w:val="00193697"/>
     <w:rsid w:val="002A13BA"/>
     <w:rsid w:val="006B538B"/>
     <w:rsid w:val="00B76F4A"/>
+    <w:rsid w:val="00C54B4E"/>
     <w:rsid w:val="00C60503"/>
     <w:rsid w:val="00F15706"/>
     <w:rsid w:val="00F329C6"/>
@@ -6713,7 +7511,7 @@
 </file>
 
 <file path=customXml/itemProps3.xml><?xml version="1.0" encoding="utf-8"?>
-<ds:datastoreItem xmlns:ds="http://schemas.openxmlformats.org/officeDocument/2006/customXml" ds:itemID="{F4DC26BD-C73C-429E-8AE6-17FB635827F4}">
+<ds:datastoreItem xmlns:ds="http://schemas.openxmlformats.org/officeDocument/2006/customXml" ds:itemID="{C5DD4EA2-A70C-44A9-8799-95189B3B5C63}">
   <ds:schemaRefs>
     <ds:schemaRef ds:uri="http://schemas.openxmlformats.org/officeDocument/2006/bibliography"/>
   </ds:schemaRefs>

</xml_diff>

<commit_message>
BL2 - Documentos - Manual do Usuário 1.4.0
</commit_message>
<xml_diff>
--- a/BASELINE2/Documentos/Manual do Usuário.docx
+++ b/BASELINE2/Documentos/Manual do Usuário.docx
@@ -182,7 +182,7 @@
                     <v:shape id="_x0000_i1025" type="#_x0000_t75" style="width:435.75pt;height:273pt" o:ole="">
                       <v:imagedata r:id="rId10" o:title=""/>
                     </v:shape>
-                    <o:OLEObject Type="Embed" ProgID="PBrush" ShapeID="_x0000_i1025" DrawAspect="Content" ObjectID="_1534622561" r:id="rId11"/>
+                    <o:OLEObject Type="Embed" ProgID="PBrush" ShapeID="_x0000_i1025" DrawAspect="Content" ObjectID="_1534699805" r:id="rId11"/>
                   </w:object>
                 </w:r>
               </w:p>
@@ -492,7 +492,7 @@
             </w:rPr>
             <w:fldChar w:fldCharType="separate"/>
           </w:r>
-          <w:hyperlink w:anchor="_Toc460880711" w:history="1">
+          <w:hyperlink w:anchor="_Toc460957803" w:history="1">
             <w:r>
               <w:rPr>
                 <w:rStyle w:val="Hyperlink"/>
@@ -519,7 +519,7 @@
                 <w:noProof/>
                 <w:webHidden/>
               </w:rPr>
-              <w:instrText xml:space="preserve"> PAGEREF _Toc460880711 \h </w:instrText>
+              <w:instrText xml:space="preserve"> PAGEREF _Toc460957803 \h </w:instrText>
             </w:r>
             <w:r>
               <w:rPr>
@@ -563,7 +563,7 @@
               <w14:ligatures w14:val="none"/>
             </w:rPr>
           </w:pPr>
-          <w:hyperlink w:anchor="_Toc460880712" w:history="1">
+          <w:hyperlink w:anchor="_Toc460957804" w:history="1">
             <w:r>
               <w:rPr>
                 <w:rStyle w:val="Hyperlink"/>
@@ -590,7 +590,7 @@
                 <w:noProof/>
                 <w:webHidden/>
               </w:rPr>
-              <w:instrText xml:space="preserve"> PAGEREF _Toc460880712 \h </w:instrText>
+              <w:instrText xml:space="preserve"> PAGEREF _Toc460957804 \h </w:instrText>
             </w:r>
             <w:r>
               <w:rPr>
@@ -637,7 +637,7 @@
               <w14:ligatures w14:val="none"/>
             </w:rPr>
           </w:pPr>
-          <w:hyperlink w:anchor="_Toc460880713" w:history="1">
+          <w:hyperlink w:anchor="_Toc460957805" w:history="1">
             <w:r>
               <w:rPr>
                 <w:rStyle w:val="Hyperlink"/>
@@ -664,7 +664,7 @@
                 <w:noProof/>
                 <w:webHidden/>
               </w:rPr>
-              <w:instrText xml:space="preserve"> PAGEREF _Toc460880713 \h </w:instrText>
+              <w:instrText xml:space="preserve"> PAGEREF _Toc460957805 \h </w:instrText>
             </w:r>
             <w:r>
               <w:rPr>
@@ -708,7 +708,7 @@
               <w14:ligatures w14:val="none"/>
             </w:rPr>
           </w:pPr>
-          <w:hyperlink w:anchor="_Toc460880714" w:history="1">
+          <w:hyperlink w:anchor="_Toc460957806" w:history="1">
             <w:r>
               <w:rPr>
                 <w:rStyle w:val="Hyperlink"/>
@@ -735,7 +735,7 @@
                 <w:noProof/>
                 <w:webHidden/>
               </w:rPr>
-              <w:instrText xml:space="preserve"> PAGEREF _Toc460880714 \h </w:instrText>
+              <w:instrText xml:space="preserve"> PAGEREF _Toc460957806 \h </w:instrText>
             </w:r>
             <w:r>
               <w:rPr>
@@ -779,7 +779,7 @@
               <w14:ligatures w14:val="none"/>
             </w:rPr>
           </w:pPr>
-          <w:hyperlink w:anchor="_Toc460880715" w:history="1">
+          <w:hyperlink w:anchor="_Toc460957807" w:history="1">
             <w:r>
               <w:rPr>
                 <w:rStyle w:val="Hyperlink"/>
@@ -806,7 +806,7 @@
                 <w:noProof/>
                 <w:webHidden/>
               </w:rPr>
-              <w:instrText xml:space="preserve"> PAGEREF _Toc460880715 \h </w:instrText>
+              <w:instrText xml:space="preserve"> PAGEREF _Toc460957807 \h </w:instrText>
             </w:r>
             <w:r>
               <w:rPr>
@@ -850,7 +850,7 @@
               <w14:ligatures w14:val="none"/>
             </w:rPr>
           </w:pPr>
-          <w:hyperlink w:anchor="_Toc460880716" w:history="1">
+          <w:hyperlink w:anchor="_Toc460957808" w:history="1">
             <w:r>
               <w:rPr>
                 <w:rStyle w:val="Hyperlink"/>
@@ -877,7 +877,7 @@
                 <w:noProof/>
                 <w:webHidden/>
               </w:rPr>
-              <w:instrText xml:space="preserve"> PAGEREF _Toc460880716 \h </w:instrText>
+              <w:instrText xml:space="preserve"> PAGEREF _Toc460957808 \h </w:instrText>
             </w:r>
             <w:r>
               <w:rPr>
@@ -924,7 +924,7 @@
               <w14:ligatures w14:val="none"/>
             </w:rPr>
           </w:pPr>
-          <w:hyperlink w:anchor="_Toc460880717" w:history="1">
+          <w:hyperlink w:anchor="_Toc460957809" w:history="1">
             <w:r>
               <w:rPr>
                 <w:rStyle w:val="Hyperlink"/>
@@ -951,7 +951,7 @@
                 <w:noProof/>
                 <w:webHidden/>
               </w:rPr>
-              <w:instrText xml:space="preserve"> PAGEREF _Toc460880717 \h </w:instrText>
+              <w:instrText xml:space="preserve"> PAGEREF _Toc460957809 \h </w:instrText>
             </w:r>
             <w:r>
               <w:rPr>
@@ -995,7 +995,7 @@
               <w14:ligatures w14:val="none"/>
             </w:rPr>
           </w:pPr>
-          <w:hyperlink w:anchor="_Toc460880718" w:history="1">
+          <w:hyperlink w:anchor="_Toc460957810" w:history="1">
             <w:r>
               <w:rPr>
                 <w:rStyle w:val="Hyperlink"/>
@@ -1022,7 +1022,7 @@
                 <w:noProof/>
                 <w:webHidden/>
               </w:rPr>
-              <w:instrText xml:space="preserve"> PAGEREF _Toc460880718 \h </w:instrText>
+              <w:instrText xml:space="preserve"> PAGEREF _Toc460957810 \h </w:instrText>
             </w:r>
             <w:r>
               <w:rPr>
@@ -1066,7 +1066,7 @@
               <w14:ligatures w14:val="none"/>
             </w:rPr>
           </w:pPr>
-          <w:hyperlink w:anchor="_Toc460880719" w:history="1">
+          <w:hyperlink w:anchor="_Toc460957811" w:history="1">
             <w:r>
               <w:rPr>
                 <w:rStyle w:val="Hyperlink"/>
@@ -1093,7 +1093,7 @@
                 <w:noProof/>
                 <w:webHidden/>
               </w:rPr>
-              <w:instrText xml:space="preserve"> PAGEREF _Toc460880719 \h </w:instrText>
+              <w:instrText xml:space="preserve"> PAGEREF _Toc460957811 \h </w:instrText>
             </w:r>
             <w:r>
               <w:rPr>
@@ -1137,7 +1137,7 @@
               <w14:ligatures w14:val="none"/>
             </w:rPr>
           </w:pPr>
-          <w:hyperlink w:anchor="_Toc460880720" w:history="1">
+          <w:hyperlink w:anchor="_Toc460957812" w:history="1">
             <w:r>
               <w:rPr>
                 <w:rStyle w:val="Hyperlink"/>
@@ -1164,7 +1164,7 @@
                 <w:noProof/>
                 <w:webHidden/>
               </w:rPr>
-              <w:instrText xml:space="preserve"> PAGEREF _Toc460880720 \h </w:instrText>
+              <w:instrText xml:space="preserve"> PAGEREF _Toc460957812 \h </w:instrText>
             </w:r>
             <w:r>
               <w:rPr>
@@ -1208,7 +1208,7 @@
               <w14:ligatures w14:val="none"/>
             </w:rPr>
           </w:pPr>
-          <w:hyperlink w:anchor="_Toc460880721" w:history="1">
+          <w:hyperlink w:anchor="_Toc460957813" w:history="1">
             <w:r>
               <w:rPr>
                 <w:rStyle w:val="Hyperlink"/>
@@ -1235,7 +1235,7 @@
                 <w:noProof/>
                 <w:webHidden/>
               </w:rPr>
-              <w:instrText xml:space="preserve"> PAGEREF _Toc460880721 \h </w:instrText>
+              <w:instrText xml:space="preserve"> PAGEREF _Toc460957813 \h </w:instrText>
             </w:r>
             <w:r>
               <w:rPr>
@@ -1279,7 +1279,7 @@
               <w14:ligatures w14:val="none"/>
             </w:rPr>
           </w:pPr>
-          <w:hyperlink w:anchor="_Toc460880722" w:history="1">
+          <w:hyperlink w:anchor="_Toc460957814" w:history="1">
             <w:r>
               <w:rPr>
                 <w:rStyle w:val="Hyperlink"/>
@@ -1306,7 +1306,7 @@
                 <w:noProof/>
                 <w:webHidden/>
               </w:rPr>
-              <w:instrText xml:space="preserve"> PAGEREF _Toc460880722 \h </w:instrText>
+              <w:instrText xml:space="preserve"> PAGEREF _Toc460957814 \h </w:instrText>
             </w:r>
             <w:r>
               <w:rPr>
@@ -1350,7 +1350,7 @@
               <w14:ligatures w14:val="none"/>
             </w:rPr>
           </w:pPr>
-          <w:hyperlink w:anchor="_Toc460880723" w:history="1">
+          <w:hyperlink w:anchor="_Toc460957815" w:history="1">
             <w:r>
               <w:rPr>
                 <w:rStyle w:val="Hyperlink"/>
@@ -1377,7 +1377,7 @@
                 <w:noProof/>
                 <w:webHidden/>
               </w:rPr>
-              <w:instrText xml:space="preserve"> PAGEREF _Toc460880723 \h </w:instrText>
+              <w:instrText xml:space="preserve"> PAGEREF _Toc460957815 \h </w:instrText>
             </w:r>
             <w:r>
               <w:rPr>
@@ -1421,7 +1421,7 @@
               <w14:ligatures w14:val="none"/>
             </w:rPr>
           </w:pPr>
-          <w:hyperlink w:anchor="_Toc460880724" w:history="1">
+          <w:hyperlink w:anchor="_Toc460957816" w:history="1">
             <w:r>
               <w:rPr>
                 <w:rStyle w:val="Hyperlink"/>
@@ -1448,7 +1448,7 @@
                 <w:noProof/>
                 <w:webHidden/>
               </w:rPr>
-              <w:instrText xml:space="preserve"> PAGEREF _Toc460880724 \h </w:instrText>
+              <w:instrText xml:space="preserve"> PAGEREF _Toc460957816 \h </w:instrText>
             </w:r>
             <w:r>
               <w:rPr>
@@ -1492,7 +1492,7 @@
               <w14:ligatures w14:val="none"/>
             </w:rPr>
           </w:pPr>
-          <w:hyperlink w:anchor="_Toc460880725" w:history="1">
+          <w:hyperlink w:anchor="_Toc460957817" w:history="1">
             <w:r>
               <w:rPr>
                 <w:rStyle w:val="Hyperlink"/>
@@ -1519,7 +1519,7 @@
                 <w:noProof/>
                 <w:webHidden/>
               </w:rPr>
-              <w:instrText xml:space="preserve"> PAGEREF _Toc460880725 \h </w:instrText>
+              <w:instrText xml:space="preserve"> PAGEREF _Toc460957817 \h </w:instrText>
             </w:r>
             <w:r>
               <w:rPr>
@@ -1563,7 +1563,7 @@
               <w14:ligatures w14:val="none"/>
             </w:rPr>
           </w:pPr>
-          <w:hyperlink w:anchor="_Toc460880726" w:history="1">
+          <w:hyperlink w:anchor="_Toc460957818" w:history="1">
             <w:r>
               <w:rPr>
                 <w:rStyle w:val="Hyperlink"/>
@@ -1590,7 +1590,7 @@
                 <w:noProof/>
                 <w:webHidden/>
               </w:rPr>
-              <w:instrText xml:space="preserve"> PAGEREF _Toc460880726 \h </w:instrText>
+              <w:instrText xml:space="preserve"> PAGEREF _Toc460957818 \h </w:instrText>
             </w:r>
             <w:r>
               <w:rPr>
@@ -1634,7 +1634,7 @@
               <w14:ligatures w14:val="none"/>
             </w:rPr>
           </w:pPr>
-          <w:hyperlink w:anchor="_Toc460880727" w:history="1">
+          <w:hyperlink w:anchor="_Toc460957819" w:history="1">
             <w:r>
               <w:rPr>
                 <w:rStyle w:val="Hyperlink"/>
@@ -1661,7 +1661,7 @@
                 <w:noProof/>
                 <w:webHidden/>
               </w:rPr>
-              <w:instrText xml:space="preserve"> PAGEREF _Toc460880727 \h </w:instrText>
+              <w:instrText xml:space="preserve"> PAGEREF _Toc460957819 \h </w:instrText>
             </w:r>
             <w:r>
               <w:rPr>
@@ -1705,7 +1705,7 @@
               <w14:ligatures w14:val="none"/>
             </w:rPr>
           </w:pPr>
-          <w:hyperlink w:anchor="_Toc460880728" w:history="1">
+          <w:hyperlink w:anchor="_Toc460957820" w:history="1">
             <w:r>
               <w:rPr>
                 <w:rStyle w:val="Hyperlink"/>
@@ -1732,7 +1732,7 @@
                 <w:noProof/>
                 <w:webHidden/>
               </w:rPr>
-              <w:instrText xml:space="preserve"> PAGEREF _Toc460880728 \h </w:instrText>
+              <w:instrText xml:space="preserve"> PAGEREF _Toc460957820 \h </w:instrText>
             </w:r>
             <w:r>
               <w:rPr>
@@ -1779,7 +1779,7 @@
               <w14:ligatures w14:val="none"/>
             </w:rPr>
           </w:pPr>
-          <w:hyperlink w:anchor="_Toc460880729" w:history="1">
+          <w:hyperlink w:anchor="_Toc460957821" w:history="1">
             <w:r>
               <w:rPr>
                 <w:rStyle w:val="Hyperlink"/>
@@ -1806,7 +1806,7 @@
                 <w:noProof/>
                 <w:webHidden/>
               </w:rPr>
-              <w:instrText xml:space="preserve"> PAGEREF _Toc460880729 \h </w:instrText>
+              <w:instrText xml:space="preserve"> PAGEREF _Toc460957821 \h </w:instrText>
             </w:r>
             <w:r>
               <w:rPr>
@@ -1857,8 +1857,6 @@
       <w:pPr>
         <w:pStyle w:val="Ttulo"/>
       </w:pPr>
-      <w:bookmarkStart w:id="0" w:name="_GoBack"/>
-      <w:bookmarkEnd w:id="0"/>
     </w:p>
     <w:p>
       <w:pPr>
@@ -1918,12 +1916,12 @@
         <w:pStyle w:val="Estilo1"/>
         <w:outlineLvl w:val="0"/>
       </w:pPr>
-      <w:bookmarkStart w:id="1" w:name="_Toc460880711"/>
+      <w:bookmarkStart w:id="0" w:name="_Toc460957803"/>
       <w:r>
         <w:lastRenderedPageBreak/>
         <w:t>Introdução</w:t>
       </w:r>
-      <w:bookmarkEnd w:id="1"/>
+      <w:bookmarkEnd w:id="0"/>
     </w:p>
     <w:p>
       <w:pPr>
@@ -1993,7 +1991,25 @@
           <w:szCs w:val="24"/>
           <w:shd w:val="clear" w:color="auto" w:fill="FFFFFF"/>
         </w:rPr>
-        <w:t>é plataforma que fornece aos seus usuários um meio para trocar conhecimento. Isso acontece através da disponibilidade dos materiais e pela opção para contatar a pessoa para ter aulas e/ou tirar dúvidas.</w:t>
+        <w:t xml:space="preserve">é </w:t>
+      </w:r>
+      <w:r>
+        <w:rPr>
+          <w:rFonts w:asciiTheme="majorHAnsi" w:hAnsiTheme="majorHAnsi" w:cs="Arial"/>
+          <w:sz w:val="24"/>
+          <w:szCs w:val="24"/>
+          <w:shd w:val="clear" w:color="auto" w:fill="FFFFFF"/>
+        </w:rPr>
+        <w:t xml:space="preserve">uma </w:t>
+      </w:r>
+      <w:r>
+        <w:rPr>
+          <w:rFonts w:asciiTheme="majorHAnsi" w:hAnsiTheme="majorHAnsi" w:cs="Arial"/>
+          <w:sz w:val="24"/>
+          <w:szCs w:val="24"/>
+          <w:shd w:val="clear" w:color="auto" w:fill="FFFFFF"/>
+        </w:rPr>
+        <w:t>plataforma que fornece aos seus usuários um meio para trocar conhecimento. Isso acontece através da disponibilidade dos materiais e pela opção para contatar a pessoa para ter aulas e/ou tirar dúvidas.</w:t>
       </w:r>
     </w:p>
     <w:p>
@@ -2040,11 +2056,11 @@
         <w:pStyle w:val="Estilo2"/>
         <w:outlineLvl w:val="1"/>
       </w:pPr>
-      <w:bookmarkStart w:id="2" w:name="_Toc460880712"/>
+      <w:bookmarkStart w:id="1" w:name="_Toc460957804"/>
       <w:r>
         <w:t>Como funciona?</w:t>
       </w:r>
-      <w:bookmarkEnd w:id="2"/>
+      <w:bookmarkEnd w:id="1"/>
     </w:p>
     <w:p>
       <w:pPr>
@@ -2068,7 +2084,14 @@
           <w:sz w:val="24"/>
           <w:szCs w:val="24"/>
         </w:rPr>
-        <w:t>Para ter acesso, basta instala-lo em seu computador pessoal. Você pode fazer o download do sistema He</w:t>
+        <w:t>Para ter acesso, basta instalá</w:t>
+      </w:r>
+      <w:r>
+        <w:rPr>
+          <w:sz w:val="24"/>
+          <w:szCs w:val="24"/>
+        </w:rPr>
+        <w:t>-lo em seu computador pessoal. Você pode fazer o download do sistema He</w:t>
       </w:r>
       <w:r>
         <w:rPr>
@@ -2239,12 +2262,12 @@
         <w:pStyle w:val="Estilo1"/>
         <w:outlineLvl w:val="0"/>
       </w:pPr>
-      <w:bookmarkStart w:id="3" w:name="_Toc460880713"/>
+      <w:bookmarkStart w:id="2" w:name="_Toc460957805"/>
       <w:r>
         <w:lastRenderedPageBreak/>
         <w:t>Tela inicial</w:t>
       </w:r>
-      <w:bookmarkEnd w:id="3"/>
+      <w:bookmarkEnd w:id="2"/>
     </w:p>
     <w:p>
       <w:pPr>
@@ -2273,23 +2296,7 @@
           <w:sz w:val="24"/>
           <w:szCs w:val="24"/>
         </w:rPr>
-        <w:t xml:space="preserve"> iniciar o sistema, a seguinte tela aparecerá. A tela inicial do sistema dará a opção do usuário se cadastrar, caso ainda não tenha acesso, selecionando a opção “Cadastrar”, e, entrar no sistema, na opção “</w:t>
-      </w:r>
-      <w:proofErr w:type="spellStart"/>
-      <w:r>
-        <w:rPr>
-          <w:sz w:val="24"/>
-          <w:szCs w:val="24"/>
-        </w:rPr>
-        <w:t>Login</w:t>
-      </w:r>
-      <w:proofErr w:type="spellEnd"/>
-      <w:r>
-        <w:rPr>
-          <w:sz w:val="24"/>
-          <w:szCs w:val="24"/>
-        </w:rPr>
-        <w:t>”.</w:t>
+        <w:t xml:space="preserve"> iniciar o sistema, a seguinte tela aparecerá. A tela inicial do sistema dará a opção do usuário se cadastrar, caso ainda não tenha acesso, selecionando a opção “Cadastrar”, e, entrar no sistema, na opção “Login”.</w:t>
       </w:r>
     </w:p>
     <w:p>
@@ -2304,7 +2311,7 @@
           <w:noProof/>
         </w:rPr>
         <w:drawing>
-          <wp:anchor distT="0" distB="0" distL="114300" distR="114300" simplePos="0" relativeHeight="251442688" behindDoc="0" locked="0" layoutInCell="1" allowOverlap="1" wp14:anchorId="08B2BAF4" wp14:editId="4BBADD4F">
+          <wp:anchor distT="0" distB="0" distL="114300" distR="114300" simplePos="0" relativeHeight="251630592" behindDoc="0" locked="0" layoutInCell="1" allowOverlap="1" wp14:anchorId="08B2BAF4" wp14:editId="4BBADD4F">
             <wp:simplePos x="0" y="0"/>
             <wp:positionH relativeFrom="column">
               <wp:posOffset>733425</wp:posOffset>
@@ -2425,7 +2432,7 @@
           <w:noProof/>
         </w:rPr>
         <w:drawing>
-          <wp:anchor distT="0" distB="0" distL="114300" distR="114300" simplePos="0" relativeHeight="251436544" behindDoc="0" locked="0" layoutInCell="1" allowOverlap="1" wp14:anchorId="352CD0DC" wp14:editId="13554D62">
+          <wp:anchor distT="0" distB="0" distL="114300" distR="114300" simplePos="0" relativeHeight="251629568" behindDoc="0" locked="0" layoutInCell="1" allowOverlap="1" wp14:anchorId="352CD0DC" wp14:editId="13554D62">
             <wp:simplePos x="0" y="0"/>
             <wp:positionH relativeFrom="column">
               <wp:posOffset>0</wp:posOffset>
@@ -2494,7 +2501,7 @@
         <mc:AlternateContent>
           <mc:Choice Requires="wps">
             <w:drawing>
-              <wp:anchor distT="0" distB="0" distL="114300" distR="114300" simplePos="0" relativeHeight="251430400" behindDoc="0" locked="0" layoutInCell="1" allowOverlap="1" wp14:anchorId="0BD476A9" wp14:editId="70D8F653">
+              <wp:anchor distT="0" distB="0" distL="114300" distR="114300" simplePos="0" relativeHeight="251628544" behindDoc="0" locked="0" layoutInCell="1" allowOverlap="1" wp14:anchorId="0BD476A9" wp14:editId="70D8F653">
                 <wp:simplePos x="0" y="0"/>
                 <wp:positionH relativeFrom="column">
                   <wp:posOffset>504825</wp:posOffset>
@@ -2546,7 +2553,10 @@
                               <w:fldChar w:fldCharType="begin"/>
                             </w:r>
                             <w:r>
-                              <w:instrText xml:space="preserve"> SEQ Figura \* ARABIC </w:instrText>
+                              <w:instrText xml:space="preserve"> SEQ Figura \* ARABIC</w:instrText>
+                            </w:r>
+                            <w:r>
+                              <w:instrText xml:space="preserve"> </w:instrText>
                             </w:r>
                             <w:r>
                               <w:fldChar w:fldCharType="separate"/>
@@ -2587,7 +2597,7 @@
                 <v:stroke joinstyle="miter"/>
                 <v:path gradientshapeok="t" o:connecttype="rect"/>
               </v:shapetype>
-              <v:shape id="Caixa de texto 2" o:spid="_x0000_s1026" type="#_x0000_t202" style="position:absolute;margin-left:39.75pt;margin-top:18.2pt;width:409.5pt;height:.05pt;z-index:251430400;visibility:visible;mso-wrap-style:square;mso-wrap-distance-left:9pt;mso-wrap-distance-top:0;mso-wrap-distance-right:9pt;mso-wrap-distance-bottom:0;mso-position-horizontal:absolute;mso-position-horizontal-relative:text;mso-position-vertical:absolute;mso-position-vertical-relative:text;v-text-anchor:top" o:gfxdata="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" stroked="f">
+              <v:shape id="Caixa de texto 2" o:spid="_x0000_s1026" type="#_x0000_t202" style="position:absolute;margin-left:39.75pt;margin-top:18.2pt;width:409.5pt;height:.05pt;z-index:251628544;visibility:visible;mso-wrap-style:square;mso-wrap-distance-left:9pt;mso-wrap-distance-top:0;mso-wrap-distance-right:9pt;mso-wrap-distance-bottom:0;mso-position-horizontal:absolute;mso-position-horizontal-relative:text;mso-position-vertical:absolute;mso-position-vertical-relative:text;v-text-anchor:top" o:gfxdata="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" stroked="f">
                 <v:textbox style="mso-fit-shape-to-text:t" inset="0,0,0,0">
                   <w:txbxContent>
                     <w:p>
@@ -2607,7 +2617,10 @@
                         <w:fldChar w:fldCharType="begin"/>
                       </w:r>
                       <w:r>
-                        <w:instrText xml:space="preserve"> SEQ Figura \* ARABIC </w:instrText>
+                        <w:instrText xml:space="preserve"> SEQ Figura \* ARABIC</w:instrText>
+                      </w:r>
+                      <w:r>
+                        <w:instrText xml:space="preserve"> </w:instrText>
                       </w:r>
                       <w:r>
                         <w:fldChar w:fldCharType="separate"/>
@@ -2665,11 +2678,11 @@
         <w:pStyle w:val="Estilo2"/>
         <w:outlineLvl w:val="1"/>
       </w:pPr>
-      <w:bookmarkStart w:id="4" w:name="_Toc460880714"/>
+      <w:bookmarkStart w:id="3" w:name="_Toc460957806"/>
       <w:r>
         <w:t>Cadastro</w:t>
       </w:r>
-      <w:bookmarkEnd w:id="4"/>
+      <w:bookmarkEnd w:id="3"/>
     </w:p>
     <w:p>
       <w:pPr>
@@ -2706,7 +2719,7 @@
           <w:noProof/>
         </w:rPr>
         <w:drawing>
-          <wp:anchor distT="0" distB="0" distL="114300" distR="114300" simplePos="0" relativeHeight="251461120" behindDoc="0" locked="0" layoutInCell="1" allowOverlap="1" wp14:anchorId="04CA2D65" wp14:editId="5B3C36E2">
+          <wp:anchor distT="0" distB="0" distL="114300" distR="114300" simplePos="0" relativeHeight="251633664" behindDoc="0" locked="0" layoutInCell="1" allowOverlap="1" wp14:anchorId="04CA2D65" wp14:editId="5B3C36E2">
             <wp:simplePos x="0" y="0"/>
             <wp:positionH relativeFrom="column">
               <wp:posOffset>1228725</wp:posOffset>
@@ -2855,7 +2868,7 @@
         <mc:AlternateContent>
           <mc:Choice Requires="wps">
             <w:drawing>
-              <wp:anchor distT="0" distB="0" distL="114300" distR="114300" simplePos="0" relativeHeight="251475456" behindDoc="0" locked="0" layoutInCell="1" allowOverlap="1" wp14:anchorId="22161F2E" wp14:editId="45B6E35B">
+              <wp:anchor distT="0" distB="0" distL="114300" distR="114300" simplePos="0" relativeHeight="251635712" behindDoc="0" locked="0" layoutInCell="1" allowOverlap="1" wp14:anchorId="22161F2E" wp14:editId="45B6E35B">
                 <wp:simplePos x="0" y="0"/>
                 <wp:positionH relativeFrom="column">
                   <wp:posOffset>1228725</wp:posOffset>
@@ -2944,7 +2957,7 @@
           </mc:Choice>
           <mc:Fallback>
             <w:pict>
-              <v:shape w14:anchorId="22161F2E" id="Caixa de texto 5" o:spid="_x0000_s1027" type="#_x0000_t202" style="position:absolute;margin-left:96.75pt;margin-top:34.95pt;width:296.25pt;height:.05pt;z-index:251475456;visibility:visible;mso-wrap-style:square;mso-wrap-distance-left:9pt;mso-wrap-distance-top:0;mso-wrap-distance-right:9pt;mso-wrap-distance-bottom:0;mso-position-horizontal:absolute;mso-position-horizontal-relative:text;mso-position-vertical:absolute;mso-position-vertical-relative:text;v-text-anchor:top" o:gfxdata="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" stroked="f">
+              <v:shape w14:anchorId="22161F2E" id="Caixa de texto 5" o:spid="_x0000_s1027" type="#_x0000_t202" style="position:absolute;margin-left:96.75pt;margin-top:34.95pt;width:296.25pt;height:.05pt;z-index:251635712;visibility:visible;mso-wrap-style:square;mso-wrap-distance-left:9pt;mso-wrap-distance-top:0;mso-wrap-distance-right:9pt;mso-wrap-distance-bottom:0;mso-position-horizontal:absolute;mso-position-horizontal-relative:text;mso-position-vertical:absolute;mso-position-vertical-relative:text;v-text-anchor:top" o:gfxdata="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" stroked="f">
                 <v:textbox style="mso-fit-shape-to-text:t" inset="0,0,0,0">
                   <w:txbxContent>
                     <w:p>
@@ -3005,13 +3018,33 @@
       <w:pPr>
         <w:rPr>
           <w:noProof/>
+          <w:sz w:val="24"/>
+          <w:szCs w:val="24"/>
         </w:rPr>
       </w:pPr>
       <w:r>
         <w:rPr>
           <w:noProof/>
-        </w:rPr>
-        <w:t>Em relação aos dados pessoais, o nome do usuário, assim como seu e-mail e senha são de preenchimento obrigatório. As informações quanto a sexo, idade e meios de contato (redes sociais e telefone) são opcionais, podendo ser alteradas futuramente.</w:t>
+          <w:sz w:val="24"/>
+          <w:szCs w:val="24"/>
+        </w:rPr>
+        <w:t>Em relação aos dados pessoais, o nome do usuário, assim como seu e-mail e senha</w:t>
+      </w:r>
+      <w:r>
+        <w:rPr>
+          <w:noProof/>
+          <w:sz w:val="24"/>
+          <w:szCs w:val="24"/>
+        </w:rPr>
+        <w:t>,</w:t>
+      </w:r>
+      <w:r>
+        <w:rPr>
+          <w:noProof/>
+          <w:sz w:val="24"/>
+          <w:szCs w:val="24"/>
+        </w:rPr>
+        <w:t xml:space="preserve"> são de preenchimento obrigatório. As informações quanto a sexo, idade e meios de contato (redes sociais e telefone) são opcionais, podendo ser alteradas futuramente.</w:t>
       </w:r>
     </w:p>
     <w:p>
@@ -3030,7 +3063,7 @@
           <w:szCs w:val="44"/>
         </w:rPr>
       </w:pPr>
-      <w:bookmarkStart w:id="5" w:name="_Toc460880715"/>
+      <w:bookmarkStart w:id="4" w:name="_Toc460957807"/>
       <w:r>
         <w:rPr>
           <w:sz w:val="44"/>
@@ -3038,17 +3071,85 @@
         </w:rPr>
         <w:t>Áreas de atuação e interesse</w:t>
       </w:r>
+      <w:bookmarkEnd w:id="4"/>
+    </w:p>
+    <w:p>
+      <w:pPr>
+        <w:spacing w:after="0"/>
+        <w:rPr>
+          <w:noProof/>
+          <w:sz w:val="24"/>
+          <w:szCs w:val="24"/>
+        </w:rPr>
+      </w:pPr>
+    </w:p>
+    <w:p>
+      <w:pPr>
+        <w:rPr>
+          <w:noProof/>
+          <w:sz w:val="24"/>
+          <w:szCs w:val="24"/>
+        </w:rPr>
+      </w:pPr>
+      <w:r>
+        <w:rPr>
+          <w:noProof/>
+          <w:sz w:val="24"/>
+          <w:szCs w:val="24"/>
+        </w:rPr>
+        <w:t>Uma parte muito importante no cadastro, é definir quais são os seus interesses no sistema. Para isso, o conhecimento vem separado em áreas de atuação e interesse.</w:t>
+      </w:r>
+      <w:r>
+        <w:rPr>
+          <w:noProof/>
+          <w:sz w:val="24"/>
+          <w:szCs w:val="24"/>
+        </w:rPr>
+        <w:t xml:space="preserve"> </w:t>
+      </w:r>
+    </w:p>
+    <w:p>
+      <w:pPr>
+        <w:rPr>
+          <w:noProof/>
+          <w:sz w:val="24"/>
+          <w:szCs w:val="24"/>
+        </w:rPr>
+      </w:pPr>
+      <w:r>
+        <w:rPr>
+          <w:noProof/>
+          <w:sz w:val="24"/>
+          <w:szCs w:val="24"/>
+        </w:rPr>
+        <w:t xml:space="preserve">A área de atuação representa o conhecimento que o usuário detêm, </w:t>
+      </w:r>
+      <w:r>
+        <w:rPr>
+          <w:noProof/>
+          <w:sz w:val="24"/>
+          <w:szCs w:val="24"/>
+        </w:rPr>
+        <w:t xml:space="preserve">aquele que ele pode ensinar a outras pessoas e disponibilizar material referente em seu portfólio. E a área de interesse mostra quais áreas o usuário está interessado em aprender, por quais conteúdos ele procura. </w:t>
+      </w:r>
+      <w:r>
+        <w:rPr>
+          <w:noProof/>
+          <w:sz w:val="24"/>
+          <w:szCs w:val="24"/>
+        </w:rPr>
+        <w:t>O usuário precisa, necessáriamente,</w:t>
+      </w:r>
+      <w:bookmarkStart w:id="5" w:name="_GoBack"/>
       <w:bookmarkEnd w:id="5"/>
-    </w:p>
-    <w:p>
-      <w:pPr>
-        <w:spacing w:after="0"/>
+      <w:r>
         <w:rPr>
           <w:noProof/>
           <w:sz w:val="24"/>
           <w:szCs w:val="24"/>
         </w:rPr>
-      </w:pPr>
+        <w:t xml:space="preserve"> ter pelo menos uma área de atuação, ou uma área de interesse.</w:t>
+      </w:r>
     </w:p>
     <w:p>
       <w:pPr>
@@ -3064,7 +3165,7 @@
           <w:sz w:val="24"/>
           <w:szCs w:val="24"/>
         </w:rPr>
-        <w:t>Uma parte muito importante no cadastro, é definir quais são os seus interesses no sistema. Para isso, o conhecimento vem separado em áreas de atuação e interesse.</w:t>
+        <w:t xml:space="preserve">Além disso, caso o sistema não teha apresentado explicitamente a área que você deseja aprender ou ensinar, você pode </w:t>
       </w:r>
       <w:r>
         <w:rPr>
@@ -3072,49 +3173,39 @@
           <w:sz w:val="24"/>
           <w:szCs w:val="24"/>
         </w:rPr>
+        <w:t xml:space="preserve">selecionar </w:t>
+      </w:r>
+      <w:r>
+        <w:rPr>
+          <w:noProof/>
+          <w:sz w:val="24"/>
+          <w:szCs w:val="24"/>
+        </w:rPr>
+        <w:t>o</w:t>
+      </w:r>
+      <w:r>
+        <w:rPr>
+          <w:noProof/>
+          <w:sz w:val="24"/>
+          <w:szCs w:val="24"/>
+        </w:rPr>
+        <w:t xml:space="preserve"> campo</w:t>
+      </w:r>
+      <w:r>
+        <w:rPr>
+          <w:noProof/>
+          <w:sz w:val="24"/>
+          <w:szCs w:val="24"/>
+        </w:rPr>
+        <w:t xml:space="preserve"> “Outros”.</w:t>
+      </w:r>
+      <w:r>
+        <w:rPr>
+          <w:noProof/>
+          <w:sz w:val="24"/>
+          <w:szCs w:val="24"/>
+        </w:rPr>
         <w:t xml:space="preserve"> </w:t>
-      </w:r>
-    </w:p>
-    <w:p>
-      <w:pPr>
-        <w:rPr>
-          <w:noProof/>
-          <w:sz w:val="24"/>
-          <w:szCs w:val="24"/>
-        </w:rPr>
-      </w:pPr>
-      <w:r>
-        <w:rPr>
-          <w:noProof/>
-          <w:sz w:val="24"/>
-          <w:szCs w:val="24"/>
-        </w:rPr>
-        <w:t xml:space="preserve">A área de atuação representa o conhecimento que o usuário detêm, </w:t>
-      </w:r>
-      <w:r>
-        <w:rPr>
-          <w:noProof/>
-          <w:sz w:val="24"/>
-          <w:szCs w:val="24"/>
-        </w:rPr>
-        <w:t xml:space="preserve">aquele que ele pode ensinar a outras pessoas e disponibilizar material referente em seu portfólio. E a área de interesse mostra quais áreas o usuário está interessado em aprender, por quais conteúdos ele procura. </w:t>
-      </w:r>
-    </w:p>
-    <w:p>
-      <w:pPr>
-        <w:rPr>
-          <w:noProof/>
-          <w:sz w:val="24"/>
-          <w:szCs w:val="24"/>
-        </w:rPr>
-      </w:pPr>
-      <w:r>
-        <w:rPr>
-          <w:noProof/>
-          <w:sz w:val="24"/>
-          <w:szCs w:val="24"/>
-        </w:rPr>
-        <w:t>Além disso, caso o sistema não teha apresentado explicitamente a área que você deseja aprender ou ensinar, você pode inserir uma nova área no sistema no campo “Outros”.</w:t>
       </w:r>
     </w:p>
     <w:p>
@@ -3132,7 +3223,7 @@
         <mc:AlternateContent>
           <mc:Choice Requires="wps">
             <w:drawing>
-              <wp:anchor distT="0" distB="0" distL="114300" distR="114300" simplePos="0" relativeHeight="251558400" behindDoc="0" locked="0" layoutInCell="1" allowOverlap="1" wp14:anchorId="0DC2F18B" wp14:editId="0AB913C7">
+              <wp:anchor distT="0" distB="0" distL="114300" distR="114300" simplePos="0" relativeHeight="251641856" behindDoc="0" locked="0" layoutInCell="1" allowOverlap="1" wp14:anchorId="0DC2F18B" wp14:editId="0AB913C7">
                 <wp:simplePos x="0" y="0"/>
                 <wp:positionH relativeFrom="column">
                   <wp:posOffset>2409825</wp:posOffset>
@@ -3224,7 +3315,7 @@
           </mc:Choice>
           <mc:Fallback>
             <w:pict>
-              <v:shape w14:anchorId="0DC2F18B" id="Caixa de texto 13" o:spid="_x0000_s1028" type="#_x0000_t202" style="position:absolute;margin-left:189.75pt;margin-top:23.05pt;width:114.75pt;height:.05pt;z-index:251558400;visibility:visible;mso-wrap-style:square;mso-width-percent:0;mso-wrap-distance-left:9pt;mso-wrap-distance-top:0;mso-wrap-distance-right:9pt;mso-wrap-distance-bottom:0;mso-position-horizontal:absolute;mso-position-horizontal-relative:text;mso-position-vertical:absolute;mso-position-vertical-relative:text;mso-width-percent:0;mso-width-relative:margin;v-text-anchor:top" o:gfxdata="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" stroked="f">
+              <v:shape w14:anchorId="0DC2F18B" id="Caixa de texto 13" o:spid="_x0000_s1028" type="#_x0000_t202" style="position:absolute;margin-left:189.75pt;margin-top:23.05pt;width:114.75pt;height:.05pt;z-index:251641856;visibility:visible;mso-wrap-style:square;mso-width-percent:0;mso-wrap-distance-left:9pt;mso-wrap-distance-top:0;mso-wrap-distance-right:9pt;mso-wrap-distance-bottom:0;mso-position-horizontal:absolute;mso-position-horizontal-relative:text;mso-position-vertical:absolute;mso-position-vertical-relative:text;mso-width-percent:0;mso-width-relative:margin;v-text-anchor:top" o:gfxdata="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" stroked="f">
                 <v:textbox style="mso-fit-shape-to-text:t" inset="0,0,0,0">
                   <w:txbxContent>
                     <w:p>
@@ -3278,7 +3369,7 @@
           <w:noProof/>
         </w:rPr>
         <w:drawing>
-          <wp:anchor distT="0" distB="0" distL="114300" distR="114300" simplePos="0" relativeHeight="251564544" behindDoc="0" locked="0" layoutInCell="1" allowOverlap="1" wp14:anchorId="4EA370F4" wp14:editId="6F312963">
+          <wp:anchor distT="0" distB="0" distL="114300" distR="114300" simplePos="0" relativeHeight="251642880" behindDoc="0" locked="0" layoutInCell="1" allowOverlap="1" wp14:anchorId="4EA370F4" wp14:editId="6F312963">
             <wp:simplePos x="0" y="0"/>
             <wp:positionH relativeFrom="column">
               <wp:posOffset>2563622</wp:posOffset>
@@ -3352,222 +3443,14 @@
     </w:p>
     <w:p>
       <w:pPr>
-        <w:ind w:left="720"/>
-        <w:rPr>
-          <w:rFonts w:asciiTheme="majorHAnsi" w:hAnsiTheme="majorHAnsi" w:cs="Arial"/>
-          <w:sz w:val="24"/>
-          <w:szCs w:val="24"/>
-          <w:shd w:val="clear" w:color="auto" w:fill="FFFFFF"/>
-        </w:rPr>
-      </w:pPr>
-      <w:r>
-        <w:rPr>
-          <w:noProof/>
-        </w:rPr>
-        <w:drawing>
-          <wp:anchor distT="0" distB="0" distL="114300" distR="114300" simplePos="0" relativeHeight="251570688" behindDoc="0" locked="0" layoutInCell="1" allowOverlap="1" wp14:anchorId="690C4135" wp14:editId="162E71FD">
-            <wp:simplePos x="0" y="0"/>
-            <wp:positionH relativeFrom="column">
-              <wp:posOffset>0</wp:posOffset>
-            </wp:positionH>
-            <wp:positionV relativeFrom="paragraph">
-              <wp:posOffset>73545</wp:posOffset>
-            </wp:positionV>
-            <wp:extent cx="276225" cy="238125"/>
-            <wp:effectExtent l="0" t="0" r="9525" b="9525"/>
-            <wp:wrapSquare wrapText="bothSides"/>
-            <wp:docPr id="11" name="Imagem 11" descr="http://www.hajes-racing.com/wp-content/uploads/2015/10/Warning_sign.png"/>
-            <wp:cNvGraphicFramePr>
-              <a:graphicFrameLocks xmlns:a="http://schemas.openxmlformats.org/drawingml/2006/main" noChangeAspect="1"/>
-            </wp:cNvGraphicFramePr>
-            <a:graphic xmlns:a="http://schemas.openxmlformats.org/drawingml/2006/main">
-              <a:graphicData uri="http://schemas.openxmlformats.org/drawingml/2006/picture">
-                <pic:pic xmlns:pic="http://schemas.openxmlformats.org/drawingml/2006/picture">
-                  <pic:nvPicPr>
-                    <pic:cNvPr id="0" name="Picture 2" descr="http://www.hajes-racing.com/wp-content/uploads/2015/10/Warning_sign.png"/>
-                    <pic:cNvPicPr>
-                      <a:picLocks noChangeAspect="1" noChangeArrowheads="1"/>
-                    </pic:cNvPicPr>
-                  </pic:nvPicPr>
-                  <pic:blipFill>
-                    <a:blip r:embed="rId13" cstate="print">
-                      <a:extLst>
-                        <a:ext uri="{28A0092B-C50C-407E-A947-70E740481C1C}">
-                          <a14:useLocalDpi xmlns:a14="http://schemas.microsoft.com/office/drawing/2010/main" val="0"/>
-                        </a:ext>
-                      </a:extLst>
-                    </a:blip>
-                    <a:srcRect/>
-                    <a:stretch>
-                      <a:fillRect/>
-                    </a:stretch>
-                  </pic:blipFill>
-                  <pic:spPr bwMode="auto">
-                    <a:xfrm>
-                      <a:off x="0" y="0"/>
-                      <a:ext cx="276225" cy="238125"/>
-                    </a:xfrm>
-                    <a:prstGeom prst="rect">
-                      <a:avLst/>
-                    </a:prstGeom>
-                    <a:noFill/>
-                    <a:ln>
-                      <a:noFill/>
-                    </a:ln>
-                  </pic:spPr>
-                </pic:pic>
-              </a:graphicData>
-            </a:graphic>
-          </wp:anchor>
-        </w:drawing>
-      </w:r>
-      <w:r>
-        <w:rPr>
-          <w:noProof/>
-          <w:sz w:val="24"/>
-          <w:szCs w:val="24"/>
-        </w:rPr>
-        <w:t xml:space="preserve">A equipe do sistema </w:t>
-      </w:r>
-      <w:r>
-        <w:rPr>
-          <w:sz w:val="24"/>
-          <w:szCs w:val="24"/>
-        </w:rPr>
-        <w:t>He</w:t>
-      </w:r>
-      <w:r>
-        <w:rPr>
-          <w:sz w:val="24"/>
-          <w:szCs w:val="24"/>
-        </w:rPr>
-        <w:t>lp</w:t>
-      </w:r>
-      <w:r>
-        <w:rPr>
-          <w:rFonts w:asciiTheme="majorHAnsi" w:hAnsiTheme="majorHAnsi" w:cs="Arial"/>
-          <w:sz w:val="24"/>
-          <w:szCs w:val="24"/>
-          <w:shd w:val="clear" w:color="auto" w:fill="FFFFFF"/>
-        </w:rPr>
-        <w:t>µ</w:t>
-      </w:r>
-      <w:r>
-        <w:rPr>
-          <w:rFonts w:asciiTheme="majorHAnsi" w:hAnsiTheme="majorHAnsi" w:cs="Arial"/>
-          <w:sz w:val="24"/>
-          <w:szCs w:val="24"/>
-          <w:shd w:val="clear" w:color="auto" w:fill="FFFFFF"/>
-        </w:rPr>
-        <w:t xml:space="preserve"> alerta que caso nenhum outro usuário tenha informado no campo “Outros” a mesma área que deseja inserir, suas pesquisas com este campo como filtro podem voltar vazias!</w:t>
-      </w:r>
-    </w:p>
-    <w:p>
-      <w:pPr>
-        <w:rPr>
-          <w:noProof/>
-          <w:sz w:val="24"/>
-          <w:szCs w:val="24"/>
-        </w:rPr>
-      </w:pPr>
-      <w:r>
-        <w:rPr>
-          <w:noProof/>
-        </w:rPr>
-        <w:drawing>
-          <wp:anchor distT="0" distB="0" distL="114300" distR="114300" simplePos="0" relativeHeight="251527680" behindDoc="0" locked="0" layoutInCell="1" allowOverlap="1" wp14:anchorId="25895ED6" wp14:editId="2207FF01">
-            <wp:simplePos x="0" y="0"/>
-            <wp:positionH relativeFrom="column">
-              <wp:posOffset>-1270</wp:posOffset>
-            </wp:positionH>
-            <wp:positionV relativeFrom="paragraph">
-              <wp:posOffset>3175</wp:posOffset>
-            </wp:positionV>
-            <wp:extent cx="345440" cy="338455"/>
-            <wp:effectExtent l="0" t="0" r="0" b="4445"/>
-            <wp:wrapSquare wrapText="bothSides"/>
-            <wp:docPr id="12" name="Imagem 12" descr="http://www.seton.co.uk/media/catalog/product/d/m/dmeu_sr055_1_std.lang.all.png"/>
-            <wp:cNvGraphicFramePr>
-              <a:graphicFrameLocks xmlns:a="http://schemas.openxmlformats.org/drawingml/2006/main" noChangeAspect="1"/>
-            </wp:cNvGraphicFramePr>
-            <a:graphic xmlns:a="http://schemas.openxmlformats.org/drawingml/2006/main">
-              <a:graphicData uri="http://schemas.openxmlformats.org/drawingml/2006/picture">
-                <pic:pic xmlns:pic="http://schemas.openxmlformats.org/drawingml/2006/picture">
-                  <pic:nvPicPr>
-                    <pic:cNvPr id="0" name="Picture 4" descr="http://www.seton.co.uk/media/catalog/product/d/m/dmeu_sr055_1_std.lang.all.png"/>
-                    <pic:cNvPicPr>
-                      <a:picLocks noChangeAspect="1" noChangeArrowheads="1"/>
-                    </pic:cNvPicPr>
-                  </pic:nvPicPr>
-                  <pic:blipFill>
-                    <a:blip r:embed="rId15" cstate="print">
-                      <a:extLst>
-                        <a:ext uri="{28A0092B-C50C-407E-A947-70E740481C1C}">
-                          <a14:useLocalDpi xmlns:a14="http://schemas.microsoft.com/office/drawing/2010/main" val="0"/>
-                        </a:ext>
-                      </a:extLst>
-                    </a:blip>
-                    <a:srcRect/>
-                    <a:stretch>
-                      <a:fillRect/>
-                    </a:stretch>
-                  </pic:blipFill>
-                  <pic:spPr bwMode="auto">
-                    <a:xfrm>
-                      <a:off x="0" y="0"/>
-                      <a:ext cx="345440" cy="338455"/>
-                    </a:xfrm>
-                    <a:prstGeom prst="rect">
-                      <a:avLst/>
-                    </a:prstGeom>
-                    <a:noFill/>
-                    <a:ln>
-                      <a:noFill/>
-                    </a:ln>
-                  </pic:spPr>
-                </pic:pic>
-              </a:graphicData>
-            </a:graphic>
-            <wp14:sizeRelH relativeFrom="margin">
-              <wp14:pctWidth>0</wp14:pctWidth>
-            </wp14:sizeRelH>
-            <wp14:sizeRelV relativeFrom="margin">
-              <wp14:pctHeight>0</wp14:pctHeight>
-            </wp14:sizeRelV>
-          </wp:anchor>
-        </w:drawing>
-      </w:r>
-      <w:r>
-        <w:rPr>
-          <w:rFonts w:asciiTheme="majorHAnsi" w:hAnsiTheme="majorHAnsi" w:cs="Arial"/>
-          <w:sz w:val="24"/>
-          <w:szCs w:val="24"/>
-          <w:shd w:val="clear" w:color="auto" w:fill="FFFFFF"/>
-        </w:rPr>
-        <w:t>Não é permitido inserir uma área pré-definida pelo sistema no campo “Outros”. Apenas áreas que ainda não foram listadas.</w:t>
-      </w:r>
-    </w:p>
-    <w:p>
-      <w:pPr>
-        <w:rPr>
-          <w:noProof/>
-          <w:sz w:val="24"/>
-          <w:szCs w:val="24"/>
-        </w:rPr>
-      </w:pPr>
-    </w:p>
-    <w:p>
-      <w:pPr>
         <w:pStyle w:val="Estilo2"/>
         <w:outlineLvl w:val="1"/>
       </w:pPr>
-      <w:bookmarkStart w:id="6" w:name="_Toc460880716"/>
-      <w:proofErr w:type="spellStart"/>
+      <w:bookmarkStart w:id="6" w:name="_Toc460957808"/>
       <w:r>
         <w:t>Login</w:t>
       </w:r>
       <w:bookmarkEnd w:id="6"/>
-      <w:proofErr w:type="spellEnd"/>
     </w:p>
     <w:p>
       <w:pPr>
@@ -3622,7 +3505,7 @@
         <mc:AlternateContent>
           <mc:Choice Requires="wps">
             <w:drawing>
-              <wp:anchor distT="0" distB="0" distL="114300" distR="114300" simplePos="0" relativeHeight="251487744" behindDoc="0" locked="0" layoutInCell="1" allowOverlap="1" wp14:anchorId="5D039B12" wp14:editId="6E60D874">
+              <wp:anchor distT="0" distB="0" distL="114300" distR="114300" simplePos="0" relativeHeight="251637760" behindDoc="0" locked="0" layoutInCell="1" allowOverlap="1" wp14:anchorId="5D039B12" wp14:editId="6E60D874">
                 <wp:simplePos x="0" y="0"/>
                 <wp:positionH relativeFrom="column">
                   <wp:posOffset>889000</wp:posOffset>
@@ -3711,7 +3594,7 @@
           </mc:Choice>
           <mc:Fallback>
             <w:pict>
-              <v:shape w14:anchorId="5D039B12" id="Caixa de texto 7" o:spid="_x0000_s1029" type="#_x0000_t202" style="position:absolute;margin-left:70pt;margin-top:173.95pt;width:351.55pt;height:.05pt;z-index:251487744;visibility:visible;mso-wrap-style:square;mso-wrap-distance-left:9pt;mso-wrap-distance-top:0;mso-wrap-distance-right:9pt;mso-wrap-distance-bottom:0;mso-position-horizontal:absolute;mso-position-horizontal-relative:text;mso-position-vertical:absolute;mso-position-vertical-relative:text;v-text-anchor:top" o:gfxdata="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" stroked="f">
+              <v:shape w14:anchorId="5D039B12" id="Caixa de texto 7" o:spid="_x0000_s1029" type="#_x0000_t202" style="position:absolute;margin-left:70pt;margin-top:173.95pt;width:351.55pt;height:.05pt;z-index:251637760;visibility:visible;mso-wrap-style:square;mso-wrap-distance-left:9pt;mso-wrap-distance-top:0;mso-wrap-distance-right:9pt;mso-wrap-distance-bottom:0;mso-position-horizontal:absolute;mso-position-horizontal-relative:text;mso-position-vertical:absolute;mso-position-vertical-relative:text;v-text-anchor:top" o:gfxdata="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" stroked="f">
                 <v:textbox style="mso-fit-shape-to-text:t" inset="0,0,0,0">
                   <w:txbxContent>
                     <w:p>
@@ -3765,7 +3648,7 @@
           <w:noProof/>
         </w:rPr>
         <w:drawing>
-          <wp:anchor distT="0" distB="0" distL="114300" distR="114300" simplePos="0" relativeHeight="251481600" behindDoc="0" locked="0" layoutInCell="1" allowOverlap="1" wp14:anchorId="145CCEF5" wp14:editId="477C475F">
+          <wp:anchor distT="0" distB="0" distL="114300" distR="114300" simplePos="0" relativeHeight="251636736" behindDoc="0" locked="0" layoutInCell="1" allowOverlap="1" wp14:anchorId="145CCEF5" wp14:editId="477C475F">
             <wp:simplePos x="0" y="0"/>
             <wp:positionH relativeFrom="column">
               <wp:posOffset>889203</wp:posOffset>
@@ -3788,7 +3671,7 @@
                     <pic:cNvPicPr/>
                   </pic:nvPicPr>
                   <pic:blipFill rotWithShape="1">
-                    <a:blip r:embed="rId16">
+                    <a:blip r:embed="rId15">
                       <a:extLst>
                         <a:ext uri="{28A0092B-C50C-407E-A947-70E740481C1C}">
                           <a14:useLocalDpi xmlns:a14="http://schemas.microsoft.com/office/drawing/2010/main" val="0"/>
@@ -3873,7 +3756,19 @@
         <w:pStyle w:val="Estilo1"/>
         <w:outlineLvl w:val="0"/>
       </w:pPr>
-      <w:bookmarkStart w:id="7" w:name="_Toc460880717"/>
+    </w:p>
+    <w:p>
+      <w:pPr>
+        <w:pStyle w:val="Estilo1"/>
+        <w:outlineLvl w:val="0"/>
+      </w:pPr>
+    </w:p>
+    <w:p>
+      <w:pPr>
+        <w:pStyle w:val="Estilo1"/>
+        <w:outlineLvl w:val="0"/>
+      </w:pPr>
+      <w:bookmarkStart w:id="7" w:name="_Toc460957809"/>
       <w:r>
         <w:lastRenderedPageBreak/>
         <w:t>Perfil</w:t>
@@ -3900,23 +3795,7 @@
           <w:sz w:val="24"/>
           <w:szCs w:val="24"/>
         </w:rPr>
-        <w:t xml:space="preserve">Após ter efetuado o </w:t>
-      </w:r>
-      <w:proofErr w:type="spellStart"/>
-      <w:r>
-        <w:rPr>
-          <w:sz w:val="24"/>
-          <w:szCs w:val="24"/>
-        </w:rPr>
-        <w:t>login</w:t>
-      </w:r>
-      <w:proofErr w:type="spellEnd"/>
-      <w:r>
-        <w:rPr>
-          <w:sz w:val="24"/>
-          <w:szCs w:val="24"/>
-        </w:rPr>
-        <w:t xml:space="preserve">, o usuário terá acesso ao sistema através da sua página de perfil. É através dela que ele </w:t>
+        <w:t xml:space="preserve">Após ter efetuado o login, o usuário terá acesso ao sistema através da sua página de perfil. É através dela que ele </w:t>
       </w:r>
       <w:r>
         <w:rPr>
@@ -3945,7 +3824,7 @@
           <w:noProof/>
         </w:rPr>
         <w:drawing>
-          <wp:anchor distT="0" distB="0" distL="114300" distR="114300" simplePos="0" relativeHeight="251448832" behindDoc="0" locked="0" layoutInCell="1" allowOverlap="1" wp14:anchorId="47766695" wp14:editId="244A40B1">
+          <wp:anchor distT="0" distB="0" distL="114300" distR="114300" simplePos="0" relativeHeight="251631616" behindDoc="0" locked="0" layoutInCell="1" allowOverlap="1" wp14:anchorId="47766695" wp14:editId="244A40B1">
             <wp:simplePos x="0" y="0"/>
             <wp:positionH relativeFrom="column">
               <wp:posOffset>1057275</wp:posOffset>
@@ -3968,7 +3847,7 @@
                     <pic:cNvPicPr/>
                   </pic:nvPicPr>
                   <pic:blipFill rotWithShape="1">
-                    <a:blip r:embed="rId17">
+                    <a:blip r:embed="rId16">
                       <a:extLst>
                         <a:ext uri="{28A0092B-C50C-407E-A947-70E740481C1C}">
                           <a14:useLocalDpi xmlns:a14="http://schemas.microsoft.com/office/drawing/2010/main" val="0"/>
@@ -4063,7 +3942,7 @@
         <mc:AlternateContent>
           <mc:Choice Requires="wps">
             <w:drawing>
-              <wp:anchor distT="0" distB="0" distL="114300" distR="114300" simplePos="0" relativeHeight="251454976" behindDoc="0" locked="0" layoutInCell="1" allowOverlap="1" wp14:anchorId="05DA10B5" wp14:editId="19BFAD46">
+              <wp:anchor distT="0" distB="0" distL="114300" distR="114300" simplePos="0" relativeHeight="251632640" behindDoc="0" locked="0" layoutInCell="1" allowOverlap="1" wp14:anchorId="05DA10B5" wp14:editId="19BFAD46">
                 <wp:simplePos x="0" y="0"/>
                 <wp:positionH relativeFrom="column">
                   <wp:posOffset>1057275</wp:posOffset>
@@ -4152,7 +4031,7 @@
           </mc:Choice>
           <mc:Fallback>
             <w:pict>
-              <v:shape w14:anchorId="05DA10B5" id="Caixa de texto 8" o:spid="_x0000_s1030" type="#_x0000_t202" style="position:absolute;margin-left:83.25pt;margin-top:6.5pt;width:323.25pt;height:.05pt;z-index:251454976;visibility:visible;mso-wrap-style:square;mso-wrap-distance-left:9pt;mso-wrap-distance-top:0;mso-wrap-distance-right:9pt;mso-wrap-distance-bottom:0;mso-position-horizontal:absolute;mso-position-horizontal-relative:text;mso-position-vertical:absolute;mso-position-vertical-relative:text;v-text-anchor:top" o:gfxdata="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" stroked="f">
+              <v:shape w14:anchorId="05DA10B5" id="Caixa de texto 8" o:spid="_x0000_s1030" type="#_x0000_t202" style="position:absolute;margin-left:83.25pt;margin-top:6.5pt;width:323.25pt;height:.05pt;z-index:251632640;visibility:visible;mso-wrap-style:square;mso-wrap-distance-left:9pt;mso-wrap-distance-top:0;mso-wrap-distance-right:9pt;mso-wrap-distance-bottom:0;mso-position-horizontal:absolute;mso-position-horizontal-relative:text;mso-position-vertical:absolute;mso-position-vertical-relative:text;v-text-anchor:top" o:gfxdata="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" stroked="f">
                 <v:textbox style="mso-fit-shape-to-text:t" inset="0,0,0,0">
                   <w:txbxContent>
                     <w:p>
@@ -4222,7 +4101,21 @@
           <w:sz w:val="24"/>
           <w:szCs w:val="24"/>
         </w:rPr>
-        <w:t>As opções são “Pesquisar” um outro usuário, acessar seu “Portfólio” para manipular o material que está sendo disponibilizado, visualizar e alterar suas “Configurações” no sistema, e um acesso direto ao suporte da empresa através de “Suporte”.</w:t>
+        <w:t>As opções são “Pesquisar” um outro usuário, acessar seu</w:t>
+      </w:r>
+      <w:r>
+        <w:rPr>
+          <w:sz w:val="24"/>
+          <w:szCs w:val="24"/>
+        </w:rPr>
+        <w:t xml:space="preserve"> próprio</w:t>
+      </w:r>
+      <w:r>
+        <w:rPr>
+          <w:sz w:val="24"/>
+          <w:szCs w:val="24"/>
+        </w:rPr>
+        <w:t xml:space="preserve"> “Portfólio” para manipular o material que está sendo disponibilizado, visualizar e alterar suas “Configurações” no sistema, e um acesso direto ao suporte da empresa através de “Suporte”.</w:t>
       </w:r>
     </w:p>
     <w:p>
@@ -4238,7 +4131,7 @@
         <w:pStyle w:val="Estilo2"/>
         <w:outlineLvl w:val="1"/>
       </w:pPr>
-      <w:bookmarkStart w:id="8" w:name="_Toc460880718"/>
+      <w:bookmarkStart w:id="8" w:name="_Toc460957810"/>
       <w:r>
         <w:t>Pesquisar</w:t>
       </w:r>
@@ -4278,7 +4171,7 @@
           <w:szCs w:val="24"/>
         </w:rPr>
         <w:drawing>
-          <wp:anchor distT="0" distB="0" distL="114300" distR="114300" simplePos="0" relativeHeight="251517440" behindDoc="0" locked="0" layoutInCell="1" allowOverlap="1" wp14:anchorId="5FFBDE41" wp14:editId="5C8A5F65">
+          <wp:anchor distT="0" distB="0" distL="114300" distR="114300" simplePos="0" relativeHeight="251639808" behindDoc="0" locked="0" layoutInCell="1" allowOverlap="1" wp14:anchorId="5FFBDE41" wp14:editId="5C8A5F65">
             <wp:simplePos x="0" y="0"/>
             <wp:positionH relativeFrom="column">
               <wp:posOffset>1076325</wp:posOffset>
@@ -4301,7 +4194,7 @@
                     <pic:cNvPicPr/>
                   </pic:nvPicPr>
                   <pic:blipFill rotWithShape="1">
-                    <a:blip r:embed="rId18">
+                    <a:blip r:embed="rId17">
                       <a:extLst>
                         <a:ext uri="{28A0092B-C50C-407E-A947-70E740481C1C}">
                           <a14:useLocalDpi xmlns:a14="http://schemas.microsoft.com/office/drawing/2010/main" val="0"/>
@@ -4408,7 +4301,7 @@
         <mc:AlternateContent>
           <mc:Choice Requires="wps">
             <w:drawing>
-              <wp:anchor distT="0" distB="0" distL="114300" distR="114300" simplePos="0" relativeHeight="251578880" behindDoc="0" locked="0" layoutInCell="1" allowOverlap="1" wp14:anchorId="119F1E88" wp14:editId="206302FA">
+              <wp:anchor distT="0" distB="0" distL="114300" distR="114300" simplePos="0" relativeHeight="251643904" behindDoc="0" locked="0" layoutInCell="1" allowOverlap="1" wp14:anchorId="119F1E88" wp14:editId="206302FA">
                 <wp:simplePos x="0" y="0"/>
                 <wp:positionH relativeFrom="column">
                   <wp:posOffset>1076325</wp:posOffset>
@@ -4484,7 +4377,7 @@
           </mc:Choice>
           <mc:Fallback>
             <w:pict>
-              <v:shape w14:anchorId="119F1E88" id="Caixa de texto 14" o:spid="_x0000_s1031" type="#_x0000_t202" style="position:absolute;margin-left:84.75pt;margin-top:23.2pt;width:321pt;height:.05pt;z-index:251578880;visibility:visible;mso-wrap-style:square;mso-wrap-distance-left:9pt;mso-wrap-distance-top:0;mso-wrap-distance-right:9pt;mso-wrap-distance-bottom:0;mso-position-horizontal:absolute;mso-position-horizontal-relative:text;mso-position-vertical:absolute;mso-position-vertical-relative:text;v-text-anchor:top" o:gfxdata="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" stroked="f">
+              <v:shape w14:anchorId="119F1E88" id="Caixa de texto 14" o:spid="_x0000_s1031" type="#_x0000_t202" style="position:absolute;margin-left:84.75pt;margin-top:23.2pt;width:321pt;height:.05pt;z-index:251643904;visibility:visible;mso-wrap-style:square;mso-wrap-distance-left:9pt;mso-wrap-distance-top:0;mso-wrap-distance-right:9pt;mso-wrap-distance-bottom:0;mso-position-horizontal:absolute;mso-position-horizontal-relative:text;mso-position-vertical:absolute;mso-position-vertical-relative:text;v-text-anchor:top" o:gfxdata="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" stroked="f">
                 <v:textbox style="mso-fit-shape-to-text:t" inset="0,0,0,0">
                   <w:txbxContent>
                     <w:p>
@@ -4562,7 +4455,7 @@
           <w:szCs w:val="44"/>
         </w:rPr>
       </w:pPr>
-      <w:bookmarkStart w:id="9" w:name="_Toc460880719"/>
+      <w:bookmarkStart w:id="9" w:name="_Toc460957811"/>
       <w:r>
         <w:rPr>
           <w:sz w:val="44"/>
@@ -4643,7 +4536,7 @@
           <w:noProof/>
         </w:rPr>
         <w:drawing>
-          <wp:anchor distT="0" distB="0" distL="114300" distR="114300" simplePos="0" relativeHeight="251494912" behindDoc="0" locked="0" layoutInCell="1" allowOverlap="1" wp14:anchorId="5EFA25AC" wp14:editId="3D8417EB">
+          <wp:anchor distT="0" distB="0" distL="114300" distR="114300" simplePos="0" relativeHeight="251638784" behindDoc="0" locked="0" layoutInCell="1" allowOverlap="1" wp14:anchorId="5EFA25AC" wp14:editId="3D8417EB">
             <wp:simplePos x="0" y="0"/>
             <wp:positionH relativeFrom="column">
               <wp:posOffset>1428750</wp:posOffset>
@@ -4666,7 +4559,7 @@
                     <pic:cNvPicPr/>
                   </pic:nvPicPr>
                   <pic:blipFill rotWithShape="1">
-                    <a:blip r:embed="rId18">
+                    <a:blip r:embed="rId17">
                       <a:extLst>
                         <a:ext uri="{28A0092B-C50C-407E-A947-70E740481C1C}">
                           <a14:useLocalDpi xmlns:a14="http://schemas.microsoft.com/office/drawing/2010/main" val="0"/>
@@ -4719,7 +4612,7 @@
         <mc:AlternateContent>
           <mc:Choice Requires="wps">
             <w:drawing>
-              <wp:anchor distT="0" distB="0" distL="114300" distR="114300" simplePos="0" relativeHeight="251661824" behindDoc="0" locked="0" layoutInCell="1" allowOverlap="1" wp14:anchorId="61EC8F3B" wp14:editId="4B3FB415">
+              <wp:anchor distT="0" distB="0" distL="114300" distR="114300" simplePos="0" relativeHeight="251663360" behindDoc="0" locked="0" layoutInCell="1" allowOverlap="1" wp14:anchorId="61EC8F3B" wp14:editId="4B3FB415">
                 <wp:simplePos x="0" y="0"/>
                 <wp:positionH relativeFrom="column">
                   <wp:posOffset>1428750</wp:posOffset>
@@ -4790,7 +4683,7 @@
           </mc:Choice>
           <mc:Fallback>
             <w:pict>
-              <v:shape w14:anchorId="61EC8F3B" id="Caixa de texto 17" o:spid="_x0000_s1032" type="#_x0000_t202" style="position:absolute;margin-left:112.5pt;margin-top:14pt;width:265.1pt;height:.05pt;z-index:251661824;visibility:visible;mso-wrap-style:square;mso-wrap-distance-left:9pt;mso-wrap-distance-top:0;mso-wrap-distance-right:9pt;mso-wrap-distance-bottom:0;mso-position-horizontal:absolute;mso-position-horizontal-relative:text;mso-position-vertical:absolute;mso-position-vertical-relative:text;v-text-anchor:top" o:gfxdata="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" stroked="f">
+              <v:shape w14:anchorId="61EC8F3B" id="Caixa de texto 17" o:spid="_x0000_s1032" type="#_x0000_t202" style="position:absolute;margin-left:112.5pt;margin-top:14pt;width:265.1pt;height:.05pt;z-index:251663360;visibility:visible;mso-wrap-style:square;mso-wrap-distance-left:9pt;mso-wrap-distance-top:0;mso-wrap-distance-right:9pt;mso-wrap-distance-bottom:0;mso-position-horizontal:absolute;mso-position-horizontal-relative:text;mso-position-vertical:absolute;mso-position-vertical-relative:text;v-text-anchor:top" o:gfxdata="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" stroked="f">
                 <v:textbox style="mso-fit-shape-to-text:t" inset="0,0,0,0">
                   <w:txbxContent>
                     <w:p>
@@ -4842,7 +4735,7 @@
           <w:noProof/>
         </w:rPr>
         <w:drawing>
-          <wp:anchor distT="0" distB="0" distL="114300" distR="114300" simplePos="0" relativeHeight="251794944" behindDoc="0" locked="0" layoutInCell="1" allowOverlap="1" wp14:anchorId="36CE3679" wp14:editId="200C9108">
+          <wp:anchor distT="0" distB="0" distL="114300" distR="114300" simplePos="0" relativeHeight="251666432" behindDoc="0" locked="0" layoutInCell="1" allowOverlap="1" wp14:anchorId="491DD5CD" wp14:editId="189FF437">
             <wp:simplePos x="0" y="0"/>
             <wp:positionH relativeFrom="column">
               <wp:posOffset>0</wp:posOffset>
@@ -4927,21 +4820,7 @@
           <w:sz w:val="24"/>
           <w:szCs w:val="24"/>
         </w:rPr>
-        <w:t xml:space="preserve">É possível também filtrar a busca por usuários de acordo com a sua área de atuação e/ou interesse. Caso ela não esteja listada, </w:t>
-      </w:r>
-      <w:r>
-        <w:rPr>
-          <w:sz w:val="24"/>
-          <w:szCs w:val="24"/>
-        </w:rPr>
-        <w:t>você pode digitá-la no campo “Outros”</w:t>
-      </w:r>
-      <w:r>
-        <w:rPr>
-          <w:sz w:val="24"/>
-          <w:szCs w:val="24"/>
-        </w:rPr>
-        <w:t>.</w:t>
+        <w:t xml:space="preserve">É possível também filtrar a busca por usuários de acordo com a sua área de atuação e/ou interesse. </w:t>
       </w:r>
     </w:p>
     <w:p>
@@ -4956,13 +4835,13 @@
           <w:noProof/>
         </w:rPr>
         <w:drawing>
-          <wp:anchor distT="0" distB="0" distL="114300" distR="114300" simplePos="0" relativeHeight="251401728" behindDoc="0" locked="0" layoutInCell="1" allowOverlap="1" wp14:anchorId="574E3858" wp14:editId="6ED46ACC">
+          <wp:anchor distT="0" distB="0" distL="114300" distR="114300" simplePos="0" relativeHeight="251652096" behindDoc="0" locked="0" layoutInCell="1" allowOverlap="1" wp14:anchorId="4B68942F" wp14:editId="06099D61">
             <wp:simplePos x="0" y="0"/>
             <wp:positionH relativeFrom="column">
-              <wp:posOffset>588105</wp:posOffset>
+              <wp:posOffset>588010</wp:posOffset>
             </wp:positionH>
             <wp:positionV relativeFrom="paragraph">
-              <wp:posOffset>83415</wp:posOffset>
+              <wp:posOffset>46990</wp:posOffset>
             </wp:positionV>
             <wp:extent cx="5048885" cy="1303020"/>
             <wp:effectExtent l="0" t="0" r="0" b="0"/>
@@ -4979,7 +4858,7 @@
                     <pic:cNvPicPr/>
                   </pic:nvPicPr>
                   <pic:blipFill rotWithShape="1">
-                    <a:blip r:embed="rId18">
+                    <a:blip r:embed="rId17">
                       <a:extLst>
                         <a:ext uri="{28A0092B-C50C-407E-A947-70E740481C1C}">
                           <a14:useLocalDpi xmlns:a14="http://schemas.microsoft.com/office/drawing/2010/main" val="0"/>
@@ -5046,15 +4925,15 @@
     <w:p>
       <w:pPr>
         <w:rPr>
+          <w:sz w:val="24"/>
+          <w:szCs w:val="24"/>
+        </w:rPr>
+      </w:pPr>
+    </w:p>
+    <w:p>
+      <w:pPr>
+        <w:rPr>
           <w:noProof/>
-        </w:rPr>
-      </w:pPr>
-    </w:p>
-    <w:p>
-      <w:pPr>
-        <w:rPr>
-          <w:sz w:val="24"/>
-          <w:szCs w:val="24"/>
         </w:rPr>
       </w:pPr>
       <w:r>
@@ -5064,13 +4943,13 @@
         <mc:AlternateContent>
           <mc:Choice Requires="wps">
             <w:drawing>
-              <wp:anchor distT="0" distB="0" distL="114300" distR="114300" simplePos="0" relativeHeight="251395584" behindDoc="0" locked="0" layoutInCell="1" allowOverlap="1" wp14:anchorId="0FD88CFE" wp14:editId="01A5AC6B">
+              <wp:anchor distT="0" distB="0" distL="114300" distR="114300" simplePos="0" relativeHeight="251649024" behindDoc="0" locked="0" layoutInCell="1" allowOverlap="1" wp14:anchorId="6653DBF7" wp14:editId="3A2A8AFE">
                 <wp:simplePos x="0" y="0"/>
                 <wp:positionH relativeFrom="column">
                   <wp:posOffset>714375</wp:posOffset>
                 </wp:positionH>
                 <wp:positionV relativeFrom="paragraph">
-                  <wp:posOffset>83388</wp:posOffset>
+                  <wp:posOffset>10795</wp:posOffset>
                 </wp:positionV>
                 <wp:extent cx="4796155" cy="635"/>
                 <wp:effectExtent l="0" t="0" r="4445" b="0"/>
@@ -5140,7 +5019,7 @@
           </mc:Choice>
           <mc:Fallback>
             <w:pict>
-              <v:shape w14:anchorId="0FD88CFE" id="Caixa de texto 19" o:spid="_x0000_s1033" type="#_x0000_t202" style="position:absolute;margin-left:56.25pt;margin-top:6.55pt;width:377.65pt;height:.05pt;z-index:251395584;visibility:visible;mso-wrap-style:square;mso-wrap-distance-left:9pt;mso-wrap-distance-top:0;mso-wrap-distance-right:9pt;mso-wrap-distance-bottom:0;mso-position-horizontal:absolute;mso-position-horizontal-relative:text;mso-position-vertical:absolute;mso-position-vertical-relative:text;v-text-anchor:top" o:gfxdata="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" stroked="f">
+              <v:shape w14:anchorId="6653DBF7" id="Caixa de texto 19" o:spid="_x0000_s1033" type="#_x0000_t202" style="position:absolute;margin-left:56.25pt;margin-top:.85pt;width:377.65pt;height:.05pt;z-index:251649024;visibility:visible;mso-wrap-style:square;mso-wrap-distance-left:9pt;mso-wrap-distance-top:0;mso-wrap-distance-right:9pt;mso-wrap-distance-bottom:0;mso-position-horizontal:absolute;mso-position-horizontal-relative:text;mso-position-vertical:absolute;mso-position-vertical-relative:text;v-text-anchor:top" o:gfxdata="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" stroked="f">
                 <v:textbox style="mso-fit-shape-to-text:t" inset="0,0,0,0">
                   <w:txbxContent>
                     <w:p>
@@ -5184,55 +5063,123 @@
           <w:szCs w:val="24"/>
         </w:rPr>
       </w:pPr>
-    </w:p>
-    <w:p>
-      <w:pPr>
-        <w:rPr>
-          <w:sz w:val="24"/>
-          <w:szCs w:val="24"/>
-        </w:rPr>
-      </w:pPr>
-      <w:r>
-        <w:rPr>
-          <w:sz w:val="24"/>
-          <w:szCs w:val="24"/>
-        </w:rPr>
-        <w:t xml:space="preserve">Após realizada a pesquisa, </w:t>
-      </w:r>
-      <w:r>
-        <w:rPr>
-          <w:sz w:val="24"/>
-          <w:szCs w:val="24"/>
-        </w:rPr>
-        <w:t>os usuários cujas áreas de atuação ou interesse corresponderem às áreas pesquisadas aparecerão listados (como na figura 9)</w:t>
-      </w:r>
-      <w:r>
-        <w:rPr>
-          <w:sz w:val="24"/>
-          <w:szCs w:val="24"/>
-        </w:rPr>
-        <w:t>, onde será possível acessar o perfil dos mesmos.</w:t>
-      </w:r>
-    </w:p>
-    <w:p>
-      <w:pPr>
-        <w:keepNext/>
-      </w:pPr>
       <w:r>
         <w:rPr>
           <w:noProof/>
         </w:rPr>
         <w:drawing>
-          <wp:anchor distT="0" distB="0" distL="114300" distR="114300" simplePos="0" relativeHeight="251407872" behindDoc="0" locked="0" layoutInCell="1" allowOverlap="1" wp14:anchorId="093A1704" wp14:editId="149197F9">
+          <wp:anchor distT="0" distB="0" distL="114300" distR="114300" simplePos="0" relativeHeight="251674624" behindDoc="0" locked="0" layoutInCell="1" allowOverlap="1" wp14:anchorId="2D309CC7" wp14:editId="3CFB3FB5">
             <wp:simplePos x="0" y="0"/>
             <wp:positionH relativeFrom="column">
-              <wp:posOffset>821041</wp:posOffset>
+              <wp:posOffset>0</wp:posOffset>
             </wp:positionH>
             <wp:positionV relativeFrom="paragraph">
-              <wp:posOffset>121691</wp:posOffset>
+              <wp:posOffset>150495</wp:posOffset>
             </wp:positionV>
-            <wp:extent cx="4579620" cy="2149475"/>
-            <wp:effectExtent l="0" t="0" r="0" b="3175"/>
+            <wp:extent cx="276225" cy="238125"/>
+            <wp:effectExtent l="0" t="0" r="9525" b="9525"/>
+            <wp:wrapSquare wrapText="bothSides"/>
+            <wp:docPr id="11" name="Imagem 11" descr="http://www.hajes-racing.com/wp-content/uploads/2015/10/Warning_sign.png"/>
+            <wp:cNvGraphicFramePr>
+              <a:graphicFrameLocks xmlns:a="http://schemas.openxmlformats.org/drawingml/2006/main" noChangeAspect="1"/>
+            </wp:cNvGraphicFramePr>
+            <a:graphic xmlns:a="http://schemas.openxmlformats.org/drawingml/2006/main">
+              <a:graphicData uri="http://schemas.openxmlformats.org/drawingml/2006/picture">
+                <pic:pic xmlns:pic="http://schemas.openxmlformats.org/drawingml/2006/picture">
+                  <pic:nvPicPr>
+                    <pic:cNvPr id="0" name="Picture 2" descr="http://www.hajes-racing.com/wp-content/uploads/2015/10/Warning_sign.png"/>
+                    <pic:cNvPicPr>
+                      <a:picLocks noChangeAspect="1" noChangeArrowheads="1"/>
+                    </pic:cNvPicPr>
+                  </pic:nvPicPr>
+                  <pic:blipFill>
+                    <a:blip r:embed="rId13" cstate="print">
+                      <a:extLst>
+                        <a:ext uri="{28A0092B-C50C-407E-A947-70E740481C1C}">
+                          <a14:useLocalDpi xmlns:a14="http://schemas.microsoft.com/office/drawing/2010/main" val="0"/>
+                        </a:ext>
+                      </a:extLst>
+                    </a:blip>
+                    <a:srcRect/>
+                    <a:stretch>
+                      <a:fillRect/>
+                    </a:stretch>
+                  </pic:blipFill>
+                  <pic:spPr bwMode="auto">
+                    <a:xfrm>
+                      <a:off x="0" y="0"/>
+                      <a:ext cx="276225" cy="238125"/>
+                    </a:xfrm>
+                    <a:prstGeom prst="rect">
+                      <a:avLst/>
+                    </a:prstGeom>
+                    <a:noFill/>
+                    <a:ln>
+                      <a:noFill/>
+                    </a:ln>
+                  </pic:spPr>
+                </pic:pic>
+              </a:graphicData>
+            </a:graphic>
+          </wp:anchor>
+        </w:drawing>
+      </w:r>
+      <w:r>
+        <w:rPr>
+          <w:sz w:val="24"/>
+          <w:szCs w:val="24"/>
+        </w:rPr>
+        <w:t>Caso selecione itens das duas áreas, tanto a de atuação quanto a de interesse para fazer a pesquisa, o sistema tentará encontrar um usuário que atenda as especificações estabelecidas no filtro.</w:t>
+      </w:r>
+    </w:p>
+    <w:p>
+      <w:pPr>
+        <w:rPr>
+          <w:sz w:val="24"/>
+          <w:szCs w:val="24"/>
+        </w:rPr>
+      </w:pPr>
+      <w:r>
+        <w:rPr>
+          <w:sz w:val="24"/>
+          <w:szCs w:val="24"/>
+        </w:rPr>
+        <w:t xml:space="preserve">Após realizada a pesquisa, </w:t>
+      </w:r>
+      <w:r>
+        <w:rPr>
+          <w:sz w:val="24"/>
+          <w:szCs w:val="24"/>
+        </w:rPr>
+        <w:t>os usuários cujas áreas de atuação ou interesse corresponderem às áreas pesquisadas aparecerão listados (como na figura 9)</w:t>
+      </w:r>
+      <w:r>
+        <w:rPr>
+          <w:sz w:val="24"/>
+          <w:szCs w:val="24"/>
+        </w:rPr>
+        <w:t>, onde será possível acessar o perfil dos mesmos.</w:t>
+      </w:r>
+    </w:p>
+    <w:p>
+      <w:pPr>
+        <w:keepNext/>
+      </w:pPr>
+      <w:r>
+        <w:rPr>
+          <w:noProof/>
+        </w:rPr>
+        <w:drawing>
+          <wp:anchor distT="0" distB="0" distL="114300" distR="114300" simplePos="0" relativeHeight="251626496" behindDoc="0" locked="0" layoutInCell="1" allowOverlap="1" wp14:anchorId="093A1704" wp14:editId="149197F9">
+            <wp:simplePos x="0" y="0"/>
+            <wp:positionH relativeFrom="column">
+              <wp:posOffset>990600</wp:posOffset>
+            </wp:positionH>
+            <wp:positionV relativeFrom="paragraph">
+              <wp:posOffset>76200</wp:posOffset>
+            </wp:positionV>
+            <wp:extent cx="4238625" cy="1988820"/>
+            <wp:effectExtent l="0" t="0" r="9525" b="0"/>
             <wp:wrapSquare wrapText="bothSides"/>
             <wp:docPr id="20" name="Imagem 20"/>
             <wp:cNvGraphicFramePr>
@@ -5246,7 +5193,7 @@
                     <pic:cNvPicPr/>
                   </pic:nvPicPr>
                   <pic:blipFill rotWithShape="1">
-                    <a:blip r:embed="rId19">
+                    <a:blip r:embed="rId18">
                       <a:extLst>
                         <a:ext uri="{28A0092B-C50C-407E-A947-70E740481C1C}">
                           <a14:useLocalDpi xmlns:a14="http://schemas.microsoft.com/office/drawing/2010/main" val="0"/>
@@ -5259,7 +5206,7 @@
                   <pic:spPr bwMode="auto">
                     <a:xfrm>
                       <a:off x="0" y="0"/>
-                      <a:ext cx="4579620" cy="2149475"/>
+                      <a:ext cx="4238625" cy="1988820"/>
                     </a:xfrm>
                     <a:prstGeom prst="rect">
                       <a:avLst/>
@@ -5348,13 +5295,13 @@
         <mc:AlternateContent>
           <mc:Choice Requires="wps">
             <w:drawing>
-              <wp:anchor distT="0" distB="0" distL="114300" distR="114300" simplePos="0" relativeHeight="251415040" behindDoc="0" locked="0" layoutInCell="1" allowOverlap="1" wp14:anchorId="14C40805" wp14:editId="3F7476A4">
+              <wp:anchor distT="0" distB="0" distL="114300" distR="114300" simplePos="0" relativeHeight="251662336" behindDoc="0" locked="0" layoutInCell="1" allowOverlap="1" wp14:anchorId="25B4A771" wp14:editId="1E886489">
                 <wp:simplePos x="0" y="0"/>
                 <wp:positionH relativeFrom="column">
-                  <wp:posOffset>1047750</wp:posOffset>
+                  <wp:posOffset>1057275</wp:posOffset>
                 </wp:positionH>
                 <wp:positionV relativeFrom="paragraph">
-                  <wp:posOffset>331673</wp:posOffset>
+                  <wp:posOffset>121920</wp:posOffset>
                 </wp:positionV>
                 <wp:extent cx="4133850" cy="635"/>
                 <wp:effectExtent l="0" t="0" r="0" b="0"/>
@@ -5436,7 +5383,7 @@
           </mc:Choice>
           <mc:Fallback>
             <w:pict>
-              <v:shape w14:anchorId="14C40805" id="Caixa de Texto 32" o:spid="_x0000_s1034" type="#_x0000_t202" style="position:absolute;margin-left:82.5pt;margin-top:26.1pt;width:325.5pt;height:.05pt;z-index:251415040;visibility:visible;mso-wrap-style:square;mso-wrap-distance-left:9pt;mso-wrap-distance-top:0;mso-wrap-distance-right:9pt;mso-wrap-distance-bottom:0;mso-position-horizontal:absolute;mso-position-horizontal-relative:text;mso-position-vertical:absolute;mso-position-vertical-relative:text;v-text-anchor:top" o:gfxdata="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" stroked="f">
+              <v:shape w14:anchorId="25B4A771" id="Caixa de Texto 32" o:spid="_x0000_s1034" type="#_x0000_t202" style="position:absolute;margin-left:83.25pt;margin-top:9.6pt;width:325.5pt;height:.05pt;z-index:251662336;visibility:visible;mso-wrap-style:square;mso-wrap-distance-left:9pt;mso-wrap-distance-top:0;mso-wrap-distance-right:9pt;mso-wrap-distance-bottom:0;mso-position-horizontal:absolute;mso-position-horizontal-relative:text;mso-position-vertical:absolute;mso-position-vertical-relative:text;v-text-anchor:top" o:gfxdata="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" stroked="f">
                 <v:textbox style="mso-fit-shape-to-text:t" inset="0,0,0,0">
                   <w:txbxContent>
                     <w:p>
@@ -5495,7 +5442,7 @@
           <w:szCs w:val="44"/>
         </w:rPr>
       </w:pPr>
-      <w:bookmarkStart w:id="10" w:name="_Toc460880720"/>
+      <w:bookmarkStart w:id="10" w:name="_Toc460957812"/>
       <w:r>
         <w:rPr>
           <w:sz w:val="44"/>
@@ -5602,7 +5549,7 @@
           <w:szCs w:val="24"/>
         </w:rPr>
         <w:drawing>
-          <wp:anchor distT="0" distB="0" distL="114300" distR="114300" simplePos="0" relativeHeight="251424256" behindDoc="0" locked="0" layoutInCell="1" allowOverlap="1" wp14:anchorId="2266BA67" wp14:editId="5A09CF74">
+          <wp:anchor distT="0" distB="0" distL="114300" distR="114300" simplePos="0" relativeHeight="251627520" behindDoc="0" locked="0" layoutInCell="1" allowOverlap="1" wp14:anchorId="2266BA67" wp14:editId="5A09CF74">
             <wp:simplePos x="0" y="0"/>
             <wp:positionH relativeFrom="column">
               <wp:posOffset>1055370</wp:posOffset>
@@ -5625,7 +5572,7 @@
                     <pic:cNvPicPr/>
                   </pic:nvPicPr>
                   <pic:blipFill rotWithShape="1">
-                    <a:blip r:embed="rId20">
+                    <a:blip r:embed="rId19">
                       <a:extLst>
                         <a:ext uri="{28A0092B-C50C-407E-A947-70E740481C1C}">
                           <a14:useLocalDpi xmlns:a14="http://schemas.microsoft.com/office/drawing/2010/main" val="0"/>
@@ -5745,7 +5692,7 @@
         <mc:AlternateContent>
           <mc:Choice Requires="wps">
             <w:drawing>
-              <wp:anchor distT="0" distB="0" distL="114300" distR="114300" simplePos="0" relativeHeight="251469312" behindDoc="0" locked="0" layoutInCell="1" allowOverlap="1" wp14:anchorId="57A6F659" wp14:editId="3B459A9C">
+              <wp:anchor distT="0" distB="0" distL="114300" distR="114300" simplePos="0" relativeHeight="251634688" behindDoc="0" locked="0" layoutInCell="1" allowOverlap="1" wp14:anchorId="57A6F659" wp14:editId="3B459A9C">
                 <wp:simplePos x="0" y="0"/>
                 <wp:positionH relativeFrom="column">
                   <wp:posOffset>1028700</wp:posOffset>
@@ -5845,7 +5792,7 @@
           </mc:Choice>
           <mc:Fallback>
             <w:pict>
-              <v:shape w14:anchorId="57A6F659" id="Caixa de Texto 33" o:spid="_x0000_s1035" type="#_x0000_t202" style="position:absolute;margin-left:81pt;margin-top:17.55pt;width:328.5pt;height:.05pt;z-index:251469312;visibility:visible;mso-wrap-style:square;mso-wrap-distance-left:9pt;mso-wrap-distance-top:0;mso-wrap-distance-right:9pt;mso-wrap-distance-bottom:0;mso-position-horizontal:absolute;mso-position-horizontal-relative:text;mso-position-vertical:absolute;mso-position-vertical-relative:text;v-text-anchor:top" o:gfxdata="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" stroked="f">
+              <v:shape w14:anchorId="57A6F659" id="Caixa de Texto 33" o:spid="_x0000_s1035" type="#_x0000_t202" style="position:absolute;margin-left:81pt;margin-top:17.55pt;width:328.5pt;height:.05pt;z-index:251634688;visibility:visible;mso-wrap-style:square;mso-wrap-distance-left:9pt;mso-wrap-distance-top:0;mso-wrap-distance-right:9pt;mso-wrap-distance-bottom:0;mso-position-horizontal:absolute;mso-position-horizontal-relative:text;mso-position-vertical:absolute;mso-position-vertical-relative:text;v-text-anchor:top" o:gfxdata="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" stroked="f">
                 <v:textbox style="mso-fit-shape-to-text:t" inset="0,0,0,0">
                   <w:txbxContent>
                     <w:p>
@@ -5924,7 +5871,7 @@
           <w:szCs w:val="44"/>
         </w:rPr>
       </w:pPr>
-      <w:bookmarkStart w:id="11" w:name="_Toc460880721"/>
+      <w:bookmarkStart w:id="11" w:name="_Toc460957813"/>
       <w:r>
         <w:rPr>
           <w:sz w:val="44"/>
@@ -5987,7 +5934,7 @@
           <w:szCs w:val="24"/>
         </w:rPr>
         <w:drawing>
-          <wp:anchor distT="0" distB="0" distL="114300" distR="114300" simplePos="0" relativeHeight="251912704" behindDoc="0" locked="0" layoutInCell="1" allowOverlap="1" wp14:anchorId="15C9325D" wp14:editId="629DE490">
+          <wp:anchor distT="0" distB="0" distL="114300" distR="114300" simplePos="0" relativeHeight="251685888" behindDoc="0" locked="0" layoutInCell="1" allowOverlap="1" wp14:anchorId="15C9325D" wp14:editId="629DE490">
             <wp:simplePos x="0" y="0"/>
             <wp:positionH relativeFrom="column">
               <wp:posOffset>600075</wp:posOffset>
@@ -6010,7 +5957,7 @@
                     <pic:cNvPicPr/>
                   </pic:nvPicPr>
                   <pic:blipFill rotWithShape="1">
-                    <a:blip r:embed="rId20">
+                    <a:blip r:embed="rId19">
                       <a:extLst>
                         <a:ext uri="{28A0092B-C50C-407E-A947-70E740481C1C}">
                           <a14:useLocalDpi xmlns:a14="http://schemas.microsoft.com/office/drawing/2010/main" val="0"/>
@@ -6096,7 +6043,7 @@
         <mc:AlternateContent>
           <mc:Choice Requires="wps">
             <w:drawing>
-              <wp:anchor distT="0" distB="0" distL="114300" distR="114300" simplePos="0" relativeHeight="251919872" behindDoc="0" locked="0" layoutInCell="1" allowOverlap="1" wp14:anchorId="01585BF3" wp14:editId="35CC2855">
+              <wp:anchor distT="0" distB="0" distL="114300" distR="114300" simplePos="0" relativeHeight="251686912" behindDoc="0" locked="0" layoutInCell="1" allowOverlap="1" wp14:anchorId="01585BF3" wp14:editId="35CC2855">
                 <wp:simplePos x="0" y="0"/>
                 <wp:positionH relativeFrom="column">
                   <wp:posOffset>600075</wp:posOffset>
@@ -6185,7 +6132,7 @@
           </mc:Choice>
           <mc:Fallback>
             <w:pict>
-              <v:shape w14:anchorId="01585BF3" id="Caixa de texto 44" o:spid="_x0000_s1036" type="#_x0000_t202" style="position:absolute;margin-left:47.25pt;margin-top:2.6pt;width:395.2pt;height:.05pt;z-index:251919872;visibility:visible;mso-wrap-style:square;mso-wrap-distance-left:9pt;mso-wrap-distance-top:0;mso-wrap-distance-right:9pt;mso-wrap-distance-bottom:0;mso-position-horizontal:absolute;mso-position-horizontal-relative:text;mso-position-vertical:absolute;mso-position-vertical-relative:text;v-text-anchor:top" o:gfxdata="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" stroked="f">
+              <v:shape w14:anchorId="01585BF3" id="Caixa de texto 44" o:spid="_x0000_s1036" type="#_x0000_t202" style="position:absolute;margin-left:47.25pt;margin-top:2.6pt;width:395.2pt;height:.05pt;z-index:251686912;visibility:visible;mso-wrap-style:square;mso-wrap-distance-left:9pt;mso-wrap-distance-top:0;mso-wrap-distance-right:9pt;mso-wrap-distance-bottom:0;mso-position-horizontal:absolute;mso-position-horizontal-relative:text;mso-position-vertical:absolute;mso-position-vertical-relative:text;v-text-anchor:top" o:gfxdata="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" stroked="f">
                 <v:textbox style="mso-fit-shape-to-text:t" inset="0,0,0,0">
                   <w:txbxContent>
                     <w:p>
@@ -6256,7 +6203,7 @@
         <w:pStyle w:val="Estilo2"/>
         <w:outlineLvl w:val="1"/>
       </w:pPr>
-      <w:bookmarkStart w:id="12" w:name="_Toc460880722"/>
+      <w:bookmarkStart w:id="12" w:name="_Toc460957814"/>
       <w:r>
         <w:t>Portfólio</w:t>
       </w:r>
@@ -6313,7 +6260,7 @@
           <w:noProof/>
         </w:rPr>
         <w:drawing>
-          <wp:anchor distT="0" distB="0" distL="114300" distR="114300" simplePos="0" relativeHeight="251921920" behindDoc="0" locked="0" layoutInCell="1" allowOverlap="1" wp14:anchorId="775BCDDD" wp14:editId="17F59804">
+          <wp:anchor distT="0" distB="0" distL="114300" distR="114300" simplePos="0" relativeHeight="251687936" behindDoc="0" locked="0" layoutInCell="1" allowOverlap="1" wp14:anchorId="775BCDDD" wp14:editId="17F59804">
             <wp:simplePos x="0" y="0"/>
             <wp:positionH relativeFrom="column">
               <wp:posOffset>771525</wp:posOffset>
@@ -6336,7 +6283,7 @@
                     <pic:cNvPicPr/>
                   </pic:nvPicPr>
                   <pic:blipFill rotWithShape="1">
-                    <a:blip r:embed="rId21">
+                    <a:blip r:embed="rId20">
                       <a:extLst>
                         <a:ext uri="{28A0092B-C50C-407E-A947-70E740481C1C}">
                           <a14:useLocalDpi xmlns:a14="http://schemas.microsoft.com/office/drawing/2010/main" val="0"/>
@@ -6437,7 +6384,7 @@
         <mc:AlternateContent>
           <mc:Choice Requires="wps">
             <w:drawing>
-              <wp:anchor distT="0" distB="0" distL="114300" distR="114300" simplePos="0" relativeHeight="251551232" behindDoc="0" locked="0" layoutInCell="1" allowOverlap="1" wp14:anchorId="339D2F0B" wp14:editId="30229682">
+              <wp:anchor distT="0" distB="0" distL="114300" distR="114300" simplePos="0" relativeHeight="251640832" behindDoc="0" locked="0" layoutInCell="1" allowOverlap="1" wp14:anchorId="339D2F0B" wp14:editId="30229682">
                 <wp:simplePos x="0" y="0"/>
                 <wp:positionH relativeFrom="column">
                   <wp:posOffset>1038225</wp:posOffset>
@@ -6514,7 +6461,7 @@
           </mc:Choice>
           <mc:Fallback>
             <w:pict>
-              <v:shape w14:anchorId="339D2F0B" id="Caixa de Texto 35" o:spid="_x0000_s1037" type="#_x0000_t202" style="position:absolute;margin-left:81.75pt;margin-top:1pt;width:326.25pt;height:.05pt;z-index:251551232;visibility:visible;mso-wrap-style:square;mso-wrap-distance-left:9pt;mso-wrap-distance-top:0;mso-wrap-distance-right:9pt;mso-wrap-distance-bottom:0;mso-position-horizontal:absolute;mso-position-horizontal-relative:text;mso-position-vertical:absolute;mso-position-vertical-relative:text;v-text-anchor:top" o:gfxdata="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" stroked="f">
+              <v:shape w14:anchorId="339D2F0B" id="Caixa de Texto 35" o:spid="_x0000_s1037" type="#_x0000_t202" style="position:absolute;margin-left:81.75pt;margin-top:1pt;width:326.25pt;height:.05pt;z-index:251640832;visibility:visible;mso-wrap-style:square;mso-wrap-distance-left:9pt;mso-wrap-distance-top:0;mso-wrap-distance-right:9pt;mso-wrap-distance-bottom:0;mso-position-horizontal:absolute;mso-position-horizontal-relative:text;mso-position-vertical:absolute;mso-position-vertical-relative:text;v-text-anchor:top" o:gfxdata="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" stroked="f">
                 <v:textbox style="mso-fit-shape-to-text:t" inset="0,0,0,0">
                   <w:txbxContent>
                     <w:p>
@@ -6570,7 +6517,7 @@
           <w:szCs w:val="44"/>
         </w:rPr>
       </w:pPr>
-      <w:bookmarkStart w:id="13" w:name="_Toc460880723"/>
+      <w:bookmarkStart w:id="13" w:name="_Toc460957815"/>
       <w:r>
         <w:rPr>
           <w:sz w:val="44"/>
@@ -6625,7 +6572,7 @@
           <w:szCs w:val="24"/>
         </w:rPr>
         <w:drawing>
-          <wp:anchor distT="0" distB="0" distL="114300" distR="114300" simplePos="0" relativeHeight="251929088" behindDoc="0" locked="0" layoutInCell="1" allowOverlap="1" wp14:anchorId="41F3065D" wp14:editId="2347F3E1">
+          <wp:anchor distT="0" distB="0" distL="114300" distR="114300" simplePos="0" relativeHeight="251688960" behindDoc="0" locked="0" layoutInCell="1" allowOverlap="1" wp14:anchorId="41F3065D" wp14:editId="2347F3E1">
             <wp:simplePos x="0" y="0"/>
             <wp:positionH relativeFrom="column">
               <wp:posOffset>899160</wp:posOffset>
@@ -6648,7 +6595,7 @@
                     <pic:cNvPicPr/>
                   </pic:nvPicPr>
                   <pic:blipFill rotWithShape="1">
-                    <a:blip r:embed="rId22">
+                    <a:blip r:embed="rId21">
                       <a:extLst>
                         <a:ext uri="{28A0092B-C50C-407E-A947-70E740481C1C}">
                           <a14:useLocalDpi xmlns:a14="http://schemas.microsoft.com/office/drawing/2010/main" val="0"/>
@@ -6755,7 +6702,7 @@
         <mc:AlternateContent>
           <mc:Choice Requires="wps">
             <w:drawing>
-              <wp:anchor distT="0" distB="0" distL="114300" distR="114300" simplePos="0" relativeHeight="251789824" behindDoc="0" locked="0" layoutInCell="1" allowOverlap="1" wp14:anchorId="6FA1B6CA" wp14:editId="29EE5EF1">
+              <wp:anchor distT="0" distB="0" distL="114300" distR="114300" simplePos="0" relativeHeight="251677696" behindDoc="0" locked="0" layoutInCell="1" allowOverlap="1" wp14:anchorId="6FA1B6CA" wp14:editId="29EE5EF1">
                 <wp:simplePos x="0" y="0"/>
                 <wp:positionH relativeFrom="column">
                   <wp:posOffset>1056005</wp:posOffset>
@@ -6826,7 +6773,7 @@
           </mc:Choice>
           <mc:Fallback>
             <w:pict>
-              <v:shape w14:anchorId="6FA1B6CA" id="Caixa de Texto 37" o:spid="_x0000_s1038" type="#_x0000_t202" style="position:absolute;margin-left:83.15pt;margin-top:1.15pt;width:324.75pt;height:.05pt;z-index:251789824;visibility:visible;mso-wrap-style:square;mso-wrap-distance-left:9pt;mso-wrap-distance-top:0;mso-wrap-distance-right:9pt;mso-wrap-distance-bottom:0;mso-position-horizontal:absolute;mso-position-horizontal-relative:text;mso-position-vertical:absolute;mso-position-vertical-relative:text;v-text-anchor:top" o:gfxdata="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" stroked="f">
+              <v:shape w14:anchorId="6FA1B6CA" id="Caixa de Texto 37" o:spid="_x0000_s1038" type="#_x0000_t202" style="position:absolute;margin-left:83.15pt;margin-top:1.15pt;width:324.75pt;height:.05pt;z-index:251677696;visibility:visible;mso-wrap-style:square;mso-wrap-distance-left:9pt;mso-wrap-distance-top:0;mso-wrap-distance-right:9pt;mso-wrap-distance-bottom:0;mso-position-horizontal:absolute;mso-position-horizontal-relative:text;mso-position-vertical:absolute;mso-position-vertical-relative:text;v-text-anchor:top" o:gfxdata="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" stroked="f">
                 <v:textbox style="mso-fit-shape-to-text:t" inset="0,0,0,0">
                   <w:txbxContent>
                     <w:p>
@@ -6876,7 +6823,7 @@
           <w:szCs w:val="44"/>
         </w:rPr>
       </w:pPr>
-      <w:bookmarkStart w:id="14" w:name="_Toc460880724"/>
+      <w:bookmarkStart w:id="14" w:name="_Toc460957816"/>
       <w:r>
         <w:rPr>
           <w:sz w:val="44"/>
@@ -6962,7 +6909,7 @@
         <mc:AlternateContent>
           <mc:Choice Requires="wps">
             <w:drawing>
-              <wp:anchor distT="0" distB="0" distL="114300" distR="114300" simplePos="0" relativeHeight="251896320" behindDoc="0" locked="0" layoutInCell="1" allowOverlap="1" wp14:anchorId="6ED92313" wp14:editId="1B237416">
+              <wp:anchor distT="0" distB="0" distL="114300" distR="114300" simplePos="0" relativeHeight="251684864" behindDoc="0" locked="0" layoutInCell="1" allowOverlap="1" wp14:anchorId="6ED92313" wp14:editId="1B237416">
                 <wp:simplePos x="0" y="0"/>
                 <wp:positionH relativeFrom="column">
                   <wp:posOffset>850265</wp:posOffset>
@@ -7027,7 +6974,7 @@
           </mc:Choice>
           <mc:Fallback>
             <w:pict>
-              <v:shape w14:anchorId="6ED92313" id="Caixa de texto 47" o:spid="_x0000_s1039" type="#_x0000_t202" style="position:absolute;margin-left:66.95pt;margin-top:164.6pt;width:356.45pt;height:.05pt;z-index:251896320;visibility:visible;mso-wrap-style:square;mso-wrap-distance-left:9pt;mso-wrap-distance-top:0;mso-wrap-distance-right:9pt;mso-wrap-distance-bottom:0;mso-position-horizontal:absolute;mso-position-horizontal-relative:text;mso-position-vertical:absolute;mso-position-vertical-relative:text;v-text-anchor:top" o:gfxdata="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" stroked="f">
+              <v:shape w14:anchorId="6ED92313" id="Caixa de texto 47" o:spid="_x0000_s1039" type="#_x0000_t202" style="position:absolute;margin-left:66.95pt;margin-top:164.6pt;width:356.45pt;height:.05pt;z-index:251684864;visibility:visible;mso-wrap-style:square;mso-wrap-distance-left:9pt;mso-wrap-distance-top:0;mso-wrap-distance-right:9pt;mso-wrap-distance-bottom:0;mso-position-horizontal:absolute;mso-position-horizontal-relative:text;mso-position-vertical:absolute;mso-position-vertical-relative:text;v-text-anchor:top" o:gfxdata="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" stroked="f">
                 <v:textbox style="mso-fit-shape-to-text:t" inset="0,0,0,0">
                   <w:txbxContent>
                     <w:p>
@@ -7059,7 +7006,7 @@
           <w:szCs w:val="24"/>
         </w:rPr>
         <w:drawing>
-          <wp:anchor distT="0" distB="0" distL="114300" distR="114300" simplePos="0" relativeHeight="251653632" behindDoc="0" locked="0" layoutInCell="1" allowOverlap="1" wp14:anchorId="7FEC0B39" wp14:editId="1D777EE6">
+          <wp:anchor distT="0" distB="0" distL="114300" distR="114300" simplePos="0" relativeHeight="251653120" behindDoc="0" locked="0" layoutInCell="1" allowOverlap="1" wp14:anchorId="7FEC0B39" wp14:editId="1D777EE6">
             <wp:simplePos x="0" y="0"/>
             <wp:positionH relativeFrom="column">
               <wp:posOffset>850427</wp:posOffset>
@@ -7082,7 +7029,7 @@
                     <pic:cNvPicPr/>
                   </pic:nvPicPr>
                   <pic:blipFill rotWithShape="1">
-                    <a:blip r:embed="rId23">
+                    <a:blip r:embed="rId22">
                       <a:extLst>
                         <a:ext uri="{28A0092B-C50C-407E-A947-70E740481C1C}">
                           <a14:useLocalDpi xmlns:a14="http://schemas.microsoft.com/office/drawing/2010/main" val="0"/>
@@ -7191,7 +7138,7 @@
         <w:pStyle w:val="Estilo2"/>
         <w:outlineLvl w:val="1"/>
       </w:pPr>
-      <w:bookmarkStart w:id="15" w:name="_Toc460880725"/>
+      <w:bookmarkStart w:id="15" w:name="_Toc460957817"/>
       <w:r>
         <w:t>Configurações</w:t>
       </w:r>
@@ -7268,7 +7215,7 @@
           <w:noProof/>
         </w:rPr>
         <w:drawing>
-          <wp:anchor distT="0" distB="0" distL="114300" distR="114300" simplePos="0" relativeHeight="251895296" behindDoc="0" locked="0" layoutInCell="1" allowOverlap="1" wp14:anchorId="72A8FD1E" wp14:editId="58034C27">
+          <wp:anchor distT="0" distB="0" distL="114300" distR="114300" simplePos="0" relativeHeight="251683840" behindDoc="0" locked="0" layoutInCell="1" allowOverlap="1" wp14:anchorId="72A8FD1E" wp14:editId="58034C27">
             <wp:simplePos x="0" y="0"/>
             <wp:positionH relativeFrom="column">
               <wp:posOffset>683368</wp:posOffset>
@@ -7291,7 +7238,7 @@
                     <pic:cNvPicPr/>
                   </pic:nvPicPr>
                   <pic:blipFill rotWithShape="1">
-                    <a:blip r:embed="rId24">
+                    <a:blip r:embed="rId23">
                       <a:extLst>
                         <a:ext uri="{28A0092B-C50C-407E-A947-70E740481C1C}">
                           <a14:useLocalDpi xmlns:a14="http://schemas.microsoft.com/office/drawing/2010/main" val="0"/>
@@ -7393,7 +7340,7 @@
         <mc:AlternateContent>
           <mc:Choice Requires="wps">
             <w:drawing>
-              <wp:anchor distT="0" distB="0" distL="114300" distR="114300" simplePos="0" relativeHeight="251807232" behindDoc="0" locked="0" layoutInCell="1" allowOverlap="1" wp14:anchorId="57D74EFC" wp14:editId="79FE024B">
+              <wp:anchor distT="0" distB="0" distL="114300" distR="114300" simplePos="0" relativeHeight="251678720" behindDoc="0" locked="0" layoutInCell="1" allowOverlap="1" wp14:anchorId="57D74EFC" wp14:editId="79FE024B">
                 <wp:simplePos x="0" y="0"/>
                 <wp:positionH relativeFrom="column">
                   <wp:posOffset>1056640</wp:posOffset>
@@ -7487,7 +7434,7 @@
           </mc:Choice>
           <mc:Fallback>
             <w:pict>
-              <v:shape w14:anchorId="57D74EFC" id="Caixa de Texto 38" o:spid="_x0000_s1040" type="#_x0000_t202" style="position:absolute;margin-left:83.2pt;margin-top:13.4pt;width:324pt;height:.05pt;z-index:251807232;visibility:visible;mso-wrap-style:square;mso-wrap-distance-left:9pt;mso-wrap-distance-top:0;mso-wrap-distance-right:9pt;mso-wrap-distance-bottom:0;mso-position-horizontal:absolute;mso-position-horizontal-relative:text;mso-position-vertical:absolute;mso-position-vertical-relative:text;v-text-anchor:top" o:gfxdata="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" stroked="f">
+              <v:shape w14:anchorId="57D74EFC" id="Caixa de Texto 38" o:spid="_x0000_s1040" type="#_x0000_t202" style="position:absolute;margin-left:83.2pt;margin-top:13.4pt;width:324pt;height:.05pt;z-index:251678720;visibility:visible;mso-wrap-style:square;mso-wrap-distance-left:9pt;mso-wrap-distance-top:0;mso-wrap-distance-right:9pt;mso-wrap-distance-bottom:0;mso-position-horizontal:absolute;mso-position-horizontal-relative:text;mso-position-vertical:absolute;mso-position-vertical-relative:text;v-text-anchor:top" o:gfxdata="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" stroked="f">
                 <v:textbox style="mso-fit-shape-to-text:t" inset="0,0,0,0">
                   <w:txbxContent>
                     <w:p>
@@ -7560,7 +7507,7 @@
           <w:szCs w:val="44"/>
         </w:rPr>
       </w:pPr>
-      <w:bookmarkStart w:id="16" w:name="_Toc460880726"/>
+      <w:bookmarkStart w:id="16" w:name="_Toc460957818"/>
       <w:r>
         <w:rPr>
           <w:sz w:val="44"/>
@@ -7657,7 +7604,7 @@
         </w:rPr>
         <w:lastRenderedPageBreak/>
         <w:drawing>
-          <wp:anchor distT="0" distB="0" distL="114300" distR="114300" simplePos="0" relativeHeight="251745792" behindDoc="0" locked="0" layoutInCell="1" allowOverlap="1" wp14:anchorId="6C4B6B39" wp14:editId="245D55FB">
+          <wp:anchor distT="0" distB="0" distL="114300" distR="114300" simplePos="0" relativeHeight="251675648" behindDoc="0" locked="0" layoutInCell="1" allowOverlap="1" wp14:anchorId="6C4B6B39" wp14:editId="245D55FB">
             <wp:simplePos x="0" y="0"/>
             <wp:positionH relativeFrom="column">
               <wp:posOffset>1028700</wp:posOffset>
@@ -7680,7 +7627,7 @@
                     <pic:cNvPicPr/>
                   </pic:nvPicPr>
                   <pic:blipFill rotWithShape="1">
-                    <a:blip r:embed="rId25">
+                    <a:blip r:embed="rId24">
                       <a:extLst>
                         <a:ext uri="{28A0092B-C50C-407E-A947-70E740481C1C}">
                           <a14:useLocalDpi xmlns:a14="http://schemas.microsoft.com/office/drawing/2010/main" val="0"/>
@@ -7726,7 +7673,7 @@
         <mc:AlternateContent>
           <mc:Choice Requires="wps">
             <w:drawing>
-              <wp:anchor distT="0" distB="0" distL="114300" distR="114300" simplePos="0" relativeHeight="251814400" behindDoc="0" locked="0" layoutInCell="1" allowOverlap="1" wp14:anchorId="367CC55B" wp14:editId="6BAC0B6C">
+              <wp:anchor distT="0" distB="0" distL="114300" distR="114300" simplePos="0" relativeHeight="251679744" behindDoc="0" locked="0" layoutInCell="1" allowOverlap="1" wp14:anchorId="367CC55B" wp14:editId="6BAC0B6C">
                 <wp:simplePos x="0" y="0"/>
                 <wp:positionH relativeFrom="column">
                   <wp:posOffset>1028700</wp:posOffset>
@@ -7832,7 +7779,7 @@
           </mc:Choice>
           <mc:Fallback>
             <w:pict>
-              <v:shape w14:anchorId="367CC55B" id="Caixa de Texto 39" o:spid="_x0000_s1041" type="#_x0000_t202" style="position:absolute;margin-left:81pt;margin-top:266.55pt;width:328.5pt;height:.05pt;z-index:251814400;visibility:visible;mso-wrap-style:square;mso-wrap-distance-left:9pt;mso-wrap-distance-top:0;mso-wrap-distance-right:9pt;mso-wrap-distance-bottom:0;mso-position-horizontal:absolute;mso-position-horizontal-relative:text;mso-position-vertical:absolute;mso-position-vertical-relative:text;v-text-anchor:top" o:gfxdata="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" stroked="f">
+              <v:shape w14:anchorId="367CC55B" id="Caixa de Texto 39" o:spid="_x0000_s1041" type="#_x0000_t202" style="position:absolute;margin-left:81pt;margin-top:266.55pt;width:328.5pt;height:.05pt;z-index:251679744;visibility:visible;mso-wrap-style:square;mso-wrap-distance-left:9pt;mso-wrap-distance-top:0;mso-wrap-distance-right:9pt;mso-wrap-distance-bottom:0;mso-position-horizontal:absolute;mso-position-horizontal-relative:text;mso-position-vertical:absolute;mso-position-vertical-relative:text;v-text-anchor:top" o:gfxdata="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" stroked="f">
                 <v:textbox style="mso-fit-shape-to-text:t" inset="0,0,0,0">
                   <w:txbxContent>
                     <w:p>
@@ -8080,7 +8027,7 @@
           <w:szCs w:val="44"/>
         </w:rPr>
       </w:pPr>
-      <w:bookmarkStart w:id="17" w:name="_Toc460880727"/>
+      <w:bookmarkStart w:id="17" w:name="_Toc460957819"/>
       <w:r>
         <w:rPr>
           <w:sz w:val="44"/>
@@ -8120,13 +8067,6 @@
         </w:rPr>
         <w:t xml:space="preserve"> </w:t>
       </w:r>
-      <w:r>
-        <w:rPr>
-          <w:sz w:val="24"/>
-          <w:szCs w:val="24"/>
-        </w:rPr>
-        <w:t>Caso deseje adicionar uma nova área e ela não esteja entre as opções, você pode adicioná-la utilizando o campo “Outros”.</w:t>
-      </w:r>
     </w:p>
     <w:p>
       <w:pPr>
@@ -8184,7 +8124,7 @@
           <w:noProof/>
         </w:rPr>
         <w:drawing>
-          <wp:anchor distT="0" distB="0" distL="114300" distR="114300" simplePos="0" relativeHeight="251755008" behindDoc="0" locked="0" layoutInCell="1" allowOverlap="1" wp14:anchorId="0942D354" wp14:editId="63B1FD47">
+          <wp:anchor distT="0" distB="0" distL="114300" distR="114300" simplePos="0" relativeHeight="251676672" behindDoc="0" locked="0" layoutInCell="1" allowOverlap="1" wp14:anchorId="0942D354" wp14:editId="63B1FD47">
             <wp:simplePos x="0" y="0"/>
             <wp:positionH relativeFrom="column">
               <wp:posOffset>885825</wp:posOffset>
@@ -8207,7 +8147,7 @@
                     <pic:cNvPicPr/>
                   </pic:nvPicPr>
                   <pic:blipFill rotWithShape="1">
-                    <a:blip r:embed="rId26">
+                    <a:blip r:embed="rId25">
                       <a:extLst>
                         <a:ext uri="{28A0092B-C50C-407E-A947-70E740481C1C}">
                           <a14:useLocalDpi xmlns:a14="http://schemas.microsoft.com/office/drawing/2010/main" val="0"/>
@@ -8308,7 +8248,7 @@
         <mc:AlternateContent>
           <mc:Choice Requires="wps">
             <w:drawing>
-              <wp:anchor distT="0" distB="0" distL="114300" distR="114300" simplePos="0" relativeHeight="251826688" behindDoc="0" locked="0" layoutInCell="1" allowOverlap="1" wp14:anchorId="246E856A" wp14:editId="3F010422">
+              <wp:anchor distT="0" distB="0" distL="114300" distR="114300" simplePos="0" relativeHeight="251680768" behindDoc="0" locked="0" layoutInCell="1" allowOverlap="1" wp14:anchorId="246E856A" wp14:editId="3F010422">
                 <wp:simplePos x="0" y="0"/>
                 <wp:positionH relativeFrom="column">
                   <wp:posOffset>1047750</wp:posOffset>
@@ -8414,7 +8354,7 @@
           </mc:Choice>
           <mc:Fallback>
             <w:pict>
-              <v:shape w14:anchorId="246E856A" id="Caixa de Texto 40" o:spid="_x0000_s1042" type="#_x0000_t202" style="position:absolute;margin-left:82.5pt;margin-top:16.7pt;width:325.5pt;height:.05pt;z-index:251826688;visibility:visible;mso-wrap-style:square;mso-wrap-distance-left:9pt;mso-wrap-distance-top:0;mso-wrap-distance-right:9pt;mso-wrap-distance-bottom:0;mso-position-horizontal:absolute;mso-position-horizontal-relative:text;mso-position-vertical:absolute;mso-position-vertical-relative:text;v-text-anchor:top" o:gfxdata="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" stroked="f">
+              <v:shape w14:anchorId="246E856A" id="Caixa de Texto 40" o:spid="_x0000_s1042" type="#_x0000_t202" style="position:absolute;margin-left:82.5pt;margin-top:16.7pt;width:325.5pt;height:.05pt;z-index:251680768;visibility:visible;mso-wrap-style:square;mso-wrap-distance-left:9pt;mso-wrap-distance-top:0;mso-wrap-distance-right:9pt;mso-wrap-distance-bottom:0;mso-position-horizontal:absolute;mso-position-horizontal-relative:text;mso-position-vertical:absolute;mso-position-vertical-relative:text;v-text-anchor:top" o:gfxdata="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" stroked="f">
                 <v:textbox style="mso-fit-shape-to-text:t" inset="0,0,0,0">
                   <w:txbxContent>
                     <w:p>
@@ -8507,7 +8447,7 @@
           <w:szCs w:val="44"/>
         </w:rPr>
       </w:pPr>
-      <w:bookmarkStart w:id="18" w:name="_Toc460880728"/>
+      <w:bookmarkStart w:id="18" w:name="_Toc460957820"/>
       <w:r>
         <w:rPr>
           <w:sz w:val="44"/>
@@ -8553,7 +8493,7 @@
           <w:sz w:val="24"/>
           <w:szCs w:val="24"/>
         </w:rPr>
-        <w:t xml:space="preserve"> Caso ela não esteja entre as opções, você pode adicioná-la utilizando o campo “Outros”.</w:t>
+        <w:t xml:space="preserve"> </w:t>
       </w:r>
     </w:p>
     <w:p>
@@ -8626,7 +8566,7 @@
           <w:noProof/>
         </w:rPr>
         <w:drawing>
-          <wp:anchor distT="0" distB="0" distL="114300" distR="114300" simplePos="0" relativeHeight="251847168" behindDoc="0" locked="0" layoutInCell="1" allowOverlap="1" wp14:anchorId="7931B1AC" wp14:editId="027A13EA">
+          <wp:anchor distT="0" distB="0" distL="114300" distR="114300" simplePos="0" relativeHeight="251682816" behindDoc="0" locked="0" layoutInCell="1" allowOverlap="1" wp14:anchorId="7931B1AC" wp14:editId="027A13EA">
             <wp:simplePos x="0" y="0"/>
             <wp:positionH relativeFrom="column">
               <wp:posOffset>1066800</wp:posOffset>
@@ -8649,7 +8589,7 @@
                     <pic:cNvPicPr/>
                   </pic:nvPicPr>
                   <pic:blipFill rotWithShape="1">
-                    <a:blip r:embed="rId27">
+                    <a:blip r:embed="rId26">
                       <a:extLst>
                         <a:ext uri="{28A0092B-C50C-407E-A947-70E740481C1C}">
                           <a14:useLocalDpi xmlns:a14="http://schemas.microsoft.com/office/drawing/2010/main" val="0"/>
@@ -8750,7 +8690,7 @@
         <mc:AlternateContent>
           <mc:Choice Requires="wps">
             <w:drawing>
-              <wp:anchor distT="0" distB="0" distL="114300" distR="114300" simplePos="0" relativeHeight="251837952" behindDoc="0" locked="0" layoutInCell="1" allowOverlap="1" wp14:anchorId="6C3F8157" wp14:editId="5B51C636">
+              <wp:anchor distT="0" distB="0" distL="114300" distR="114300" simplePos="0" relativeHeight="251681792" behindDoc="0" locked="0" layoutInCell="1" allowOverlap="1" wp14:anchorId="6C3F8157" wp14:editId="5B51C636">
                 <wp:simplePos x="0" y="0"/>
                 <wp:positionH relativeFrom="column">
                   <wp:posOffset>1036320</wp:posOffset>
@@ -8844,7 +8784,7 @@
           </mc:Choice>
           <mc:Fallback>
             <w:pict>
-              <v:shape w14:anchorId="6C3F8157" id="Caixa de Texto 41" o:spid="_x0000_s1043" type="#_x0000_t202" style="position:absolute;margin-left:81.6pt;margin-top:3.25pt;width:327pt;height:.05pt;z-index:251837952;visibility:visible;mso-wrap-style:square;mso-wrap-distance-left:9pt;mso-wrap-distance-top:0;mso-wrap-distance-right:9pt;mso-wrap-distance-bottom:0;mso-position-horizontal:absolute;mso-position-horizontal-relative:text;mso-position-vertical:absolute;mso-position-vertical-relative:text;v-text-anchor:top" o:gfxdata="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" stroked="f">
+              <v:shape w14:anchorId="6C3F8157" id="Caixa de Texto 41" o:spid="_x0000_s1043" type="#_x0000_t202" style="position:absolute;margin-left:81.6pt;margin-top:3.25pt;width:327pt;height:.05pt;z-index:251681792;visibility:visible;mso-wrap-style:square;mso-wrap-distance-left:9pt;mso-wrap-distance-top:0;mso-wrap-distance-right:9pt;mso-wrap-distance-bottom:0;mso-position-horizontal:absolute;mso-position-horizontal-relative:text;mso-position-vertical:absolute;mso-position-vertical-relative:text;v-text-anchor:top" o:gfxdata="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" stroked="f">
                 <v:textbox style="mso-fit-shape-to-text:t" inset="0,0,0,0">
                   <w:txbxContent>
                     <w:p>
@@ -8930,7 +8870,7 @@
           <w:szCs w:val="24"/>
         </w:rPr>
       </w:pPr>
-      <w:bookmarkStart w:id="19" w:name="_Toc460880729"/>
+      <w:bookmarkStart w:id="19" w:name="_Toc460957821"/>
       <w:r>
         <w:lastRenderedPageBreak/>
         <w:t>Suporte</w:t>
@@ -8957,7 +8897,7 @@
           <w:szCs w:val="24"/>
         </w:rPr>
         <w:drawing>
-          <wp:anchor distT="0" distB="0" distL="114300" distR="114300" simplePos="0" relativeHeight="251855360" behindDoc="0" locked="0" layoutInCell="1" allowOverlap="1" wp14:anchorId="1BD14F0C" wp14:editId="47D244BE">
+          <wp:anchor distT="0" distB="0" distL="114300" distR="114300" simplePos="0" relativeHeight="251671040" behindDoc="0" locked="0" layoutInCell="1" allowOverlap="1" wp14:anchorId="1BD14F0C" wp14:editId="47D244BE">
             <wp:simplePos x="0" y="0"/>
             <wp:positionH relativeFrom="column">
               <wp:posOffset>933450</wp:posOffset>
@@ -8980,7 +8920,7 @@
                     <pic:cNvPicPr/>
                   </pic:nvPicPr>
                   <pic:blipFill rotWithShape="1">
-                    <a:blip r:embed="rId28">
+                    <a:blip r:embed="rId27">
                       <a:extLst>
                         <a:ext uri="{28A0092B-C50C-407E-A947-70E740481C1C}">
                           <a14:useLocalDpi xmlns:a14="http://schemas.microsoft.com/office/drawing/2010/main" val="0"/>
@@ -9028,7 +8968,7 @@
         <mc:AlternateContent>
           <mc:Choice Requires="wps">
             <w:drawing>
-              <wp:anchor distT="0" distB="0" distL="114300" distR="114300" simplePos="0" relativeHeight="251900416" behindDoc="0" locked="0" layoutInCell="1" allowOverlap="1" wp14:anchorId="3F21F685" wp14:editId="14FB2AE1">
+              <wp:anchor distT="0" distB="0" distL="114300" distR="114300" simplePos="0" relativeHeight="251674112" behindDoc="0" locked="0" layoutInCell="1" allowOverlap="1" wp14:anchorId="3F21F685" wp14:editId="14FB2AE1">
                 <wp:simplePos x="0" y="0"/>
                 <wp:positionH relativeFrom="column">
                   <wp:posOffset>933450</wp:posOffset>
@@ -9122,7 +9062,7 @@
           </mc:Choice>
           <mc:Fallback>
             <w:pict>
-              <v:shape w14:anchorId="3F21F685" id="Caixa de Texto 42" o:spid="_x0000_s1044" type="#_x0000_t202" style="position:absolute;margin-left:73.5pt;margin-top:181.2pt;width:342.75pt;height:.05pt;z-index:251900416;visibility:visible;mso-wrap-style:square;mso-wrap-distance-left:9pt;mso-wrap-distance-top:0;mso-wrap-distance-right:9pt;mso-wrap-distance-bottom:0;mso-position-horizontal:absolute;mso-position-horizontal-relative:text;mso-position-vertical:absolute;mso-position-vertical-relative:text;v-text-anchor:top" o:gfxdata="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" stroked="f">
+              <v:shape w14:anchorId="3F21F685" id="Caixa de Texto 42" o:spid="_x0000_s1044" type="#_x0000_t202" style="position:absolute;margin-left:73.5pt;margin-top:181.2pt;width:342.75pt;height:.05pt;z-index:251674112;visibility:visible;mso-wrap-style:square;mso-wrap-distance-left:9pt;mso-wrap-distance-top:0;mso-wrap-distance-right:9pt;mso-wrap-distance-bottom:0;mso-position-horizontal:absolute;mso-position-horizontal-relative:text;mso-position-vertical:absolute;mso-position-vertical-relative:text;v-text-anchor:top" o:gfxdata="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" stroked="f">
                 <v:textbox style="mso-fit-shape-to-text:t" inset="0,0,0,0">
                   <w:txbxContent>
                     <w:p>
@@ -9193,10 +9133,10 @@
       </w:r>
     </w:p>
     <w:sectPr>
-      <w:headerReference w:type="even" r:id="rId29"/>
-      <w:headerReference w:type="default" r:id="rId30"/>
-      <w:footerReference w:type="even" r:id="rId31"/>
-      <w:footerReference w:type="default" r:id="rId32"/>
+      <w:headerReference w:type="even" r:id="rId28"/>
+      <w:headerReference w:type="default" r:id="rId29"/>
+      <w:footerReference w:type="even" r:id="rId30"/>
+      <w:footerReference w:type="default" r:id="rId31"/>
       <w:pgSz w:w="11907" w:h="16839"/>
       <w:pgMar w:top="1148" w:right="1050" w:bottom="1148" w:left="1050" w:header="709" w:footer="709" w:gutter="0"/>
       <w:pgNumType w:start="0"/>
@@ -9258,7 +9198,7 @@
         <w:sz w:val="24"/>
         <w:szCs w:val="24"/>
       </w:rPr>
-      <w:t>12</w:t>
+      <w:t>8</w:t>
     </w:r>
     <w:r>
       <w:rPr>
@@ -9296,7 +9236,7 @@
         <w:sz w:val="24"/>
         <w:szCs w:val="24"/>
       </w:rPr>
-      <w:t>11</w:t>
+      <w:t>9</w:t>
     </w:r>
     <w:r>
       <w:rPr>
@@ -11381,7 +11321,7 @@
     <w:charset w:val="00"/>
     <w:family w:val="roman"/>
     <w:pitch w:val="variable"/>
-    <w:sig w:usb0="E0002EFF" w:usb1="C0007843" w:usb2="00000009" w:usb3="00000000" w:csb0="000001FF" w:csb1="00000000"/>
+    <w:sig w:usb0="E0002EFF" w:usb1="C000785B" w:usb2="00000009" w:usb3="00000000" w:csb0="000001FF" w:csb1="00000000"/>
   </w:font>
   <w:font w:name="Wingdings 2">
     <w:panose1 w:val="05020102010507070707"/>
@@ -11430,14 +11370,14 @@
     <w:charset w:val="00"/>
     <w:family w:val="swiss"/>
     <w:pitch w:val="variable"/>
-    <w:sig w:usb0="E00002FF" w:usb1="4000ACFF" w:usb2="00000001" w:usb3="00000000" w:csb0="0000019F" w:csb1="00000000"/>
+    <w:sig w:usb0="E0002AFF" w:usb1="C000247B" w:usb2="00000009" w:usb3="00000000" w:csb0="000001FF" w:csb1="00000000"/>
   </w:font>
   <w:font w:name="Calibri Light">
     <w:panose1 w:val="020F0302020204030204"/>
     <w:charset w:val="00"/>
     <w:family w:val="swiss"/>
     <w:pitch w:val="variable"/>
-    <w:sig w:usb0="A00002EF" w:usb1="4000207B" w:usb2="00000000" w:usb3="00000000" w:csb0="0000019F" w:csb1="00000000"/>
+    <w:sig w:usb0="E0002AFF" w:usb1="C000247B" w:usb2="00000009" w:usb3="00000000" w:csb0="000001FF" w:csb1="00000000"/>
   </w:font>
 </w:fonts>
 </file>
@@ -11462,7 +11402,9 @@
     <w:rsid w:val="00032012"/>
     <w:rsid w:val="00155530"/>
     <w:rsid w:val="00193697"/>
+    <w:rsid w:val="001B0CFC"/>
     <w:rsid w:val="002A13BA"/>
+    <w:rsid w:val="0048375A"/>
     <w:rsid w:val="006B538B"/>
     <w:rsid w:val="008F4A30"/>
     <w:rsid w:val="0097135C"/>
@@ -12389,7 +12331,7 @@
 </file>
 
 <file path=customXml/itemProps3.xml><?xml version="1.0" encoding="utf-8"?>
-<ds:datastoreItem xmlns:ds="http://schemas.openxmlformats.org/officeDocument/2006/customXml" ds:itemID="{AE2FEF7C-D7F5-42C3-91D4-4A76AB10C95A}">
+<ds:datastoreItem xmlns:ds="http://schemas.openxmlformats.org/officeDocument/2006/customXml" ds:itemID="{9B7D1FAB-1E10-4E2E-924A-AE1A8AAD910A}">
   <ds:schemaRefs>
     <ds:schemaRef ds:uri="http://schemas.openxmlformats.org/officeDocument/2006/bibliography"/>
   </ds:schemaRefs>

</xml_diff>